<commit_message>
Pruebas ACK1 con diferente longitud de payload
</commit_message>
<xml_diff>
--- a/Pruebas con ACK.docx
+++ b/Pruebas con ACK.docx
@@ -40,6 +40,28 @@
           <w:szCs w:val="24"/>
         </w:rPr>
         <w:t>Se envía una trama desde el coordinador al nodo, el nodo envía el ACK y transmite una trama hacia el coordinador.</w:t>
+      </w:r>
+    </w:p>
+    <w:p>
+      <w:pPr>
+        <w:jc w:val="both"/>
+        <w:rPr>
+          <w:rFonts w:ascii="Times New Roman" w:hAnsi="Times New Roman" w:cs="Times New Roman"/>
+          <w:b/>
+          <w:bCs/>
+          <w:sz w:val="24"/>
+          <w:szCs w:val="24"/>
+        </w:rPr>
+      </w:pPr>
+      <w:r>
+        <w:rPr>
+          <w:rFonts w:ascii="Times New Roman" w:hAnsi="Times New Roman" w:cs="Times New Roman"/>
+          <w:b/>
+          <w:bCs/>
+          <w:sz w:val="24"/>
+          <w:szCs w:val="24"/>
+        </w:rPr>
+        <w:t>PAYLOAD DE 4 BYTES</w:t>
       </w:r>
     </w:p>
     <w:p>
@@ -303,6 +325,7 @@
         <w:rPr>
           <w:noProof/>
         </w:rPr>
+        <w:lastRenderedPageBreak/>
         <w:drawing>
           <wp:inline distT="0" distB="0" distL="0" distR="0" wp14:anchorId="4B32187F" wp14:editId="504BBE12">
             <wp:extent cx="5400040" cy="1553210"/>
@@ -353,7 +376,6 @@
         <w:rPr>
           <w:noProof/>
         </w:rPr>
-        <w:lastRenderedPageBreak/>
         <w:drawing>
           <wp:inline distT="0" distB="0" distL="0" distR="0" wp14:anchorId="0F639ED6" wp14:editId="130305F2">
             <wp:extent cx="5400040" cy="1197610"/>
@@ -594,6 +616,7 @@
         <w:rPr>
           <w:noProof/>
         </w:rPr>
+        <w:lastRenderedPageBreak/>
         <w:drawing>
           <wp:inline distT="0" distB="0" distL="0" distR="0" wp14:anchorId="60D9ACA0" wp14:editId="245AFC2B">
             <wp:extent cx="5400040" cy="1197610"/>
@@ -630,108 +653,492 @@
           </wp:inline>
         </w:drawing>
       </w:r>
+    </w:p>
+    <w:p>
+      <w:pPr>
+        <w:jc w:val="both"/>
+        <w:rPr>
+          <w:rFonts w:ascii="Times New Roman" w:hAnsi="Times New Roman" w:cs="Times New Roman"/>
+          <w:sz w:val="24"/>
+          <w:szCs w:val="24"/>
+        </w:rPr>
+      </w:pPr>
+    </w:p>
+    <w:p>
+      <w:pPr>
+        <w:jc w:val="both"/>
+        <w:rPr>
+          <w:rFonts w:ascii="Times New Roman" w:hAnsi="Times New Roman" w:cs="Times New Roman"/>
+          <w:b/>
+          <w:bCs/>
+          <w:sz w:val="24"/>
+          <w:szCs w:val="24"/>
+        </w:rPr>
+      </w:pPr>
+      <w:r>
+        <w:rPr>
+          <w:rFonts w:ascii="Times New Roman" w:hAnsi="Times New Roman" w:cs="Times New Roman"/>
+          <w:b/>
+          <w:bCs/>
+          <w:sz w:val="24"/>
+          <w:szCs w:val="24"/>
+        </w:rPr>
+        <w:t xml:space="preserve">PAYLOAD DE </w:t>
+      </w:r>
+      <w:r>
+        <w:rPr>
+          <w:rFonts w:ascii="Times New Roman" w:hAnsi="Times New Roman" w:cs="Times New Roman"/>
+          <w:b/>
+          <w:bCs/>
+          <w:sz w:val="24"/>
+          <w:szCs w:val="24"/>
+        </w:rPr>
+        <w:t>12</w:t>
+      </w:r>
+      <w:r>
+        <w:rPr>
+          <w:rFonts w:ascii="Times New Roman" w:hAnsi="Times New Roman" w:cs="Times New Roman"/>
+          <w:b/>
+          <w:bCs/>
+          <w:sz w:val="24"/>
+          <w:szCs w:val="24"/>
+        </w:rPr>
+        <w:t xml:space="preserve"> BYTES</w:t>
+      </w:r>
+    </w:p>
+    <w:p>
+      <w:pPr>
+        <w:jc w:val="both"/>
+        <w:rPr>
+          <w:rFonts w:ascii="Times New Roman" w:hAnsi="Times New Roman" w:cs="Times New Roman"/>
+          <w:b/>
+          <w:bCs/>
+          <w:sz w:val="24"/>
+          <w:szCs w:val="24"/>
+        </w:rPr>
+      </w:pPr>
+      <w:r>
+        <w:rPr>
+          <w:noProof/>
+        </w:rPr>
+        <w:drawing>
+          <wp:inline distT="0" distB="0" distL="0" distR="0" wp14:anchorId="7335BFE8" wp14:editId="6CBC059E">
+            <wp:extent cx="5400040" cy="1189990"/>
+            <wp:effectExtent l="0" t="0" r="0" b="0"/>
+            <wp:docPr id="2" name="Imagen 2"/>
+            <wp:cNvGraphicFramePr>
+              <a:graphicFrameLocks xmlns:a="http://schemas.openxmlformats.org/drawingml/2006/main" noChangeAspect="1"/>
+            </wp:cNvGraphicFramePr>
+            <a:graphic xmlns:a="http://schemas.openxmlformats.org/drawingml/2006/main">
+              <a:graphicData uri="http://schemas.openxmlformats.org/drawingml/2006/picture">
+                <pic:pic xmlns:pic="http://schemas.openxmlformats.org/drawingml/2006/picture">
+                  <pic:nvPicPr>
+                    <pic:cNvPr id="1" name=""/>
+                    <pic:cNvPicPr/>
+                  </pic:nvPicPr>
+                  <pic:blipFill>
+                    <a:blip r:embed="rId14"/>
+                    <a:stretch>
+                      <a:fillRect/>
+                    </a:stretch>
+                  </pic:blipFill>
+                  <pic:spPr>
+                    <a:xfrm>
+                      <a:off x="0" y="0"/>
+                      <a:ext cx="5400040" cy="1189990"/>
+                    </a:xfrm>
+                    <a:prstGeom prst="rect">
+                      <a:avLst/>
+                    </a:prstGeom>
+                  </pic:spPr>
+                </pic:pic>
+              </a:graphicData>
+            </a:graphic>
+          </wp:inline>
+        </w:drawing>
+      </w:r>
+    </w:p>
+    <w:p>
+      <w:pPr>
+        <w:jc w:val="both"/>
+        <w:rPr>
+          <w:rFonts w:ascii="Times New Roman" w:hAnsi="Times New Roman" w:cs="Times New Roman"/>
+          <w:b/>
+          <w:bCs/>
+          <w:sz w:val="24"/>
+          <w:szCs w:val="24"/>
+        </w:rPr>
+      </w:pPr>
+      <w:r>
+        <w:rPr>
+          <w:rFonts w:ascii="Times New Roman" w:hAnsi="Times New Roman" w:cs="Times New Roman"/>
+          <w:b/>
+          <w:bCs/>
+          <w:sz w:val="24"/>
+          <w:szCs w:val="24"/>
+        </w:rPr>
+        <w:t>PAYLOAD DE 1</w:t>
+      </w:r>
+      <w:r>
+        <w:rPr>
+          <w:rFonts w:ascii="Times New Roman" w:hAnsi="Times New Roman" w:cs="Times New Roman"/>
+          <w:b/>
+          <w:bCs/>
+          <w:sz w:val="24"/>
+          <w:szCs w:val="24"/>
+        </w:rPr>
+        <w:t>8</w:t>
+      </w:r>
+      <w:r>
+        <w:rPr>
+          <w:rFonts w:ascii="Times New Roman" w:hAnsi="Times New Roman" w:cs="Times New Roman"/>
+          <w:b/>
+          <w:bCs/>
+          <w:sz w:val="24"/>
+          <w:szCs w:val="24"/>
+        </w:rPr>
+        <w:t xml:space="preserve"> BYTES</w:t>
+      </w:r>
+    </w:p>
+    <w:p>
+      <w:pPr>
+        <w:jc w:val="both"/>
+        <w:rPr>
+          <w:rFonts w:ascii="Times New Roman" w:hAnsi="Times New Roman" w:cs="Times New Roman"/>
+          <w:b/>
+          <w:bCs/>
+          <w:sz w:val="24"/>
+          <w:szCs w:val="24"/>
+        </w:rPr>
+      </w:pPr>
+      <w:r>
+        <w:rPr>
+          <w:noProof/>
+        </w:rPr>
+        <w:drawing>
+          <wp:inline distT="0" distB="0" distL="0" distR="0" wp14:anchorId="63B6D2BA" wp14:editId="0F5D530E">
+            <wp:extent cx="5400040" cy="1186815"/>
+            <wp:effectExtent l="0" t="0" r="0" b="0"/>
+            <wp:docPr id="3" name="Imagen 3"/>
+            <wp:cNvGraphicFramePr>
+              <a:graphicFrameLocks xmlns:a="http://schemas.openxmlformats.org/drawingml/2006/main" noChangeAspect="1"/>
+            </wp:cNvGraphicFramePr>
+            <a:graphic xmlns:a="http://schemas.openxmlformats.org/drawingml/2006/main">
+              <a:graphicData uri="http://schemas.openxmlformats.org/drawingml/2006/picture">
+                <pic:pic xmlns:pic="http://schemas.openxmlformats.org/drawingml/2006/picture">
+                  <pic:nvPicPr>
+                    <pic:cNvPr id="1" name=""/>
+                    <pic:cNvPicPr/>
+                  </pic:nvPicPr>
+                  <pic:blipFill>
+                    <a:blip r:embed="rId15"/>
+                    <a:stretch>
+                      <a:fillRect/>
+                    </a:stretch>
+                  </pic:blipFill>
+                  <pic:spPr>
+                    <a:xfrm>
+                      <a:off x="0" y="0"/>
+                      <a:ext cx="5400040" cy="1186815"/>
+                    </a:xfrm>
+                    <a:prstGeom prst="rect">
+                      <a:avLst/>
+                    </a:prstGeom>
+                  </pic:spPr>
+                </pic:pic>
+              </a:graphicData>
+            </a:graphic>
+          </wp:inline>
+        </w:drawing>
+      </w:r>
+    </w:p>
+    <w:p>
+      <w:pPr>
+        <w:jc w:val="both"/>
+        <w:rPr>
+          <w:rFonts w:ascii="Times New Roman" w:hAnsi="Times New Roman" w:cs="Times New Roman"/>
+          <w:b/>
+          <w:bCs/>
+          <w:sz w:val="24"/>
+          <w:szCs w:val="24"/>
+        </w:rPr>
+      </w:pPr>
+      <w:r>
+        <w:rPr>
+          <w:rFonts w:ascii="Times New Roman" w:hAnsi="Times New Roman" w:cs="Times New Roman"/>
+          <w:b/>
+          <w:bCs/>
+          <w:sz w:val="24"/>
+          <w:szCs w:val="24"/>
+        </w:rPr>
+        <w:t xml:space="preserve">PAYLOAD DE </w:t>
+      </w:r>
+      <w:r>
+        <w:rPr>
+          <w:rFonts w:ascii="Times New Roman" w:hAnsi="Times New Roman" w:cs="Times New Roman"/>
+          <w:b/>
+          <w:bCs/>
+          <w:sz w:val="24"/>
+          <w:szCs w:val="24"/>
+        </w:rPr>
+        <w:t>50</w:t>
+      </w:r>
+      <w:r>
+        <w:rPr>
+          <w:rFonts w:ascii="Times New Roman" w:hAnsi="Times New Roman" w:cs="Times New Roman"/>
+          <w:b/>
+          <w:bCs/>
+          <w:sz w:val="24"/>
+          <w:szCs w:val="24"/>
+        </w:rPr>
+        <w:t xml:space="preserve"> BYTES</w:t>
+      </w:r>
+    </w:p>
+    <w:p>
+      <w:pPr>
+        <w:jc w:val="both"/>
+        <w:rPr>
+          <w:rFonts w:ascii="Times New Roman" w:hAnsi="Times New Roman" w:cs="Times New Roman"/>
+          <w:sz w:val="24"/>
+          <w:szCs w:val="24"/>
+        </w:rPr>
+      </w:pPr>
+      <w:r>
+        <w:rPr>
+          <w:noProof/>
+        </w:rPr>
+        <w:drawing>
+          <wp:inline distT="0" distB="0" distL="0" distR="0" wp14:anchorId="5E62A61D" wp14:editId="49CEADAF">
+            <wp:extent cx="5400040" cy="1037590"/>
+            <wp:effectExtent l="0" t="0" r="0" b="0"/>
+            <wp:docPr id="4" name="Imagen 4"/>
+            <wp:cNvGraphicFramePr>
+              <a:graphicFrameLocks xmlns:a="http://schemas.openxmlformats.org/drawingml/2006/main" noChangeAspect="1"/>
+            </wp:cNvGraphicFramePr>
+            <a:graphic xmlns:a="http://schemas.openxmlformats.org/drawingml/2006/main">
+              <a:graphicData uri="http://schemas.openxmlformats.org/drawingml/2006/picture">
+                <pic:pic xmlns:pic="http://schemas.openxmlformats.org/drawingml/2006/picture">
+                  <pic:nvPicPr>
+                    <pic:cNvPr id="1" name=""/>
+                    <pic:cNvPicPr/>
+                  </pic:nvPicPr>
+                  <pic:blipFill>
+                    <a:blip r:embed="rId16"/>
+                    <a:stretch>
+                      <a:fillRect/>
+                    </a:stretch>
+                  </pic:blipFill>
+                  <pic:spPr>
+                    <a:xfrm>
+                      <a:off x="0" y="0"/>
+                      <a:ext cx="5400040" cy="1037590"/>
+                    </a:xfrm>
+                    <a:prstGeom prst="rect">
+                      <a:avLst/>
+                    </a:prstGeom>
+                  </pic:spPr>
+                </pic:pic>
+              </a:graphicData>
+            </a:graphic>
+          </wp:inline>
+        </w:drawing>
+      </w:r>
+    </w:p>
+    <w:p>
+      <w:pPr>
+        <w:jc w:val="both"/>
+        <w:rPr>
+          <w:rFonts w:ascii="Times New Roman" w:hAnsi="Times New Roman" w:cs="Times New Roman"/>
+          <w:b/>
+          <w:bCs/>
+          <w:sz w:val="24"/>
+          <w:szCs w:val="24"/>
+        </w:rPr>
+      </w:pPr>
+      <w:r>
+        <w:rPr>
+          <w:rFonts w:ascii="Times New Roman" w:hAnsi="Times New Roman" w:cs="Times New Roman"/>
+          <w:b/>
+          <w:bCs/>
+          <w:sz w:val="24"/>
+          <w:szCs w:val="24"/>
+        </w:rPr>
+        <w:t>PAYLOAD DE 1</w:t>
+      </w:r>
+      <w:r>
+        <w:rPr>
+          <w:rFonts w:ascii="Times New Roman" w:hAnsi="Times New Roman" w:cs="Times New Roman"/>
+          <w:b/>
+          <w:bCs/>
+          <w:sz w:val="24"/>
+          <w:szCs w:val="24"/>
+        </w:rPr>
+        <w:t>0</w:t>
+      </w:r>
+      <w:r>
+        <w:rPr>
+          <w:rFonts w:ascii="Times New Roman" w:hAnsi="Times New Roman" w:cs="Times New Roman"/>
+          <w:b/>
+          <w:bCs/>
+          <w:sz w:val="24"/>
+          <w:szCs w:val="24"/>
+        </w:rPr>
+        <w:t>2 BYTES</w:t>
+      </w:r>
+    </w:p>
+    <w:p>
+      <w:pPr>
+        <w:jc w:val="both"/>
+        <w:rPr>
+          <w:rFonts w:ascii="Times New Roman" w:hAnsi="Times New Roman" w:cs="Times New Roman"/>
+          <w:sz w:val="24"/>
+          <w:szCs w:val="24"/>
+        </w:rPr>
+      </w:pPr>
+      <w:r>
+        <w:rPr>
+          <w:noProof/>
+        </w:rPr>
+        <w:drawing>
+          <wp:inline distT="0" distB="0" distL="0" distR="0" wp14:anchorId="331887CB" wp14:editId="4792B267">
+            <wp:extent cx="5400040" cy="852170"/>
+            <wp:effectExtent l="0" t="0" r="0" b="5080"/>
+            <wp:docPr id="5" name="Imagen 5"/>
+            <wp:cNvGraphicFramePr>
+              <a:graphicFrameLocks xmlns:a="http://schemas.openxmlformats.org/drawingml/2006/main" noChangeAspect="1"/>
+            </wp:cNvGraphicFramePr>
+            <a:graphic xmlns:a="http://schemas.openxmlformats.org/drawingml/2006/main">
+              <a:graphicData uri="http://schemas.openxmlformats.org/drawingml/2006/picture">
+                <pic:pic xmlns:pic="http://schemas.openxmlformats.org/drawingml/2006/picture">
+                  <pic:nvPicPr>
+                    <pic:cNvPr id="1" name=""/>
+                    <pic:cNvPicPr/>
+                  </pic:nvPicPr>
+                  <pic:blipFill>
+                    <a:blip r:embed="rId17"/>
+                    <a:stretch>
+                      <a:fillRect/>
+                    </a:stretch>
+                  </pic:blipFill>
+                  <pic:spPr>
+                    <a:xfrm>
+                      <a:off x="0" y="0"/>
+                      <a:ext cx="5400040" cy="852170"/>
+                    </a:xfrm>
+                    <a:prstGeom prst="rect">
+                      <a:avLst/>
+                    </a:prstGeom>
+                  </pic:spPr>
+                </pic:pic>
+              </a:graphicData>
+            </a:graphic>
+          </wp:inline>
+        </w:drawing>
+      </w:r>
+    </w:p>
+    <w:p>
+      <w:pPr>
+        <w:jc w:val="both"/>
+        <w:rPr>
+          <w:rFonts w:ascii="Times New Roman" w:hAnsi="Times New Roman" w:cs="Times New Roman"/>
+          <w:b/>
+          <w:bCs/>
+          <w:sz w:val="24"/>
+          <w:szCs w:val="24"/>
+        </w:rPr>
+      </w:pPr>
+      <w:r>
+        <w:rPr>
+          <w:rFonts w:ascii="Times New Roman" w:hAnsi="Times New Roman" w:cs="Times New Roman"/>
+          <w:b/>
+          <w:bCs/>
+          <w:sz w:val="24"/>
+          <w:szCs w:val="24"/>
+        </w:rPr>
+        <w:t>PAYLOAD DE 1</w:t>
+      </w:r>
+      <w:r>
+        <w:rPr>
+          <w:rFonts w:ascii="Times New Roman" w:hAnsi="Times New Roman" w:cs="Times New Roman"/>
+          <w:b/>
+          <w:bCs/>
+          <w:sz w:val="24"/>
+          <w:szCs w:val="24"/>
+        </w:rPr>
+        <w:t>14</w:t>
+      </w:r>
+      <w:r>
+        <w:rPr>
+          <w:rFonts w:ascii="Times New Roman" w:hAnsi="Times New Roman" w:cs="Times New Roman"/>
+          <w:b/>
+          <w:bCs/>
+          <w:sz w:val="24"/>
+          <w:szCs w:val="24"/>
+        </w:rPr>
+        <w:t xml:space="preserve"> BYTES</w:t>
+      </w:r>
+    </w:p>
+    <w:p>
+      <w:pPr>
+        <w:jc w:val="both"/>
+        <w:rPr>
+          <w:rFonts w:ascii="Times New Roman" w:hAnsi="Times New Roman" w:cs="Times New Roman"/>
+          <w:sz w:val="24"/>
+          <w:szCs w:val="24"/>
+        </w:rPr>
+      </w:pPr>
+      <w:r>
+        <w:rPr>
+          <w:noProof/>
+        </w:rPr>
+        <w:drawing>
+          <wp:inline distT="0" distB="0" distL="0" distR="0" wp14:anchorId="45216E66" wp14:editId="15CEBD72">
+            <wp:extent cx="5400040" cy="808990"/>
+            <wp:effectExtent l="0" t="0" r="0" b="0"/>
+            <wp:docPr id="15" name="Imagen 15"/>
+            <wp:cNvGraphicFramePr>
+              <a:graphicFrameLocks xmlns:a="http://schemas.openxmlformats.org/drawingml/2006/main" noChangeAspect="1"/>
+            </wp:cNvGraphicFramePr>
+            <a:graphic xmlns:a="http://schemas.openxmlformats.org/drawingml/2006/main">
+              <a:graphicData uri="http://schemas.openxmlformats.org/drawingml/2006/picture">
+                <pic:pic xmlns:pic="http://schemas.openxmlformats.org/drawingml/2006/picture">
+                  <pic:nvPicPr>
+                    <pic:cNvPr id="1" name=""/>
+                    <pic:cNvPicPr/>
+                  </pic:nvPicPr>
+                  <pic:blipFill>
+                    <a:blip r:embed="rId18"/>
+                    <a:stretch>
+                      <a:fillRect/>
+                    </a:stretch>
+                  </pic:blipFill>
+                  <pic:spPr>
+                    <a:xfrm>
+                      <a:off x="0" y="0"/>
+                      <a:ext cx="5400040" cy="808990"/>
+                    </a:xfrm>
+                    <a:prstGeom prst="rect">
+                      <a:avLst/>
+                    </a:prstGeom>
+                  </pic:spPr>
+                </pic:pic>
+              </a:graphicData>
+            </a:graphic>
+          </wp:inline>
+        </w:drawing>
+      </w:r>
+    </w:p>
+    <w:p>
+      <w:pPr>
+        <w:jc w:val="both"/>
+        <w:rPr>
+          <w:rFonts w:ascii="Times New Roman" w:hAnsi="Times New Roman" w:cs="Times New Roman"/>
+          <w:sz w:val="24"/>
+          <w:szCs w:val="24"/>
+        </w:rPr>
+      </w:pPr>
       <w:bookmarkStart w:id="0" w:name="_GoBack"/>
       <w:bookmarkEnd w:id="0"/>
-    </w:p>
-    <w:p>
-      <w:pPr>
-        <w:jc w:val="both"/>
-        <w:rPr>
-          <w:rFonts w:ascii="Times New Roman" w:hAnsi="Times New Roman" w:cs="Times New Roman"/>
-          <w:sz w:val="24"/>
-          <w:szCs w:val="24"/>
-        </w:rPr>
-      </w:pPr>
-    </w:p>
-    <w:p>
-      <w:pPr>
-        <w:jc w:val="both"/>
-        <w:rPr>
-          <w:rFonts w:ascii="Times New Roman" w:hAnsi="Times New Roman" w:cs="Times New Roman"/>
-          <w:sz w:val="24"/>
-          <w:szCs w:val="24"/>
-        </w:rPr>
-      </w:pPr>
-    </w:p>
-    <w:p>
-      <w:pPr>
-        <w:jc w:val="both"/>
-        <w:rPr>
-          <w:rFonts w:ascii="Times New Roman" w:hAnsi="Times New Roman" w:cs="Times New Roman"/>
-          <w:sz w:val="24"/>
-          <w:szCs w:val="24"/>
-        </w:rPr>
-      </w:pPr>
-    </w:p>
-    <w:p>
-      <w:pPr>
-        <w:jc w:val="both"/>
-        <w:rPr>
-          <w:rFonts w:ascii="Times New Roman" w:hAnsi="Times New Roman" w:cs="Times New Roman"/>
-          <w:sz w:val="24"/>
-          <w:szCs w:val="24"/>
-        </w:rPr>
-      </w:pPr>
-    </w:p>
-    <w:p>
-      <w:pPr>
-        <w:jc w:val="both"/>
-        <w:rPr>
-          <w:rFonts w:ascii="Times New Roman" w:hAnsi="Times New Roman" w:cs="Times New Roman"/>
-          <w:sz w:val="24"/>
-          <w:szCs w:val="24"/>
-        </w:rPr>
-      </w:pPr>
-    </w:p>
-    <w:p>
-      <w:pPr>
-        <w:jc w:val="both"/>
-        <w:rPr>
-          <w:rFonts w:ascii="Times New Roman" w:hAnsi="Times New Roman" w:cs="Times New Roman"/>
-          <w:sz w:val="24"/>
-          <w:szCs w:val="24"/>
-        </w:rPr>
-      </w:pPr>
-    </w:p>
-    <w:p>
-      <w:pPr>
-        <w:jc w:val="both"/>
-        <w:rPr>
-          <w:rFonts w:ascii="Times New Roman" w:hAnsi="Times New Roman" w:cs="Times New Roman"/>
-          <w:sz w:val="24"/>
-          <w:szCs w:val="24"/>
-        </w:rPr>
-      </w:pPr>
-    </w:p>
-    <w:p>
-      <w:pPr>
-        <w:jc w:val="both"/>
-        <w:rPr>
-          <w:rFonts w:ascii="Times New Roman" w:hAnsi="Times New Roman" w:cs="Times New Roman"/>
-          <w:sz w:val="24"/>
-          <w:szCs w:val="24"/>
-        </w:rPr>
-      </w:pPr>
-    </w:p>
-    <w:p>
-      <w:pPr>
-        <w:jc w:val="both"/>
-        <w:rPr>
-          <w:rFonts w:ascii="Times New Roman" w:hAnsi="Times New Roman" w:cs="Times New Roman"/>
-          <w:sz w:val="24"/>
-          <w:szCs w:val="24"/>
-        </w:rPr>
-      </w:pPr>
-    </w:p>
-    <w:p>
-      <w:pPr>
-        <w:jc w:val="both"/>
-        <w:rPr>
-          <w:rFonts w:ascii="Times New Roman" w:hAnsi="Times New Roman" w:cs="Times New Roman"/>
-          <w:sz w:val="24"/>
-          <w:szCs w:val="24"/>
-        </w:rPr>
-      </w:pPr>
     </w:p>
     <w:sectPr>
       <w:pgSz w:w="11906" w:h="16838"/>

</xml_diff>

<commit_message>
Código 2 ACK, capturas y datos finalizado
</commit_message>
<xml_diff>
--- a/Pruebas con ACK.docx
+++ b/Pruebas con ACK.docx
@@ -61,35 +61,29 @@
           <w:sz w:val="24"/>
           <w:szCs w:val="24"/>
         </w:rPr>
-        <w:t>PAYLOAD DE 4 BYTES</w:t>
-      </w:r>
-    </w:p>
-    <w:p>
-      <w:pPr>
-        <w:jc w:val="both"/>
-        <w:rPr>
-          <w:rFonts w:ascii="Times New Roman" w:hAnsi="Times New Roman" w:cs="Times New Roman"/>
-          <w:sz w:val="24"/>
-          <w:szCs w:val="24"/>
-        </w:rPr>
-      </w:pPr>
-      <w:r>
-        <w:rPr>
-          <w:rFonts w:ascii="Times New Roman" w:hAnsi="Times New Roman" w:cs="Times New Roman"/>
-          <w:sz w:val="24"/>
-          <w:szCs w:val="24"/>
-        </w:rPr>
-        <w:t xml:space="preserve"> </w:t>
-      </w:r>
+        <w:t>PAYLOAD DE 12 BYTES</w:t>
+      </w:r>
+    </w:p>
+    <w:p>
+      <w:pPr>
+        <w:jc w:val="both"/>
+        <w:rPr>
+          <w:rFonts w:ascii="Times New Roman" w:hAnsi="Times New Roman" w:cs="Times New Roman"/>
+          <w:b/>
+          <w:bCs/>
+          <w:sz w:val="24"/>
+          <w:szCs w:val="24"/>
+        </w:rPr>
+      </w:pPr>
       <w:r>
         <w:rPr>
           <w:noProof/>
         </w:rPr>
         <w:drawing>
-          <wp:inline distT="0" distB="0" distL="0" distR="0" wp14:anchorId="67B49A9E" wp14:editId="294D9B9D">
-            <wp:extent cx="5400040" cy="1184910"/>
+          <wp:inline distT="0" distB="0" distL="0" distR="0" wp14:anchorId="7335BFE8" wp14:editId="6CBC059E">
+            <wp:extent cx="5400040" cy="1189990"/>
             <wp:effectExtent l="0" t="0" r="0" b="0"/>
-            <wp:docPr id="1" name="Imagen 1"/>
+            <wp:docPr id="2" name="Imagen 2"/>
             <wp:cNvGraphicFramePr>
               <a:graphicFrameLocks xmlns:a="http://schemas.openxmlformats.org/drawingml/2006/main" noChangeAspect="1"/>
             </wp:cNvGraphicFramePr>
@@ -109,7 +103,7 @@
                   <pic:spPr>
                     <a:xfrm>
                       <a:off x="0" y="0"/>
-                      <a:ext cx="5400040" cy="1184910"/>
+                      <a:ext cx="5400040" cy="1189990"/>
                     </a:xfrm>
                     <a:prstGeom prst="rect">
                       <a:avLst/>
@@ -127,16 +121,30 @@
         <w:jc w:val="both"/>
         <w:rPr>
           <w:rFonts w:ascii="Times New Roman" w:hAnsi="Times New Roman" w:cs="Times New Roman"/>
-          <w:sz w:val="24"/>
-          <w:szCs w:val="24"/>
-        </w:rPr>
-      </w:pPr>
-    </w:p>
-    <w:p>
-      <w:pPr>
-        <w:jc w:val="both"/>
-        <w:rPr>
-          <w:rFonts w:ascii="Times New Roman" w:hAnsi="Times New Roman" w:cs="Times New Roman"/>
+          <w:b/>
+          <w:bCs/>
+          <w:sz w:val="24"/>
+          <w:szCs w:val="24"/>
+        </w:rPr>
+      </w:pPr>
+      <w:r>
+        <w:rPr>
+          <w:rFonts w:ascii="Times New Roman" w:hAnsi="Times New Roman" w:cs="Times New Roman"/>
+          <w:b/>
+          <w:bCs/>
+          <w:sz w:val="24"/>
+          <w:szCs w:val="24"/>
+        </w:rPr>
+        <w:t>PAYLOAD DE 18 BYTES</w:t>
+      </w:r>
+    </w:p>
+    <w:p>
+      <w:pPr>
+        <w:jc w:val="both"/>
+        <w:rPr>
+          <w:rFonts w:ascii="Times New Roman" w:hAnsi="Times New Roman" w:cs="Times New Roman"/>
+          <w:b/>
+          <w:bCs/>
           <w:sz w:val="24"/>
           <w:szCs w:val="24"/>
         </w:rPr>
@@ -146,10 +154,10 @@
           <w:noProof/>
         </w:rPr>
         <w:drawing>
-          <wp:inline distT="0" distB="0" distL="0" distR="0" wp14:anchorId="2CC76EFF" wp14:editId="7EF48364">
-            <wp:extent cx="5400040" cy="1156335"/>
-            <wp:effectExtent l="0" t="0" r="0" b="5715"/>
-            <wp:docPr id="6" name="Imagen 6"/>
+          <wp:inline distT="0" distB="0" distL="0" distR="0" wp14:anchorId="63B6D2BA" wp14:editId="0F5D530E">
+            <wp:extent cx="5400040" cy="1186815"/>
+            <wp:effectExtent l="0" t="0" r="0" b="0"/>
+            <wp:docPr id="3" name="Imagen 3"/>
             <wp:cNvGraphicFramePr>
               <a:graphicFrameLocks xmlns:a="http://schemas.openxmlformats.org/drawingml/2006/main" noChangeAspect="1"/>
             </wp:cNvGraphicFramePr>
@@ -169,7 +177,7 @@
                   <pic:spPr>
                     <a:xfrm>
                       <a:off x="0" y="0"/>
-                      <a:ext cx="5400040" cy="1156335"/>
+                      <a:ext cx="5400040" cy="1186815"/>
                     </a:xfrm>
                     <a:prstGeom prst="rect">
                       <a:avLst/>
@@ -187,10 +195,22 @@
         <w:jc w:val="both"/>
         <w:rPr>
           <w:rFonts w:ascii="Times New Roman" w:hAnsi="Times New Roman" w:cs="Times New Roman"/>
-          <w:sz w:val="24"/>
-          <w:szCs w:val="24"/>
-        </w:rPr>
-      </w:pPr>
+          <w:b/>
+          <w:bCs/>
+          <w:sz w:val="24"/>
+          <w:szCs w:val="24"/>
+        </w:rPr>
+      </w:pPr>
+      <w:r>
+        <w:rPr>
+          <w:rFonts w:ascii="Times New Roman" w:hAnsi="Times New Roman" w:cs="Times New Roman"/>
+          <w:b/>
+          <w:bCs/>
+          <w:sz w:val="24"/>
+          <w:szCs w:val="24"/>
+        </w:rPr>
+        <w:t>PAYLOAD DE 50 BYTES</w:t>
+      </w:r>
     </w:p>
     <w:p>
       <w:pPr>
@@ -206,10 +226,10 @@
           <w:noProof/>
         </w:rPr>
         <w:drawing>
-          <wp:inline distT="0" distB="0" distL="0" distR="0" wp14:anchorId="40CCF2D5" wp14:editId="48C0B98E">
-            <wp:extent cx="5400040" cy="1172210"/>
-            <wp:effectExtent l="0" t="0" r="0" b="8890"/>
-            <wp:docPr id="7" name="Imagen 7"/>
+          <wp:inline distT="0" distB="0" distL="0" distR="0" wp14:anchorId="5E62A61D" wp14:editId="49CEADAF">
+            <wp:extent cx="5400040" cy="1037590"/>
+            <wp:effectExtent l="0" t="0" r="0" b="0"/>
+            <wp:docPr id="4" name="Imagen 4"/>
             <wp:cNvGraphicFramePr>
               <a:graphicFrameLocks xmlns:a="http://schemas.openxmlformats.org/drawingml/2006/main" noChangeAspect="1"/>
             </wp:cNvGraphicFramePr>
@@ -229,7 +249,7 @@
                   <pic:spPr>
                     <a:xfrm>
                       <a:off x="0" y="0"/>
-                      <a:ext cx="5400040" cy="1172210"/>
+                      <a:ext cx="5400040" cy="1037590"/>
                     </a:xfrm>
                     <a:prstGeom prst="rect">
                       <a:avLst/>
@@ -247,10 +267,22 @@
         <w:jc w:val="both"/>
         <w:rPr>
           <w:rFonts w:ascii="Times New Roman" w:hAnsi="Times New Roman" w:cs="Times New Roman"/>
-          <w:sz w:val="24"/>
-          <w:szCs w:val="24"/>
-        </w:rPr>
-      </w:pPr>
+          <w:b/>
+          <w:bCs/>
+          <w:sz w:val="24"/>
+          <w:szCs w:val="24"/>
+        </w:rPr>
+      </w:pPr>
+      <w:r>
+        <w:rPr>
+          <w:rFonts w:ascii="Times New Roman" w:hAnsi="Times New Roman" w:cs="Times New Roman"/>
+          <w:b/>
+          <w:bCs/>
+          <w:sz w:val="24"/>
+          <w:szCs w:val="24"/>
+        </w:rPr>
+        <w:t>PAYLOAD DE 102 BYTES</w:t>
+      </w:r>
     </w:p>
     <w:p>
       <w:pPr>
@@ -266,10 +298,10 @@
           <w:noProof/>
         </w:rPr>
         <w:drawing>
-          <wp:inline distT="0" distB="0" distL="0" distR="0" wp14:anchorId="3FC6A328" wp14:editId="3D6860D5">
-            <wp:extent cx="5400040" cy="1165860"/>
-            <wp:effectExtent l="0" t="0" r="0" b="0"/>
-            <wp:docPr id="8" name="Imagen 8"/>
+          <wp:inline distT="0" distB="0" distL="0" distR="0" wp14:anchorId="331887CB" wp14:editId="4792B267">
+            <wp:extent cx="5400040" cy="852170"/>
+            <wp:effectExtent l="0" t="0" r="0" b="5080"/>
+            <wp:docPr id="5" name="Imagen 5"/>
             <wp:cNvGraphicFramePr>
               <a:graphicFrameLocks xmlns:a="http://schemas.openxmlformats.org/drawingml/2006/main" noChangeAspect="1"/>
             </wp:cNvGraphicFramePr>
@@ -289,7 +321,7 @@
                   <pic:spPr>
                     <a:xfrm>
                       <a:off x="0" y="0"/>
-                      <a:ext cx="5400040" cy="1165860"/>
+                      <a:ext cx="5400040" cy="852170"/>
                     </a:xfrm>
                     <a:prstGeom prst="rect">
                       <a:avLst/>
@@ -307,10 +339,22 @@
         <w:jc w:val="both"/>
         <w:rPr>
           <w:rFonts w:ascii="Times New Roman" w:hAnsi="Times New Roman" w:cs="Times New Roman"/>
-          <w:sz w:val="24"/>
-          <w:szCs w:val="24"/>
-        </w:rPr>
-      </w:pPr>
+          <w:b/>
+          <w:bCs/>
+          <w:sz w:val="24"/>
+          <w:szCs w:val="24"/>
+        </w:rPr>
+      </w:pPr>
+      <w:r>
+        <w:rPr>
+          <w:rFonts w:ascii="Times New Roman" w:hAnsi="Times New Roman" w:cs="Times New Roman"/>
+          <w:b/>
+          <w:bCs/>
+          <w:sz w:val="24"/>
+          <w:szCs w:val="24"/>
+        </w:rPr>
+        <w:t>PAYLOAD DE 114 BYTES</w:t>
+      </w:r>
     </w:p>
     <w:p>
       <w:pPr>
@@ -325,12 +369,11 @@
         <w:rPr>
           <w:noProof/>
         </w:rPr>
-        <w:lastRenderedPageBreak/>
         <w:drawing>
-          <wp:inline distT="0" distB="0" distL="0" distR="0" wp14:anchorId="4B32187F" wp14:editId="504BBE12">
-            <wp:extent cx="5400040" cy="1553210"/>
-            <wp:effectExtent l="0" t="0" r="0" b="8890"/>
-            <wp:docPr id="9" name="Imagen 9"/>
+          <wp:inline distT="0" distB="0" distL="0" distR="0" wp14:anchorId="45216E66" wp14:editId="15CEBD72">
+            <wp:extent cx="5400040" cy="808990"/>
+            <wp:effectExtent l="0" t="0" r="0" b="0"/>
+            <wp:docPr id="15" name="Imagen 15"/>
             <wp:cNvGraphicFramePr>
               <a:graphicFrameLocks xmlns:a="http://schemas.openxmlformats.org/drawingml/2006/main" noChangeAspect="1"/>
             </wp:cNvGraphicFramePr>
@@ -350,7 +393,7 @@
                   <pic:spPr>
                     <a:xfrm>
                       <a:off x="0" y="0"/>
-                      <a:ext cx="5400040" cy="1553210"/>
+                      <a:ext cx="5400040" cy="808990"/>
                     </a:xfrm>
                     <a:prstGeom prst="rect">
                       <a:avLst/>
@@ -372,15 +415,138 @@
           <w:szCs w:val="24"/>
         </w:rPr>
       </w:pPr>
+    </w:p>
+    <w:p>
+      <w:pPr>
+        <w:jc w:val="both"/>
+        <w:rPr>
+          <w:rFonts w:ascii="Times New Roman" w:hAnsi="Times New Roman" w:cs="Times New Roman"/>
+          <w:sz w:val="24"/>
+          <w:szCs w:val="24"/>
+        </w:rPr>
+      </w:pPr>
+    </w:p>
+    <w:p>
+      <w:pPr>
+        <w:jc w:val="both"/>
+        <w:rPr>
+          <w:rFonts w:ascii="Times New Roman" w:hAnsi="Times New Roman" w:cs="Times New Roman"/>
+          <w:sz w:val="24"/>
+          <w:szCs w:val="24"/>
+        </w:rPr>
+      </w:pPr>
+    </w:p>
+    <w:p>
+      <w:pPr>
+        <w:jc w:val="center"/>
+        <w:rPr>
+          <w:rFonts w:ascii="Times New Roman" w:hAnsi="Times New Roman" w:cs="Times New Roman"/>
+          <w:b/>
+          <w:bCs/>
+          <w:sz w:val="24"/>
+          <w:szCs w:val="24"/>
+        </w:rPr>
+      </w:pPr>
+      <w:r>
+        <w:rPr>
+          <w:rFonts w:ascii="Times New Roman" w:hAnsi="Times New Roman" w:cs="Times New Roman"/>
+          <w:b/>
+          <w:bCs/>
+          <w:sz w:val="24"/>
+          <w:szCs w:val="24"/>
+        </w:rPr>
+        <w:lastRenderedPageBreak/>
+        <w:t xml:space="preserve">Código </w:t>
+      </w:r>
+      <w:r>
+        <w:rPr>
+          <w:rFonts w:ascii="Times New Roman" w:hAnsi="Times New Roman" w:cs="Times New Roman"/>
+          <w:b/>
+          <w:bCs/>
+          <w:sz w:val="24"/>
+          <w:szCs w:val="24"/>
+        </w:rPr>
+        <w:t>2</w:t>
+      </w:r>
+      <w:r>
+        <w:rPr>
+          <w:rFonts w:ascii="Times New Roman" w:hAnsi="Times New Roman" w:cs="Times New Roman"/>
+          <w:b/>
+          <w:bCs/>
+          <w:sz w:val="24"/>
+          <w:szCs w:val="24"/>
+        </w:rPr>
+        <w:t xml:space="preserve"> con ACK</w:t>
+      </w:r>
+    </w:p>
+    <w:p>
+      <w:pPr>
+        <w:jc w:val="both"/>
+        <w:rPr>
+          <w:rFonts w:ascii="Times New Roman" w:hAnsi="Times New Roman" w:cs="Times New Roman"/>
+          <w:sz w:val="24"/>
+          <w:szCs w:val="24"/>
+        </w:rPr>
+      </w:pPr>
+      <w:r>
+        <w:rPr>
+          <w:rFonts w:ascii="Times New Roman" w:hAnsi="Times New Roman" w:cs="Times New Roman"/>
+          <w:sz w:val="24"/>
+          <w:szCs w:val="24"/>
+        </w:rPr>
+        <w:t>Se envía una trama desde el coordinador al nodo, el nodo envía el ACK y transmite una trama hacia el coordinador</w:t>
+      </w:r>
+      <w:r>
+        <w:rPr>
+          <w:rFonts w:ascii="Times New Roman" w:hAnsi="Times New Roman" w:cs="Times New Roman"/>
+          <w:sz w:val="24"/>
+          <w:szCs w:val="24"/>
+        </w:rPr>
+        <w:t>, posteriormente el coordinador envía la siguiente trama.</w:t>
+      </w:r>
+    </w:p>
+    <w:p>
+      <w:pPr>
+        <w:jc w:val="both"/>
+        <w:rPr>
+          <w:rFonts w:ascii="Times New Roman" w:hAnsi="Times New Roman" w:cs="Times New Roman"/>
+          <w:b/>
+          <w:bCs/>
+          <w:sz w:val="24"/>
+          <w:szCs w:val="24"/>
+        </w:rPr>
+      </w:pPr>
+      <w:r>
+        <w:rPr>
+          <w:rFonts w:ascii="Times New Roman" w:hAnsi="Times New Roman" w:cs="Times New Roman"/>
+          <w:b/>
+          <w:bCs/>
+          <w:sz w:val="24"/>
+          <w:szCs w:val="24"/>
+        </w:rPr>
+        <w:t>PAYLOAD DE 12 BYTES</w:t>
+      </w:r>
+    </w:p>
+    <w:p>
+      <w:pPr>
+        <w:jc w:val="both"/>
+        <w:rPr>
+          <w:rFonts w:ascii="Times New Roman" w:hAnsi="Times New Roman" w:cs="Times New Roman"/>
+          <w:b/>
+          <w:bCs/>
+          <w:sz w:val="24"/>
+          <w:szCs w:val="24"/>
+        </w:rPr>
+      </w:pPr>
       <w:r>
         <w:rPr>
           <w:noProof/>
         </w:rPr>
         <w:drawing>
-          <wp:inline distT="0" distB="0" distL="0" distR="0" wp14:anchorId="0F639ED6" wp14:editId="130305F2">
-            <wp:extent cx="5400040" cy="1197610"/>
-            <wp:effectExtent l="0" t="0" r="0" b="2540"/>
-            <wp:docPr id="10" name="Imagen 10"/>
+          <wp:inline distT="0" distB="0" distL="0" distR="0" wp14:anchorId="25CAB89E" wp14:editId="640C7906">
+            <wp:extent cx="5400040" cy="1576705"/>
+            <wp:effectExtent l="0" t="0" r="0" b="4445"/>
+            <wp:docPr id="1" name="Imagen 1"/>
             <wp:cNvGraphicFramePr>
               <a:graphicFrameLocks xmlns:a="http://schemas.openxmlformats.org/drawingml/2006/main" noChangeAspect="1"/>
             </wp:cNvGraphicFramePr>
@@ -400,7 +566,7 @@
                   <pic:spPr>
                     <a:xfrm>
                       <a:off x="0" y="0"/>
-                      <a:ext cx="5400040" cy="1197610"/>
+                      <a:ext cx="5400040" cy="1576705"/>
                     </a:xfrm>
                     <a:prstGeom prst="rect">
                       <a:avLst/>
@@ -418,16 +584,50 @@
         <w:jc w:val="both"/>
         <w:rPr>
           <w:rFonts w:ascii="Times New Roman" w:hAnsi="Times New Roman" w:cs="Times New Roman"/>
-          <w:sz w:val="24"/>
-          <w:szCs w:val="24"/>
-        </w:rPr>
-      </w:pPr>
-    </w:p>
-    <w:p>
-      <w:pPr>
-        <w:jc w:val="both"/>
-        <w:rPr>
-          <w:rFonts w:ascii="Times New Roman" w:hAnsi="Times New Roman" w:cs="Times New Roman"/>
+          <w:b/>
+          <w:bCs/>
+          <w:sz w:val="24"/>
+          <w:szCs w:val="24"/>
+        </w:rPr>
+      </w:pPr>
+      <w:r>
+        <w:rPr>
+          <w:rFonts w:ascii="Times New Roman" w:hAnsi="Times New Roman" w:cs="Times New Roman"/>
+          <w:b/>
+          <w:bCs/>
+          <w:sz w:val="24"/>
+          <w:szCs w:val="24"/>
+        </w:rPr>
+        <w:t>PAYLOAD DE 1</w:t>
+      </w:r>
+      <w:r>
+        <w:rPr>
+          <w:rFonts w:ascii="Times New Roman" w:hAnsi="Times New Roman" w:cs="Times New Roman"/>
+          <w:b/>
+          <w:bCs/>
+          <w:sz w:val="24"/>
+          <w:szCs w:val="24"/>
+        </w:rPr>
+        <w:t>8</w:t>
+      </w:r>
+      <w:r>
+        <w:rPr>
+          <w:rFonts w:ascii="Times New Roman" w:hAnsi="Times New Roman" w:cs="Times New Roman"/>
+          <w:b/>
+          <w:bCs/>
+          <w:sz w:val="24"/>
+          <w:szCs w:val="24"/>
+        </w:rPr>
+        <w:t xml:space="preserve"> BYTES</w:t>
+      </w:r>
+    </w:p>
+    <w:p>
+      <w:pPr>
+        <w:jc w:val="both"/>
+        <w:rPr>
+          <w:rFonts w:ascii="Times New Roman" w:hAnsi="Times New Roman" w:cs="Times New Roman"/>
+          <w:b/>
+          <w:bCs/>
           <w:sz w:val="24"/>
           <w:szCs w:val="24"/>
         </w:rPr>
@@ -437,10 +637,10 @@
           <w:noProof/>
         </w:rPr>
         <w:drawing>
-          <wp:inline distT="0" distB="0" distL="0" distR="0" wp14:anchorId="05F1CC15" wp14:editId="5B0CD0FF">
-            <wp:extent cx="5400040" cy="1179195"/>
+          <wp:inline distT="0" distB="0" distL="0" distR="0" wp14:anchorId="53F9D561" wp14:editId="6B30CD30">
+            <wp:extent cx="5400040" cy="1579245"/>
             <wp:effectExtent l="0" t="0" r="0" b="1905"/>
-            <wp:docPr id="11" name="Imagen 11"/>
+            <wp:docPr id="16" name="Imagen 16"/>
             <wp:cNvGraphicFramePr>
               <a:graphicFrameLocks xmlns:a="http://schemas.openxmlformats.org/drawingml/2006/main" noChangeAspect="1"/>
             </wp:cNvGraphicFramePr>
@@ -460,7 +660,7 @@
                   <pic:spPr>
                     <a:xfrm>
                       <a:off x="0" y="0"/>
-                      <a:ext cx="5400040" cy="1179195"/>
+                      <a:ext cx="5400040" cy="1579245"/>
                     </a:xfrm>
                     <a:prstGeom prst="rect">
                       <a:avLst/>
@@ -478,16 +678,50 @@
         <w:jc w:val="both"/>
         <w:rPr>
           <w:rFonts w:ascii="Times New Roman" w:hAnsi="Times New Roman" w:cs="Times New Roman"/>
-          <w:sz w:val="24"/>
-          <w:szCs w:val="24"/>
-        </w:rPr>
-      </w:pPr>
-    </w:p>
-    <w:p>
-      <w:pPr>
-        <w:jc w:val="both"/>
-        <w:rPr>
-          <w:rFonts w:ascii="Times New Roman" w:hAnsi="Times New Roman" w:cs="Times New Roman"/>
+          <w:b/>
+          <w:bCs/>
+          <w:sz w:val="24"/>
+          <w:szCs w:val="24"/>
+        </w:rPr>
+      </w:pPr>
+      <w:r>
+        <w:rPr>
+          <w:rFonts w:ascii="Times New Roman" w:hAnsi="Times New Roman" w:cs="Times New Roman"/>
+          <w:b/>
+          <w:bCs/>
+          <w:sz w:val="24"/>
+          <w:szCs w:val="24"/>
+        </w:rPr>
+        <w:t xml:space="preserve">PAYLOAD DE </w:t>
+      </w:r>
+      <w:r>
+        <w:rPr>
+          <w:rFonts w:ascii="Times New Roman" w:hAnsi="Times New Roman" w:cs="Times New Roman"/>
+          <w:b/>
+          <w:bCs/>
+          <w:sz w:val="24"/>
+          <w:szCs w:val="24"/>
+        </w:rPr>
+        <w:t>50</w:t>
+      </w:r>
+      <w:r>
+        <w:rPr>
+          <w:rFonts w:ascii="Times New Roman" w:hAnsi="Times New Roman" w:cs="Times New Roman"/>
+          <w:b/>
+          <w:bCs/>
+          <w:sz w:val="24"/>
+          <w:szCs w:val="24"/>
+        </w:rPr>
+        <w:t xml:space="preserve"> BYTES</w:t>
+      </w:r>
+    </w:p>
+    <w:p>
+      <w:pPr>
+        <w:jc w:val="both"/>
+        <w:rPr>
+          <w:rFonts w:ascii="Times New Roman" w:hAnsi="Times New Roman" w:cs="Times New Roman"/>
+          <w:b/>
+          <w:bCs/>
           <w:sz w:val="24"/>
           <w:szCs w:val="24"/>
         </w:rPr>
@@ -497,10 +731,10 @@
           <w:noProof/>
         </w:rPr>
         <w:drawing>
-          <wp:inline distT="0" distB="0" distL="0" distR="0" wp14:anchorId="3FEDD016" wp14:editId="413E8683">
-            <wp:extent cx="5400040" cy="1165860"/>
+          <wp:inline distT="0" distB="0" distL="0" distR="0" wp14:anchorId="4448E43B" wp14:editId="2D271324">
+            <wp:extent cx="5400040" cy="1379220"/>
             <wp:effectExtent l="0" t="0" r="0" b="0"/>
-            <wp:docPr id="12" name="Imagen 12"/>
+            <wp:docPr id="17" name="Imagen 17"/>
             <wp:cNvGraphicFramePr>
               <a:graphicFrameLocks xmlns:a="http://schemas.openxmlformats.org/drawingml/2006/main" noChangeAspect="1"/>
             </wp:cNvGraphicFramePr>
@@ -520,7 +754,7 @@
                   <pic:spPr>
                     <a:xfrm>
                       <a:off x="0" y="0"/>
-                      <a:ext cx="5400040" cy="1165860"/>
+                      <a:ext cx="5400040" cy="1379220"/>
                     </a:xfrm>
                     <a:prstGeom prst="rect">
                       <a:avLst/>
@@ -538,16 +772,50 @@
         <w:jc w:val="both"/>
         <w:rPr>
           <w:rFonts w:ascii="Times New Roman" w:hAnsi="Times New Roman" w:cs="Times New Roman"/>
-          <w:sz w:val="24"/>
-          <w:szCs w:val="24"/>
-        </w:rPr>
-      </w:pPr>
-    </w:p>
-    <w:p>
-      <w:pPr>
-        <w:jc w:val="both"/>
-        <w:rPr>
-          <w:rFonts w:ascii="Times New Roman" w:hAnsi="Times New Roman" w:cs="Times New Roman"/>
+          <w:b/>
+          <w:bCs/>
+          <w:sz w:val="24"/>
+          <w:szCs w:val="24"/>
+        </w:rPr>
+      </w:pPr>
+      <w:r>
+        <w:rPr>
+          <w:rFonts w:ascii="Times New Roman" w:hAnsi="Times New Roman" w:cs="Times New Roman"/>
+          <w:b/>
+          <w:bCs/>
+          <w:sz w:val="24"/>
+          <w:szCs w:val="24"/>
+        </w:rPr>
+        <w:t>PAYLOAD DE 1</w:t>
+      </w:r>
+      <w:r>
+        <w:rPr>
+          <w:rFonts w:ascii="Times New Roman" w:hAnsi="Times New Roman" w:cs="Times New Roman"/>
+          <w:b/>
+          <w:bCs/>
+          <w:sz w:val="24"/>
+          <w:szCs w:val="24"/>
+        </w:rPr>
+        <w:t>0</w:t>
+      </w:r>
+      <w:r>
+        <w:rPr>
+          <w:rFonts w:ascii="Times New Roman" w:hAnsi="Times New Roman" w:cs="Times New Roman"/>
+          <w:b/>
+          <w:bCs/>
+          <w:sz w:val="24"/>
+          <w:szCs w:val="24"/>
+        </w:rPr>
+        <w:t>2 BYTES</w:t>
+      </w:r>
+    </w:p>
+    <w:p>
+      <w:pPr>
+        <w:jc w:val="both"/>
+        <w:rPr>
+          <w:rFonts w:ascii="Times New Roman" w:hAnsi="Times New Roman" w:cs="Times New Roman"/>
+          <w:b/>
+          <w:bCs/>
           <w:sz w:val="24"/>
           <w:szCs w:val="24"/>
         </w:rPr>
@@ -557,10 +825,10 @@
           <w:noProof/>
         </w:rPr>
         <w:drawing>
-          <wp:inline distT="0" distB="0" distL="0" distR="0" wp14:anchorId="195B31B6" wp14:editId="3121748C">
-            <wp:extent cx="5400040" cy="1201420"/>
+          <wp:inline distT="0" distB="0" distL="0" distR="0" wp14:anchorId="27D697F0" wp14:editId="1D364E07">
+            <wp:extent cx="5400040" cy="1124585"/>
             <wp:effectExtent l="0" t="0" r="0" b="0"/>
-            <wp:docPr id="13" name="Imagen 13"/>
+            <wp:docPr id="18" name="Imagen 18"/>
             <wp:cNvGraphicFramePr>
               <a:graphicFrameLocks xmlns:a="http://schemas.openxmlformats.org/drawingml/2006/main" noChangeAspect="1"/>
             </wp:cNvGraphicFramePr>
@@ -580,7 +848,7 @@
                   <pic:spPr>
                     <a:xfrm>
                       <a:off x="0" y="0"/>
-                      <a:ext cx="5400040" cy="1201420"/>
+                      <a:ext cx="5400040" cy="1124585"/>
                     </a:xfrm>
                     <a:prstGeom prst="rect">
                       <a:avLst/>
@@ -598,10 +866,79 @@
         <w:jc w:val="both"/>
         <w:rPr>
           <w:rFonts w:ascii="Times New Roman" w:hAnsi="Times New Roman" w:cs="Times New Roman"/>
-          <w:sz w:val="24"/>
-          <w:szCs w:val="24"/>
-        </w:rPr>
-      </w:pPr>
+          <w:b/>
+          <w:bCs/>
+          <w:sz w:val="24"/>
+          <w:szCs w:val="24"/>
+        </w:rPr>
+      </w:pPr>
+    </w:p>
+    <w:p>
+      <w:pPr>
+        <w:jc w:val="both"/>
+        <w:rPr>
+          <w:rFonts w:ascii="Times New Roman" w:hAnsi="Times New Roman" w:cs="Times New Roman"/>
+          <w:b/>
+          <w:bCs/>
+          <w:sz w:val="24"/>
+          <w:szCs w:val="24"/>
+        </w:rPr>
+      </w:pPr>
+    </w:p>
+    <w:p>
+      <w:pPr>
+        <w:jc w:val="both"/>
+        <w:rPr>
+          <w:rFonts w:ascii="Times New Roman" w:hAnsi="Times New Roman" w:cs="Times New Roman"/>
+          <w:b/>
+          <w:bCs/>
+          <w:sz w:val="24"/>
+          <w:szCs w:val="24"/>
+        </w:rPr>
+      </w:pPr>
+    </w:p>
+    <w:p>
+      <w:pPr>
+        <w:jc w:val="both"/>
+        <w:rPr>
+          <w:rFonts w:ascii="Times New Roman" w:hAnsi="Times New Roman" w:cs="Times New Roman"/>
+          <w:b/>
+          <w:bCs/>
+          <w:sz w:val="24"/>
+          <w:szCs w:val="24"/>
+        </w:rPr>
+      </w:pPr>
+      <w:r>
+        <w:rPr>
+          <w:rFonts w:ascii="Times New Roman" w:hAnsi="Times New Roman" w:cs="Times New Roman"/>
+          <w:b/>
+          <w:bCs/>
+          <w:sz w:val="24"/>
+          <w:szCs w:val="24"/>
+        </w:rPr>
+        <w:lastRenderedPageBreak/>
+        <w:t>PAYLOAD DE 1</w:t>
+      </w:r>
+      <w:r>
+        <w:rPr>
+          <w:rFonts w:ascii="Times New Roman" w:hAnsi="Times New Roman" w:cs="Times New Roman"/>
+          <w:b/>
+          <w:bCs/>
+          <w:sz w:val="24"/>
+          <w:szCs w:val="24"/>
+        </w:rPr>
+        <w:t>14</w:t>
+      </w:r>
+      <w:r>
+        <w:rPr>
+          <w:rFonts w:ascii="Times New Roman" w:hAnsi="Times New Roman" w:cs="Times New Roman"/>
+          <w:b/>
+          <w:bCs/>
+          <w:sz w:val="24"/>
+          <w:szCs w:val="24"/>
+        </w:rPr>
+        <w:t xml:space="preserve"> BYTES</w:t>
+      </w:r>
     </w:p>
     <w:p>
       <w:pPr>
@@ -616,12 +953,11 @@
         <w:rPr>
           <w:noProof/>
         </w:rPr>
-        <w:lastRenderedPageBreak/>
         <w:drawing>
-          <wp:inline distT="0" distB="0" distL="0" distR="0" wp14:anchorId="60D9ACA0" wp14:editId="245AFC2B">
-            <wp:extent cx="5400040" cy="1197610"/>
-            <wp:effectExtent l="0" t="0" r="0" b="2540"/>
-            <wp:docPr id="14" name="Imagen 14"/>
+          <wp:inline distT="0" distB="0" distL="0" distR="0" wp14:anchorId="44CD7A0A" wp14:editId="62EF5D75">
+            <wp:extent cx="5400040" cy="1073150"/>
+            <wp:effectExtent l="0" t="0" r="0" b="0"/>
+            <wp:docPr id="19" name="Imagen 19"/>
             <wp:cNvGraphicFramePr>
               <a:graphicFrameLocks xmlns:a="http://schemas.openxmlformats.org/drawingml/2006/main" noChangeAspect="1"/>
             </wp:cNvGraphicFramePr>
@@ -641,7 +977,7 @@
                   <pic:spPr>
                     <a:xfrm>
                       <a:off x="0" y="0"/>
-                      <a:ext cx="5400040" cy="1197610"/>
+                      <a:ext cx="5400040" cy="1073150"/>
                     </a:xfrm>
                     <a:prstGeom prst="rect">
                       <a:avLst/>
@@ -656,489 +992,285 @@
     </w:p>
     <w:p>
       <w:pPr>
-        <w:jc w:val="both"/>
-        <w:rPr>
-          <w:rFonts w:ascii="Times New Roman" w:hAnsi="Times New Roman" w:cs="Times New Roman"/>
-          <w:sz w:val="24"/>
-          <w:szCs w:val="24"/>
-        </w:rPr>
-      </w:pPr>
-    </w:p>
-    <w:p>
-      <w:pPr>
-        <w:jc w:val="both"/>
-        <w:rPr>
-          <w:rFonts w:ascii="Times New Roman" w:hAnsi="Times New Roman" w:cs="Times New Roman"/>
-          <w:b/>
-          <w:bCs/>
-          <w:sz w:val="24"/>
-          <w:szCs w:val="24"/>
-        </w:rPr>
-      </w:pPr>
-      <w:r>
-        <w:rPr>
-          <w:rFonts w:ascii="Times New Roman" w:hAnsi="Times New Roman" w:cs="Times New Roman"/>
-          <w:b/>
-          <w:bCs/>
-          <w:sz w:val="24"/>
-          <w:szCs w:val="24"/>
-        </w:rPr>
-        <w:t xml:space="preserve">PAYLOAD DE </w:t>
-      </w:r>
-      <w:r>
-        <w:rPr>
-          <w:rFonts w:ascii="Times New Roman" w:hAnsi="Times New Roman" w:cs="Times New Roman"/>
-          <w:b/>
-          <w:bCs/>
-          <w:sz w:val="24"/>
-          <w:szCs w:val="24"/>
-        </w:rPr>
-        <w:t>12</w:t>
-      </w:r>
-      <w:r>
-        <w:rPr>
-          <w:rFonts w:ascii="Times New Roman" w:hAnsi="Times New Roman" w:cs="Times New Roman"/>
-          <w:b/>
-          <w:bCs/>
-          <w:sz w:val="24"/>
-          <w:szCs w:val="24"/>
-        </w:rPr>
-        <w:t xml:space="preserve"> BYTES</w:t>
-      </w:r>
-    </w:p>
-    <w:p>
-      <w:pPr>
-        <w:jc w:val="both"/>
-        <w:rPr>
-          <w:rFonts w:ascii="Times New Roman" w:hAnsi="Times New Roman" w:cs="Times New Roman"/>
-          <w:b/>
-          <w:bCs/>
-          <w:sz w:val="24"/>
-          <w:szCs w:val="24"/>
-        </w:rPr>
-      </w:pPr>
-      <w:r>
-        <w:rPr>
-          <w:noProof/>
-        </w:rPr>
-        <w:drawing>
-          <wp:inline distT="0" distB="0" distL="0" distR="0" wp14:anchorId="7335BFE8" wp14:editId="6CBC059E">
-            <wp:extent cx="5400040" cy="1189990"/>
-            <wp:effectExtent l="0" t="0" r="0" b="0"/>
-            <wp:docPr id="2" name="Imagen 2"/>
-            <wp:cNvGraphicFramePr>
-              <a:graphicFrameLocks xmlns:a="http://schemas.openxmlformats.org/drawingml/2006/main" noChangeAspect="1"/>
-            </wp:cNvGraphicFramePr>
-            <a:graphic xmlns:a="http://schemas.openxmlformats.org/drawingml/2006/main">
-              <a:graphicData uri="http://schemas.openxmlformats.org/drawingml/2006/picture">
-                <pic:pic xmlns:pic="http://schemas.openxmlformats.org/drawingml/2006/picture">
-                  <pic:nvPicPr>
-                    <pic:cNvPr id="1" name=""/>
-                    <pic:cNvPicPr/>
-                  </pic:nvPicPr>
-                  <pic:blipFill>
-                    <a:blip r:embed="rId14"/>
-                    <a:stretch>
-                      <a:fillRect/>
-                    </a:stretch>
-                  </pic:blipFill>
-                  <pic:spPr>
-                    <a:xfrm>
-                      <a:off x="0" y="0"/>
-                      <a:ext cx="5400040" cy="1189990"/>
-                    </a:xfrm>
-                    <a:prstGeom prst="rect">
-                      <a:avLst/>
-                    </a:prstGeom>
-                  </pic:spPr>
-                </pic:pic>
-              </a:graphicData>
-            </a:graphic>
-          </wp:inline>
-        </w:drawing>
-      </w:r>
-    </w:p>
-    <w:p>
-      <w:pPr>
-        <w:jc w:val="both"/>
-        <w:rPr>
-          <w:rFonts w:ascii="Times New Roman" w:hAnsi="Times New Roman" w:cs="Times New Roman"/>
-          <w:b/>
-          <w:bCs/>
-          <w:sz w:val="24"/>
-          <w:szCs w:val="24"/>
-        </w:rPr>
-      </w:pPr>
-      <w:r>
-        <w:rPr>
-          <w:rFonts w:ascii="Times New Roman" w:hAnsi="Times New Roman" w:cs="Times New Roman"/>
-          <w:b/>
-          <w:bCs/>
-          <w:sz w:val="24"/>
-          <w:szCs w:val="24"/>
-        </w:rPr>
-        <w:t>PAYLOAD DE 1</w:t>
-      </w:r>
-      <w:r>
-        <w:rPr>
-          <w:rFonts w:ascii="Times New Roman" w:hAnsi="Times New Roman" w:cs="Times New Roman"/>
-          <w:b/>
-          <w:bCs/>
-          <w:sz w:val="24"/>
-          <w:szCs w:val="24"/>
-        </w:rPr>
-        <w:t>8</w:t>
-      </w:r>
-      <w:r>
-        <w:rPr>
-          <w:rFonts w:ascii="Times New Roman" w:hAnsi="Times New Roman" w:cs="Times New Roman"/>
-          <w:b/>
-          <w:bCs/>
-          <w:sz w:val="24"/>
-          <w:szCs w:val="24"/>
-        </w:rPr>
-        <w:t xml:space="preserve"> BYTES</w:t>
-      </w:r>
-    </w:p>
-    <w:p>
-      <w:pPr>
-        <w:jc w:val="both"/>
-        <w:rPr>
-          <w:rFonts w:ascii="Times New Roman" w:hAnsi="Times New Roman" w:cs="Times New Roman"/>
-          <w:b/>
-          <w:bCs/>
-          <w:sz w:val="24"/>
-          <w:szCs w:val="24"/>
-        </w:rPr>
-      </w:pPr>
-      <w:r>
-        <w:rPr>
-          <w:noProof/>
-        </w:rPr>
-        <w:drawing>
-          <wp:inline distT="0" distB="0" distL="0" distR="0" wp14:anchorId="63B6D2BA" wp14:editId="0F5D530E">
-            <wp:extent cx="5400040" cy="1186815"/>
-            <wp:effectExtent l="0" t="0" r="0" b="0"/>
-            <wp:docPr id="3" name="Imagen 3"/>
-            <wp:cNvGraphicFramePr>
-              <a:graphicFrameLocks xmlns:a="http://schemas.openxmlformats.org/drawingml/2006/main" noChangeAspect="1"/>
-            </wp:cNvGraphicFramePr>
-            <a:graphic xmlns:a="http://schemas.openxmlformats.org/drawingml/2006/main">
-              <a:graphicData uri="http://schemas.openxmlformats.org/drawingml/2006/picture">
-                <pic:pic xmlns:pic="http://schemas.openxmlformats.org/drawingml/2006/picture">
-                  <pic:nvPicPr>
-                    <pic:cNvPr id="1" name=""/>
-                    <pic:cNvPicPr/>
-                  </pic:nvPicPr>
-                  <pic:blipFill>
-                    <a:blip r:embed="rId15"/>
-                    <a:stretch>
-                      <a:fillRect/>
-                    </a:stretch>
-                  </pic:blipFill>
-                  <pic:spPr>
-                    <a:xfrm>
-                      <a:off x="0" y="0"/>
-                      <a:ext cx="5400040" cy="1186815"/>
-                    </a:xfrm>
-                    <a:prstGeom prst="rect">
-                      <a:avLst/>
-                    </a:prstGeom>
-                  </pic:spPr>
-                </pic:pic>
-              </a:graphicData>
-            </a:graphic>
-          </wp:inline>
-        </w:drawing>
-      </w:r>
-    </w:p>
-    <w:p>
-      <w:pPr>
-        <w:jc w:val="both"/>
-        <w:rPr>
-          <w:rFonts w:ascii="Times New Roman" w:hAnsi="Times New Roman" w:cs="Times New Roman"/>
-          <w:b/>
-          <w:bCs/>
-          <w:sz w:val="24"/>
-          <w:szCs w:val="24"/>
-        </w:rPr>
-      </w:pPr>
-      <w:r>
-        <w:rPr>
-          <w:rFonts w:ascii="Times New Roman" w:hAnsi="Times New Roman" w:cs="Times New Roman"/>
-          <w:b/>
-          <w:bCs/>
-          <w:sz w:val="24"/>
-          <w:szCs w:val="24"/>
-        </w:rPr>
-        <w:t xml:space="preserve">PAYLOAD DE </w:t>
-      </w:r>
-      <w:r>
-        <w:rPr>
-          <w:rFonts w:ascii="Times New Roman" w:hAnsi="Times New Roman" w:cs="Times New Roman"/>
-          <w:b/>
-          <w:bCs/>
-          <w:sz w:val="24"/>
-          <w:szCs w:val="24"/>
-        </w:rPr>
-        <w:t>50</w:t>
-      </w:r>
-      <w:r>
-        <w:rPr>
-          <w:rFonts w:ascii="Times New Roman" w:hAnsi="Times New Roman" w:cs="Times New Roman"/>
-          <w:b/>
-          <w:bCs/>
-          <w:sz w:val="24"/>
-          <w:szCs w:val="24"/>
-        </w:rPr>
-        <w:t xml:space="preserve"> BYTES</w:t>
-      </w:r>
-    </w:p>
-    <w:p>
-      <w:pPr>
-        <w:jc w:val="both"/>
-        <w:rPr>
-          <w:rFonts w:ascii="Times New Roman" w:hAnsi="Times New Roman" w:cs="Times New Roman"/>
-          <w:sz w:val="24"/>
-          <w:szCs w:val="24"/>
-        </w:rPr>
-      </w:pPr>
-      <w:r>
-        <w:rPr>
-          <w:noProof/>
-        </w:rPr>
-        <w:drawing>
-          <wp:inline distT="0" distB="0" distL="0" distR="0" wp14:anchorId="5E62A61D" wp14:editId="49CEADAF">
-            <wp:extent cx="5400040" cy="1037590"/>
-            <wp:effectExtent l="0" t="0" r="0" b="0"/>
-            <wp:docPr id="4" name="Imagen 4"/>
-            <wp:cNvGraphicFramePr>
-              <a:graphicFrameLocks xmlns:a="http://schemas.openxmlformats.org/drawingml/2006/main" noChangeAspect="1"/>
-            </wp:cNvGraphicFramePr>
-            <a:graphic xmlns:a="http://schemas.openxmlformats.org/drawingml/2006/main">
-              <a:graphicData uri="http://schemas.openxmlformats.org/drawingml/2006/picture">
-                <pic:pic xmlns:pic="http://schemas.openxmlformats.org/drawingml/2006/picture">
-                  <pic:nvPicPr>
-                    <pic:cNvPr id="1" name=""/>
-                    <pic:cNvPicPr/>
-                  </pic:nvPicPr>
-                  <pic:blipFill>
-                    <a:blip r:embed="rId16"/>
-                    <a:stretch>
-                      <a:fillRect/>
-                    </a:stretch>
-                  </pic:blipFill>
-                  <pic:spPr>
-                    <a:xfrm>
-                      <a:off x="0" y="0"/>
-                      <a:ext cx="5400040" cy="1037590"/>
-                    </a:xfrm>
-                    <a:prstGeom prst="rect">
-                      <a:avLst/>
-                    </a:prstGeom>
-                  </pic:spPr>
-                </pic:pic>
-              </a:graphicData>
-            </a:graphic>
-          </wp:inline>
-        </w:drawing>
-      </w:r>
-    </w:p>
-    <w:p>
-      <w:pPr>
-        <w:jc w:val="both"/>
-        <w:rPr>
-          <w:rFonts w:ascii="Times New Roman" w:hAnsi="Times New Roman" w:cs="Times New Roman"/>
-          <w:b/>
-          <w:bCs/>
-          <w:sz w:val="24"/>
-          <w:szCs w:val="24"/>
-        </w:rPr>
-      </w:pPr>
-      <w:r>
-        <w:rPr>
-          <w:rFonts w:ascii="Times New Roman" w:hAnsi="Times New Roman" w:cs="Times New Roman"/>
-          <w:b/>
-          <w:bCs/>
-          <w:sz w:val="24"/>
-          <w:szCs w:val="24"/>
-        </w:rPr>
-        <w:t>PAYLOAD DE 1</w:t>
-      </w:r>
-      <w:r>
-        <w:rPr>
-          <w:rFonts w:ascii="Times New Roman" w:hAnsi="Times New Roman" w:cs="Times New Roman"/>
-          <w:b/>
-          <w:bCs/>
-          <w:sz w:val="24"/>
-          <w:szCs w:val="24"/>
-        </w:rPr>
-        <w:t>0</w:t>
-      </w:r>
-      <w:r>
-        <w:rPr>
-          <w:rFonts w:ascii="Times New Roman" w:hAnsi="Times New Roman" w:cs="Times New Roman"/>
-          <w:b/>
-          <w:bCs/>
-          <w:sz w:val="24"/>
-          <w:szCs w:val="24"/>
-        </w:rPr>
-        <w:t>2 BYTES</w:t>
-      </w:r>
-    </w:p>
-    <w:p>
-      <w:pPr>
-        <w:jc w:val="both"/>
-        <w:rPr>
-          <w:rFonts w:ascii="Times New Roman" w:hAnsi="Times New Roman" w:cs="Times New Roman"/>
-          <w:sz w:val="24"/>
-          <w:szCs w:val="24"/>
-        </w:rPr>
-      </w:pPr>
-      <w:r>
-        <w:rPr>
-          <w:noProof/>
-        </w:rPr>
-        <w:drawing>
-          <wp:inline distT="0" distB="0" distL="0" distR="0" wp14:anchorId="331887CB" wp14:editId="4792B267">
-            <wp:extent cx="5400040" cy="852170"/>
-            <wp:effectExtent l="0" t="0" r="0" b="5080"/>
-            <wp:docPr id="5" name="Imagen 5"/>
-            <wp:cNvGraphicFramePr>
-              <a:graphicFrameLocks xmlns:a="http://schemas.openxmlformats.org/drawingml/2006/main" noChangeAspect="1"/>
-            </wp:cNvGraphicFramePr>
-            <a:graphic xmlns:a="http://schemas.openxmlformats.org/drawingml/2006/main">
-              <a:graphicData uri="http://schemas.openxmlformats.org/drawingml/2006/picture">
-                <pic:pic xmlns:pic="http://schemas.openxmlformats.org/drawingml/2006/picture">
-                  <pic:nvPicPr>
-                    <pic:cNvPr id="1" name=""/>
-                    <pic:cNvPicPr/>
-                  </pic:nvPicPr>
-                  <pic:blipFill>
-                    <a:blip r:embed="rId17"/>
-                    <a:stretch>
-                      <a:fillRect/>
-                    </a:stretch>
-                  </pic:blipFill>
-                  <pic:spPr>
-                    <a:xfrm>
-                      <a:off x="0" y="0"/>
-                      <a:ext cx="5400040" cy="852170"/>
-                    </a:xfrm>
-                    <a:prstGeom prst="rect">
-                      <a:avLst/>
-                    </a:prstGeom>
-                  </pic:spPr>
-                </pic:pic>
-              </a:graphicData>
-            </a:graphic>
-          </wp:inline>
-        </w:drawing>
-      </w:r>
-    </w:p>
-    <w:p>
-      <w:pPr>
-        <w:jc w:val="both"/>
-        <w:rPr>
-          <w:rFonts w:ascii="Times New Roman" w:hAnsi="Times New Roman" w:cs="Times New Roman"/>
-          <w:b/>
-          <w:bCs/>
-          <w:sz w:val="24"/>
-          <w:szCs w:val="24"/>
-        </w:rPr>
-      </w:pPr>
-      <w:r>
-        <w:rPr>
-          <w:rFonts w:ascii="Times New Roman" w:hAnsi="Times New Roman" w:cs="Times New Roman"/>
-          <w:b/>
-          <w:bCs/>
-          <w:sz w:val="24"/>
-          <w:szCs w:val="24"/>
-        </w:rPr>
-        <w:t>PAYLOAD DE 1</w:t>
-      </w:r>
-      <w:r>
-        <w:rPr>
-          <w:rFonts w:ascii="Times New Roman" w:hAnsi="Times New Roman" w:cs="Times New Roman"/>
-          <w:b/>
-          <w:bCs/>
-          <w:sz w:val="24"/>
-          <w:szCs w:val="24"/>
-        </w:rPr>
-        <w:t>14</w:t>
-      </w:r>
-      <w:r>
-        <w:rPr>
-          <w:rFonts w:ascii="Times New Roman" w:hAnsi="Times New Roman" w:cs="Times New Roman"/>
-          <w:b/>
-          <w:bCs/>
-          <w:sz w:val="24"/>
-          <w:szCs w:val="24"/>
-        </w:rPr>
-        <w:t xml:space="preserve"> BYTES</w:t>
-      </w:r>
-    </w:p>
-    <w:p>
-      <w:pPr>
-        <w:jc w:val="both"/>
-        <w:rPr>
-          <w:rFonts w:ascii="Times New Roman" w:hAnsi="Times New Roman" w:cs="Times New Roman"/>
-          <w:sz w:val="24"/>
-          <w:szCs w:val="24"/>
-        </w:rPr>
-      </w:pPr>
-      <w:r>
-        <w:rPr>
-          <w:noProof/>
-        </w:rPr>
-        <w:drawing>
-          <wp:inline distT="0" distB="0" distL="0" distR="0" wp14:anchorId="45216E66" wp14:editId="15CEBD72">
-            <wp:extent cx="5400040" cy="808990"/>
-            <wp:effectExtent l="0" t="0" r="0" b="0"/>
-            <wp:docPr id="15" name="Imagen 15"/>
-            <wp:cNvGraphicFramePr>
-              <a:graphicFrameLocks xmlns:a="http://schemas.openxmlformats.org/drawingml/2006/main" noChangeAspect="1"/>
-            </wp:cNvGraphicFramePr>
-            <a:graphic xmlns:a="http://schemas.openxmlformats.org/drawingml/2006/main">
-              <a:graphicData uri="http://schemas.openxmlformats.org/drawingml/2006/picture">
-                <pic:pic xmlns:pic="http://schemas.openxmlformats.org/drawingml/2006/picture">
-                  <pic:nvPicPr>
-                    <pic:cNvPr id="1" name=""/>
-                    <pic:cNvPicPr/>
-                  </pic:nvPicPr>
-                  <pic:blipFill>
-                    <a:blip r:embed="rId18"/>
-                    <a:stretch>
-                      <a:fillRect/>
-                    </a:stretch>
-                  </pic:blipFill>
-                  <pic:spPr>
-                    <a:xfrm>
-                      <a:off x="0" y="0"/>
-                      <a:ext cx="5400040" cy="808990"/>
-                    </a:xfrm>
-                    <a:prstGeom prst="rect">
-                      <a:avLst/>
-                    </a:prstGeom>
-                  </pic:spPr>
-                </pic:pic>
-              </a:graphicData>
-            </a:graphic>
-          </wp:inline>
-        </w:drawing>
-      </w:r>
-    </w:p>
-    <w:p>
-      <w:pPr>
-        <w:jc w:val="both"/>
-        <w:rPr>
-          <w:rFonts w:ascii="Times New Roman" w:hAnsi="Times New Roman" w:cs="Times New Roman"/>
-          <w:sz w:val="24"/>
-          <w:szCs w:val="24"/>
-        </w:rPr>
-      </w:pPr>
+        <w:jc w:val="center"/>
+        <w:rPr>
+          <w:rFonts w:ascii="Times New Roman" w:hAnsi="Times New Roman" w:cs="Times New Roman"/>
+          <w:b/>
+          <w:bCs/>
+          <w:sz w:val="24"/>
+          <w:szCs w:val="24"/>
+        </w:rPr>
+      </w:pPr>
+      <w:r>
+        <w:rPr>
+          <w:rFonts w:ascii="Times New Roman" w:hAnsi="Times New Roman" w:cs="Times New Roman"/>
+          <w:b/>
+          <w:bCs/>
+          <w:sz w:val="24"/>
+          <w:szCs w:val="24"/>
+        </w:rPr>
+        <w:t xml:space="preserve">Código </w:t>
+      </w:r>
+      <w:r>
+        <w:rPr>
+          <w:rFonts w:ascii="Times New Roman" w:hAnsi="Times New Roman" w:cs="Times New Roman"/>
+          <w:b/>
+          <w:bCs/>
+          <w:sz w:val="24"/>
+          <w:szCs w:val="24"/>
+        </w:rPr>
+        <w:t>3</w:t>
+      </w:r>
       <w:bookmarkStart w:id="0" w:name="_GoBack"/>
       <w:bookmarkEnd w:id="0"/>
+      <w:r>
+        <w:rPr>
+          <w:rFonts w:ascii="Times New Roman" w:hAnsi="Times New Roman" w:cs="Times New Roman"/>
+          <w:b/>
+          <w:bCs/>
+          <w:sz w:val="24"/>
+          <w:szCs w:val="24"/>
+        </w:rPr>
+        <w:t xml:space="preserve"> con ACK</w:t>
+      </w:r>
+    </w:p>
+    <w:p>
+      <w:pPr>
+        <w:jc w:val="both"/>
+        <w:rPr>
+          <w:rFonts w:ascii="Times New Roman" w:hAnsi="Times New Roman" w:cs="Times New Roman"/>
+          <w:sz w:val="24"/>
+          <w:szCs w:val="24"/>
+        </w:rPr>
+      </w:pPr>
+      <w:r>
+        <w:rPr>
+          <w:rFonts w:ascii="Times New Roman" w:hAnsi="Times New Roman" w:cs="Times New Roman"/>
+          <w:sz w:val="24"/>
+          <w:szCs w:val="24"/>
+        </w:rPr>
+        <w:t>Se envía una trama desde el coordinador al nodo, el nodo envía el ACK y transmite una trama hacia el coordinador, posteriormente el coordinador envía la siguiente trama.</w:t>
+      </w:r>
+    </w:p>
+    <w:p>
+      <w:pPr>
+        <w:jc w:val="both"/>
+        <w:rPr>
+          <w:rFonts w:ascii="Times New Roman" w:hAnsi="Times New Roman" w:cs="Times New Roman"/>
+          <w:b/>
+          <w:bCs/>
+          <w:sz w:val="24"/>
+          <w:szCs w:val="24"/>
+        </w:rPr>
+      </w:pPr>
+      <w:r>
+        <w:rPr>
+          <w:rFonts w:ascii="Times New Roman" w:hAnsi="Times New Roman" w:cs="Times New Roman"/>
+          <w:b/>
+          <w:bCs/>
+          <w:sz w:val="24"/>
+          <w:szCs w:val="24"/>
+        </w:rPr>
+        <w:t>PAYLOAD DE 1</w:t>
+      </w:r>
+      <w:r>
+        <w:rPr>
+          <w:rFonts w:ascii="Times New Roman" w:hAnsi="Times New Roman" w:cs="Times New Roman"/>
+          <w:b/>
+          <w:bCs/>
+          <w:sz w:val="24"/>
+          <w:szCs w:val="24"/>
+        </w:rPr>
+        <w:t>2</w:t>
+      </w:r>
+      <w:r>
+        <w:rPr>
+          <w:rFonts w:ascii="Times New Roman" w:hAnsi="Times New Roman" w:cs="Times New Roman"/>
+          <w:b/>
+          <w:bCs/>
+          <w:sz w:val="24"/>
+          <w:szCs w:val="24"/>
+        </w:rPr>
+        <w:t xml:space="preserve"> BYTES</w:t>
+      </w:r>
+    </w:p>
+    <w:p>
+      <w:pPr>
+        <w:jc w:val="both"/>
+        <w:rPr>
+          <w:rFonts w:ascii="Times New Roman" w:hAnsi="Times New Roman" w:cs="Times New Roman"/>
+          <w:b/>
+          <w:bCs/>
+          <w:sz w:val="24"/>
+          <w:szCs w:val="24"/>
+        </w:rPr>
+      </w:pPr>
+      <w:r>
+        <w:rPr>
+          <w:rFonts w:ascii="Times New Roman" w:hAnsi="Times New Roman" w:cs="Times New Roman"/>
+          <w:b/>
+          <w:bCs/>
+          <w:sz w:val="24"/>
+          <w:szCs w:val="24"/>
+        </w:rPr>
+        <w:t>PAYLOAD DE 1</w:t>
+      </w:r>
+      <w:r>
+        <w:rPr>
+          <w:rFonts w:ascii="Times New Roman" w:hAnsi="Times New Roman" w:cs="Times New Roman"/>
+          <w:b/>
+          <w:bCs/>
+          <w:sz w:val="24"/>
+          <w:szCs w:val="24"/>
+        </w:rPr>
+        <w:t>8</w:t>
+      </w:r>
+      <w:r>
+        <w:rPr>
+          <w:rFonts w:ascii="Times New Roman" w:hAnsi="Times New Roman" w:cs="Times New Roman"/>
+          <w:b/>
+          <w:bCs/>
+          <w:sz w:val="24"/>
+          <w:szCs w:val="24"/>
+        </w:rPr>
+        <w:t xml:space="preserve"> BYTES</w:t>
+      </w:r>
+    </w:p>
+    <w:p>
+      <w:pPr>
+        <w:jc w:val="both"/>
+        <w:rPr>
+          <w:rFonts w:ascii="Times New Roman" w:hAnsi="Times New Roman" w:cs="Times New Roman"/>
+          <w:b/>
+          <w:bCs/>
+          <w:sz w:val="24"/>
+          <w:szCs w:val="24"/>
+        </w:rPr>
+      </w:pPr>
+      <w:r>
+        <w:rPr>
+          <w:rFonts w:ascii="Times New Roman" w:hAnsi="Times New Roman" w:cs="Times New Roman"/>
+          <w:b/>
+          <w:bCs/>
+          <w:sz w:val="24"/>
+          <w:szCs w:val="24"/>
+        </w:rPr>
+        <w:t xml:space="preserve">PAYLOAD DE </w:t>
+      </w:r>
+      <w:r>
+        <w:rPr>
+          <w:rFonts w:ascii="Times New Roman" w:hAnsi="Times New Roman" w:cs="Times New Roman"/>
+          <w:b/>
+          <w:bCs/>
+          <w:sz w:val="24"/>
+          <w:szCs w:val="24"/>
+        </w:rPr>
+        <w:t>50</w:t>
+      </w:r>
+      <w:r>
+        <w:rPr>
+          <w:rFonts w:ascii="Times New Roman" w:hAnsi="Times New Roman" w:cs="Times New Roman"/>
+          <w:b/>
+          <w:bCs/>
+          <w:sz w:val="24"/>
+          <w:szCs w:val="24"/>
+        </w:rPr>
+        <w:t xml:space="preserve"> BYTES</w:t>
+      </w:r>
+    </w:p>
+    <w:p>
+      <w:pPr>
+        <w:jc w:val="both"/>
+        <w:rPr>
+          <w:rFonts w:ascii="Times New Roman" w:hAnsi="Times New Roman" w:cs="Times New Roman"/>
+          <w:b/>
+          <w:bCs/>
+          <w:sz w:val="24"/>
+          <w:szCs w:val="24"/>
+        </w:rPr>
+      </w:pPr>
+      <w:r>
+        <w:rPr>
+          <w:rFonts w:ascii="Times New Roman" w:hAnsi="Times New Roman" w:cs="Times New Roman"/>
+          <w:b/>
+          <w:bCs/>
+          <w:sz w:val="24"/>
+          <w:szCs w:val="24"/>
+        </w:rPr>
+        <w:t>PAYLOAD DE 1</w:t>
+      </w:r>
+      <w:r>
+        <w:rPr>
+          <w:rFonts w:ascii="Times New Roman" w:hAnsi="Times New Roman" w:cs="Times New Roman"/>
+          <w:b/>
+          <w:bCs/>
+          <w:sz w:val="24"/>
+          <w:szCs w:val="24"/>
+        </w:rPr>
+        <w:t>0</w:t>
+      </w:r>
+      <w:r>
+        <w:rPr>
+          <w:rFonts w:ascii="Times New Roman" w:hAnsi="Times New Roman" w:cs="Times New Roman"/>
+          <w:b/>
+          <w:bCs/>
+          <w:sz w:val="24"/>
+          <w:szCs w:val="24"/>
+        </w:rPr>
+        <w:t>2 BYTES</w:t>
+      </w:r>
+    </w:p>
+    <w:p>
+      <w:pPr>
+        <w:jc w:val="both"/>
+        <w:rPr>
+          <w:rFonts w:ascii="Times New Roman" w:hAnsi="Times New Roman" w:cs="Times New Roman"/>
+          <w:b/>
+          <w:bCs/>
+          <w:sz w:val="24"/>
+          <w:szCs w:val="24"/>
+        </w:rPr>
+      </w:pPr>
+      <w:r>
+        <w:rPr>
+          <w:rFonts w:ascii="Times New Roman" w:hAnsi="Times New Roman" w:cs="Times New Roman"/>
+          <w:b/>
+          <w:bCs/>
+          <w:sz w:val="24"/>
+          <w:szCs w:val="24"/>
+        </w:rPr>
+        <w:t>PAYLOAD DE 1</w:t>
+      </w:r>
+      <w:r>
+        <w:rPr>
+          <w:rFonts w:ascii="Times New Roman" w:hAnsi="Times New Roman" w:cs="Times New Roman"/>
+          <w:b/>
+          <w:bCs/>
+          <w:sz w:val="24"/>
+          <w:szCs w:val="24"/>
+        </w:rPr>
+        <w:t>14</w:t>
+      </w:r>
+      <w:r>
+        <w:rPr>
+          <w:rFonts w:ascii="Times New Roman" w:hAnsi="Times New Roman" w:cs="Times New Roman"/>
+          <w:b/>
+          <w:bCs/>
+          <w:sz w:val="24"/>
+          <w:szCs w:val="24"/>
+        </w:rPr>
+        <w:t xml:space="preserve"> BYTES</w:t>
+      </w:r>
+    </w:p>
+    <w:p>
+      <w:pPr>
+        <w:jc w:val="both"/>
+        <w:rPr>
+          <w:rFonts w:ascii="Times New Roman" w:hAnsi="Times New Roman" w:cs="Times New Roman"/>
+          <w:sz w:val="24"/>
+          <w:szCs w:val="24"/>
+        </w:rPr>
+      </w:pPr>
     </w:p>
     <w:sectPr>
       <w:pgSz w:w="11906" w:h="16838"/>

</xml_diff>

<commit_message>
Modificacion codigo ACK 3, intento de modo sleep
</commit_message>
<xml_diff>
--- a/Pruebas con ACK.docx
+++ b/Pruebas con ACK.docx
@@ -494,15 +494,7 @@
           <w:sz w:val="24"/>
           <w:szCs w:val="24"/>
         </w:rPr>
-        <w:t>Se envía una trama desde el coordinador al nodo, el nodo envía el ACK y transmite una trama hacia el coordinador</w:t>
-      </w:r>
-      <w:r>
-        <w:rPr>
-          <w:rFonts w:ascii="Times New Roman" w:hAnsi="Times New Roman" w:cs="Times New Roman"/>
-          <w:sz w:val="24"/>
-          <w:szCs w:val="24"/>
-        </w:rPr>
-        <w:t>, posteriormente el coordinador envía la siguiente trama.</w:t>
+        <w:t>Se envía una trama desde el coordinador al nodo, el nodo envía el ACK y transmite una trama hacia el coordinador, posteriormente el coordinador envía la siguiente trama.</w:t>
       </w:r>
     </w:p>
     <w:p>
@@ -598,27 +590,7 @@
           <w:sz w:val="24"/>
           <w:szCs w:val="24"/>
         </w:rPr>
-        <w:t>PAYLOAD DE 1</w:t>
-      </w:r>
-      <w:r>
-        <w:rPr>
-          <w:rFonts w:ascii="Times New Roman" w:hAnsi="Times New Roman" w:cs="Times New Roman"/>
-          <w:b/>
-          <w:bCs/>
-          <w:sz w:val="24"/>
-          <w:szCs w:val="24"/>
-        </w:rPr>
-        <w:t>8</w:t>
-      </w:r>
-      <w:r>
-        <w:rPr>
-          <w:rFonts w:ascii="Times New Roman" w:hAnsi="Times New Roman" w:cs="Times New Roman"/>
-          <w:b/>
-          <w:bCs/>
-          <w:sz w:val="24"/>
-          <w:szCs w:val="24"/>
-        </w:rPr>
-        <w:t xml:space="preserve"> BYTES</w:t>
+        <w:t>PAYLOAD DE 18 BYTES</w:t>
       </w:r>
     </w:p>
     <w:p>
@@ -692,27 +664,7 @@
           <w:sz w:val="24"/>
           <w:szCs w:val="24"/>
         </w:rPr>
-        <w:t xml:space="preserve">PAYLOAD DE </w:t>
-      </w:r>
-      <w:r>
-        <w:rPr>
-          <w:rFonts w:ascii="Times New Roman" w:hAnsi="Times New Roman" w:cs="Times New Roman"/>
-          <w:b/>
-          <w:bCs/>
-          <w:sz w:val="24"/>
-          <w:szCs w:val="24"/>
-        </w:rPr>
-        <w:t>50</w:t>
-      </w:r>
-      <w:r>
-        <w:rPr>
-          <w:rFonts w:ascii="Times New Roman" w:hAnsi="Times New Roman" w:cs="Times New Roman"/>
-          <w:b/>
-          <w:bCs/>
-          <w:sz w:val="24"/>
-          <w:szCs w:val="24"/>
-        </w:rPr>
-        <w:t xml:space="preserve"> BYTES</w:t>
+        <w:t>PAYLOAD DE 50 BYTES</w:t>
       </w:r>
     </w:p>
     <w:p>
@@ -786,27 +738,7 @@
           <w:sz w:val="24"/>
           <w:szCs w:val="24"/>
         </w:rPr>
-        <w:t>PAYLOAD DE 1</w:t>
-      </w:r>
-      <w:r>
-        <w:rPr>
-          <w:rFonts w:ascii="Times New Roman" w:hAnsi="Times New Roman" w:cs="Times New Roman"/>
-          <w:b/>
-          <w:bCs/>
-          <w:sz w:val="24"/>
-          <w:szCs w:val="24"/>
-        </w:rPr>
-        <w:t>0</w:t>
-      </w:r>
-      <w:r>
-        <w:rPr>
-          <w:rFonts w:ascii="Times New Roman" w:hAnsi="Times New Roman" w:cs="Times New Roman"/>
-          <w:b/>
-          <w:bCs/>
-          <w:sz w:val="24"/>
-          <w:szCs w:val="24"/>
-        </w:rPr>
-        <w:t>2 BYTES</w:t>
+        <w:t>PAYLOAD DE 102 BYTES</w:t>
       </w:r>
     </w:p>
     <w:p>
@@ -917,27 +849,7 @@
           <w:szCs w:val="24"/>
         </w:rPr>
         <w:lastRenderedPageBreak/>
-        <w:t>PAYLOAD DE 1</w:t>
-      </w:r>
-      <w:r>
-        <w:rPr>
-          <w:rFonts w:ascii="Times New Roman" w:hAnsi="Times New Roman" w:cs="Times New Roman"/>
-          <w:b/>
-          <w:bCs/>
-          <w:sz w:val="24"/>
-          <w:szCs w:val="24"/>
-        </w:rPr>
-        <w:t>14</w:t>
-      </w:r>
-      <w:r>
-        <w:rPr>
-          <w:rFonts w:ascii="Times New Roman" w:hAnsi="Times New Roman" w:cs="Times New Roman"/>
-          <w:b/>
-          <w:bCs/>
-          <w:sz w:val="24"/>
-          <w:szCs w:val="24"/>
-        </w:rPr>
-        <w:t xml:space="preserve"> BYTES</w:t>
+        <w:t>PAYLOAD DE 114 BYTES</w:t>
       </w:r>
     </w:p>
     <w:p>
@@ -1021,245 +933,169 @@
         </w:rPr>
         <w:t>3</w:t>
       </w:r>
+      <w:r>
+        <w:rPr>
+          <w:rFonts w:ascii="Times New Roman" w:hAnsi="Times New Roman" w:cs="Times New Roman"/>
+          <w:b/>
+          <w:bCs/>
+          <w:sz w:val="24"/>
+          <w:szCs w:val="24"/>
+        </w:rPr>
+        <w:t xml:space="preserve"> con ACK</w:t>
+      </w:r>
+    </w:p>
+    <w:p>
+      <w:pPr>
+        <w:jc w:val="both"/>
+        <w:rPr>
+          <w:rFonts w:ascii="Times New Roman" w:hAnsi="Times New Roman" w:cs="Times New Roman"/>
+          <w:sz w:val="24"/>
+          <w:szCs w:val="24"/>
+        </w:rPr>
+      </w:pPr>
+      <w:r>
+        <w:rPr>
+          <w:rFonts w:ascii="Times New Roman" w:hAnsi="Times New Roman" w:cs="Times New Roman"/>
+          <w:sz w:val="24"/>
+          <w:szCs w:val="24"/>
+        </w:rPr>
+        <w:t>Se envía una trama desde el coordinador al nodo, el nodo</w:t>
+      </w:r>
+      <w:r>
+        <w:rPr>
+          <w:rFonts w:ascii="Times New Roman" w:hAnsi="Times New Roman" w:cs="Times New Roman"/>
+          <w:sz w:val="24"/>
+          <w:szCs w:val="24"/>
+        </w:rPr>
+        <w:t xml:space="preserve"> </w:t>
+      </w:r>
+      <w:r>
+        <w:rPr>
+          <w:rFonts w:ascii="Times New Roman" w:hAnsi="Times New Roman" w:cs="Times New Roman"/>
+          <w:sz w:val="24"/>
+          <w:szCs w:val="24"/>
+        </w:rPr>
+        <w:t xml:space="preserve">envía el ACK y </w:t>
+      </w:r>
       <w:bookmarkStart w:id="0" w:name="_GoBack"/>
       <w:bookmarkEnd w:id="0"/>
       <w:r>
         <w:rPr>
           <w:rFonts w:ascii="Times New Roman" w:hAnsi="Times New Roman" w:cs="Times New Roman"/>
-          <w:b/>
-          <w:bCs/>
-          <w:sz w:val="24"/>
-          <w:szCs w:val="24"/>
-        </w:rPr>
-        <w:t xml:space="preserve"> con ACK</w:t>
-      </w:r>
-    </w:p>
-    <w:p>
-      <w:pPr>
-        <w:jc w:val="both"/>
-        <w:rPr>
-          <w:rFonts w:ascii="Times New Roman" w:hAnsi="Times New Roman" w:cs="Times New Roman"/>
-          <w:sz w:val="24"/>
-          <w:szCs w:val="24"/>
-        </w:rPr>
-      </w:pPr>
-      <w:r>
-        <w:rPr>
-          <w:rFonts w:ascii="Times New Roman" w:hAnsi="Times New Roman" w:cs="Times New Roman"/>
-          <w:sz w:val="24"/>
-          <w:szCs w:val="24"/>
-        </w:rPr>
-        <w:t>Se envía una trama desde el coordinador al nodo, el nodo envía el ACK y transmite una trama hacia el coordinador, posteriormente el coordinador envía la siguiente trama.</w:t>
-      </w:r>
-    </w:p>
-    <w:p>
-      <w:pPr>
-        <w:jc w:val="both"/>
-        <w:rPr>
-          <w:rFonts w:ascii="Times New Roman" w:hAnsi="Times New Roman" w:cs="Times New Roman"/>
-          <w:b/>
-          <w:bCs/>
-          <w:sz w:val="24"/>
-          <w:szCs w:val="24"/>
-        </w:rPr>
-      </w:pPr>
-      <w:r>
-        <w:rPr>
-          <w:rFonts w:ascii="Times New Roman" w:hAnsi="Times New Roman" w:cs="Times New Roman"/>
-          <w:b/>
-          <w:bCs/>
-          <w:sz w:val="24"/>
-          <w:szCs w:val="24"/>
-        </w:rPr>
-        <w:t>PAYLOAD DE 1</w:t>
-      </w:r>
-      <w:r>
-        <w:rPr>
-          <w:rFonts w:ascii="Times New Roman" w:hAnsi="Times New Roman" w:cs="Times New Roman"/>
-          <w:b/>
-          <w:bCs/>
-          <w:sz w:val="24"/>
-          <w:szCs w:val="24"/>
-        </w:rPr>
-        <w:t>2</w:t>
-      </w:r>
-      <w:r>
-        <w:rPr>
-          <w:rFonts w:ascii="Times New Roman" w:hAnsi="Times New Roman" w:cs="Times New Roman"/>
-          <w:b/>
-          <w:bCs/>
-          <w:sz w:val="24"/>
-          <w:szCs w:val="24"/>
-        </w:rPr>
-        <w:t xml:space="preserve"> BYTES</w:t>
-      </w:r>
-    </w:p>
-    <w:p>
-      <w:pPr>
-        <w:jc w:val="both"/>
-        <w:rPr>
-          <w:rFonts w:ascii="Times New Roman" w:hAnsi="Times New Roman" w:cs="Times New Roman"/>
-          <w:b/>
-          <w:bCs/>
-          <w:sz w:val="24"/>
-          <w:szCs w:val="24"/>
-        </w:rPr>
-      </w:pPr>
-      <w:r>
-        <w:rPr>
-          <w:rFonts w:ascii="Times New Roman" w:hAnsi="Times New Roman" w:cs="Times New Roman"/>
-          <w:b/>
-          <w:bCs/>
-          <w:sz w:val="24"/>
-          <w:szCs w:val="24"/>
-        </w:rPr>
-        <w:t>PAYLOAD DE 1</w:t>
-      </w:r>
-      <w:r>
-        <w:rPr>
-          <w:rFonts w:ascii="Times New Roman" w:hAnsi="Times New Roman" w:cs="Times New Roman"/>
-          <w:b/>
-          <w:bCs/>
-          <w:sz w:val="24"/>
-          <w:szCs w:val="24"/>
-        </w:rPr>
-        <w:t>8</w:t>
-      </w:r>
-      <w:r>
-        <w:rPr>
-          <w:rFonts w:ascii="Times New Roman" w:hAnsi="Times New Roman" w:cs="Times New Roman"/>
-          <w:b/>
-          <w:bCs/>
-          <w:sz w:val="24"/>
-          <w:szCs w:val="24"/>
-        </w:rPr>
-        <w:t xml:space="preserve"> BYTES</w:t>
-      </w:r>
-    </w:p>
-    <w:p>
-      <w:pPr>
-        <w:jc w:val="both"/>
-        <w:rPr>
-          <w:rFonts w:ascii="Times New Roman" w:hAnsi="Times New Roman" w:cs="Times New Roman"/>
-          <w:b/>
-          <w:bCs/>
-          <w:sz w:val="24"/>
-          <w:szCs w:val="24"/>
-        </w:rPr>
-      </w:pPr>
-      <w:r>
-        <w:rPr>
-          <w:rFonts w:ascii="Times New Roman" w:hAnsi="Times New Roman" w:cs="Times New Roman"/>
-          <w:b/>
-          <w:bCs/>
-          <w:sz w:val="24"/>
-          <w:szCs w:val="24"/>
-        </w:rPr>
-        <w:t xml:space="preserve">PAYLOAD DE </w:t>
-      </w:r>
-      <w:r>
-        <w:rPr>
-          <w:rFonts w:ascii="Times New Roman" w:hAnsi="Times New Roman" w:cs="Times New Roman"/>
-          <w:b/>
-          <w:bCs/>
-          <w:sz w:val="24"/>
-          <w:szCs w:val="24"/>
-        </w:rPr>
-        <w:t>50</w:t>
-      </w:r>
-      <w:r>
-        <w:rPr>
-          <w:rFonts w:ascii="Times New Roman" w:hAnsi="Times New Roman" w:cs="Times New Roman"/>
-          <w:b/>
-          <w:bCs/>
-          <w:sz w:val="24"/>
-          <w:szCs w:val="24"/>
-        </w:rPr>
-        <w:t xml:space="preserve"> BYTES</w:t>
-      </w:r>
-    </w:p>
-    <w:p>
-      <w:pPr>
-        <w:jc w:val="both"/>
-        <w:rPr>
-          <w:rFonts w:ascii="Times New Roman" w:hAnsi="Times New Roman" w:cs="Times New Roman"/>
-          <w:b/>
-          <w:bCs/>
-          <w:sz w:val="24"/>
-          <w:szCs w:val="24"/>
-        </w:rPr>
-      </w:pPr>
-      <w:r>
-        <w:rPr>
-          <w:rFonts w:ascii="Times New Roman" w:hAnsi="Times New Roman" w:cs="Times New Roman"/>
-          <w:b/>
-          <w:bCs/>
-          <w:sz w:val="24"/>
-          <w:szCs w:val="24"/>
-        </w:rPr>
-        <w:t>PAYLOAD DE 1</w:t>
-      </w:r>
-      <w:r>
-        <w:rPr>
-          <w:rFonts w:ascii="Times New Roman" w:hAnsi="Times New Roman" w:cs="Times New Roman"/>
-          <w:b/>
-          <w:bCs/>
-          <w:sz w:val="24"/>
-          <w:szCs w:val="24"/>
-        </w:rPr>
-        <w:t>0</w:t>
-      </w:r>
-      <w:r>
-        <w:rPr>
-          <w:rFonts w:ascii="Times New Roman" w:hAnsi="Times New Roman" w:cs="Times New Roman"/>
-          <w:b/>
-          <w:bCs/>
-          <w:sz w:val="24"/>
-          <w:szCs w:val="24"/>
-        </w:rPr>
-        <w:t>2 BYTES</w:t>
-      </w:r>
-    </w:p>
-    <w:p>
-      <w:pPr>
-        <w:jc w:val="both"/>
-        <w:rPr>
-          <w:rFonts w:ascii="Times New Roman" w:hAnsi="Times New Roman" w:cs="Times New Roman"/>
-          <w:b/>
-          <w:bCs/>
-          <w:sz w:val="24"/>
-          <w:szCs w:val="24"/>
-        </w:rPr>
-      </w:pPr>
-      <w:r>
-        <w:rPr>
-          <w:rFonts w:ascii="Times New Roman" w:hAnsi="Times New Roman" w:cs="Times New Roman"/>
-          <w:b/>
-          <w:bCs/>
-          <w:sz w:val="24"/>
-          <w:szCs w:val="24"/>
-        </w:rPr>
-        <w:t>PAYLOAD DE 1</w:t>
-      </w:r>
-      <w:r>
-        <w:rPr>
-          <w:rFonts w:ascii="Times New Roman" w:hAnsi="Times New Roman" w:cs="Times New Roman"/>
-          <w:b/>
-          <w:bCs/>
-          <w:sz w:val="24"/>
-          <w:szCs w:val="24"/>
-        </w:rPr>
-        <w:t>14</w:t>
-      </w:r>
-      <w:r>
-        <w:rPr>
-          <w:rFonts w:ascii="Times New Roman" w:hAnsi="Times New Roman" w:cs="Times New Roman"/>
-          <w:b/>
-          <w:bCs/>
-          <w:sz w:val="24"/>
-          <w:szCs w:val="24"/>
-        </w:rPr>
-        <w:t xml:space="preserve"> BYTES</w:t>
+          <w:sz w:val="24"/>
+          <w:szCs w:val="24"/>
+        </w:rPr>
+        <w:t xml:space="preserve">se pone en modo transmisión por un determinado tiempo, cuando el coordinador envía la segunda trama dado que el nodo se encuentra transmitiendo no podrá receptar la trama y por lo tanto no enviará el ACK por lo que se retransmite la trama </w:t>
+      </w:r>
+    </w:p>
+    <w:p>
+      <w:pPr>
+        <w:jc w:val="both"/>
+        <w:rPr>
+          <w:rFonts w:ascii="Times New Roman" w:hAnsi="Times New Roman" w:cs="Times New Roman"/>
+          <w:b/>
+          <w:bCs/>
+          <w:sz w:val="24"/>
+          <w:szCs w:val="24"/>
+        </w:rPr>
+      </w:pPr>
+      <w:r>
+        <w:rPr>
+          <w:rFonts w:ascii="Times New Roman" w:hAnsi="Times New Roman" w:cs="Times New Roman"/>
+          <w:b/>
+          <w:bCs/>
+          <w:sz w:val="24"/>
+          <w:szCs w:val="24"/>
+        </w:rPr>
+        <w:t>PAYLOAD DE 12 BYTES</w:t>
+      </w:r>
+    </w:p>
+    <w:p>
+      <w:pPr>
+        <w:jc w:val="both"/>
+        <w:rPr>
+          <w:rFonts w:ascii="Times New Roman" w:hAnsi="Times New Roman" w:cs="Times New Roman"/>
+          <w:b/>
+          <w:bCs/>
+          <w:sz w:val="24"/>
+          <w:szCs w:val="24"/>
+        </w:rPr>
+      </w:pPr>
+      <w:r>
+        <w:rPr>
+          <w:rFonts w:ascii="Times New Roman" w:hAnsi="Times New Roman" w:cs="Times New Roman"/>
+          <w:b/>
+          <w:bCs/>
+          <w:sz w:val="24"/>
+          <w:szCs w:val="24"/>
+        </w:rPr>
+        <w:t>PAYLOAD DE 18 BYTES</w:t>
+      </w:r>
+    </w:p>
+    <w:p>
+      <w:pPr>
+        <w:jc w:val="both"/>
+        <w:rPr>
+          <w:rFonts w:ascii="Times New Roman" w:hAnsi="Times New Roman" w:cs="Times New Roman"/>
+          <w:b/>
+          <w:bCs/>
+          <w:sz w:val="24"/>
+          <w:szCs w:val="24"/>
+        </w:rPr>
+      </w:pPr>
+      <w:r>
+        <w:rPr>
+          <w:rFonts w:ascii="Times New Roman" w:hAnsi="Times New Roman" w:cs="Times New Roman"/>
+          <w:b/>
+          <w:bCs/>
+          <w:sz w:val="24"/>
+          <w:szCs w:val="24"/>
+        </w:rPr>
+        <w:t>PAYLOAD DE 50 BYTES</w:t>
+      </w:r>
+    </w:p>
+    <w:p>
+      <w:pPr>
+        <w:jc w:val="both"/>
+        <w:rPr>
+          <w:rFonts w:ascii="Times New Roman" w:hAnsi="Times New Roman" w:cs="Times New Roman"/>
+          <w:b/>
+          <w:bCs/>
+          <w:sz w:val="24"/>
+          <w:szCs w:val="24"/>
+        </w:rPr>
+      </w:pPr>
+      <w:r>
+        <w:rPr>
+          <w:rFonts w:ascii="Times New Roman" w:hAnsi="Times New Roman" w:cs="Times New Roman"/>
+          <w:b/>
+          <w:bCs/>
+          <w:sz w:val="24"/>
+          <w:szCs w:val="24"/>
+        </w:rPr>
+        <w:t>PAYLOAD DE 102 BYTES</w:t>
+      </w:r>
+    </w:p>
+    <w:p>
+      <w:pPr>
+        <w:jc w:val="both"/>
+        <w:rPr>
+          <w:rFonts w:ascii="Times New Roman" w:hAnsi="Times New Roman" w:cs="Times New Roman"/>
+          <w:b/>
+          <w:bCs/>
+          <w:sz w:val="24"/>
+          <w:szCs w:val="24"/>
+        </w:rPr>
+      </w:pPr>
+      <w:r>
+        <w:rPr>
+          <w:rFonts w:ascii="Times New Roman" w:hAnsi="Times New Roman" w:cs="Times New Roman"/>
+          <w:b/>
+          <w:bCs/>
+          <w:sz w:val="24"/>
+          <w:szCs w:val="24"/>
+        </w:rPr>
+        <w:t>PAYLOAD DE 114 BYTES</w:t>
       </w:r>
     </w:p>
     <w:p>

</xml_diff>

<commit_message>
Pruebas para el informe
</commit_message>
<xml_diff>
--- a/Pruebas con ACK.docx
+++ b/Pruebas con ACK.docx
@@ -39,12 +39,59 @@
           <w:sz w:val="24"/>
           <w:szCs w:val="24"/>
         </w:rPr>
-        <w:t>Se envía una trama desde el coordinador al nodo, el nodo envía el ACK y transmite una trama hacia el coordinador.</w:t>
+        <w:t>Se envía una trama desde el coordinador</w:t>
+      </w:r>
+      <w:r>
+        <w:rPr>
+          <w:rFonts w:ascii="Times New Roman" w:hAnsi="Times New Roman" w:cs="Times New Roman"/>
+          <w:sz w:val="24"/>
+          <w:szCs w:val="24"/>
+        </w:rPr>
+        <w:t xml:space="preserve"> (1)</w:t>
+      </w:r>
+      <w:r>
+        <w:rPr>
+          <w:rFonts w:ascii="Times New Roman" w:hAnsi="Times New Roman" w:cs="Times New Roman"/>
+          <w:sz w:val="24"/>
+          <w:szCs w:val="24"/>
+        </w:rPr>
+        <w:t xml:space="preserve"> al nodo</w:t>
+      </w:r>
+      <w:r>
+        <w:rPr>
+          <w:rFonts w:ascii="Times New Roman" w:hAnsi="Times New Roman" w:cs="Times New Roman"/>
+          <w:sz w:val="24"/>
+          <w:szCs w:val="24"/>
+        </w:rPr>
+        <w:t xml:space="preserve"> (2)</w:t>
+      </w:r>
+      <w:r>
+        <w:rPr>
+          <w:rFonts w:ascii="Times New Roman" w:hAnsi="Times New Roman" w:cs="Times New Roman"/>
+          <w:sz w:val="24"/>
+          <w:szCs w:val="24"/>
+        </w:rPr>
+        <w:t xml:space="preserve">, el nodo envía el ACK </w:t>
+      </w:r>
+      <w:r>
+        <w:rPr>
+          <w:rFonts w:ascii="Times New Roman" w:hAnsi="Times New Roman" w:cs="Times New Roman"/>
+          <w:sz w:val="24"/>
+          <w:szCs w:val="24"/>
+        </w:rPr>
+        <w:t>hacia el coordinador y este envía la siguiente trama hacia el nodo. El tiempo t1 representa el inicio de la comunicación, es decir, el tiempo en que se envía la primera trama. El tiempo t2 hace referencia al instante en que se envía la segunda trama una vez que se recibió el ACK.</w:t>
       </w:r>
     </w:p>
     <w:p>
       <w:pPr>
         <w:jc w:val="both"/>
+        <w:rPr>
+          <w:rFonts w:ascii="Times New Roman" w:hAnsi="Times New Roman" w:cs="Times New Roman"/>
+          <w:sz w:val="24"/>
+          <w:szCs w:val="24"/>
+        </w:rPr>
+      </w:pPr>
+      <w:r>
         <w:rPr>
           <w:rFonts w:ascii="Times New Roman" w:hAnsi="Times New Roman" w:cs="Times New Roman"/>
           <w:b/>
@@ -52,16 +99,33 @@
           <w:sz w:val="24"/>
           <w:szCs w:val="24"/>
         </w:rPr>
-      </w:pPr>
-      <w:r>
-        <w:rPr>
-          <w:rFonts w:ascii="Times New Roman" w:hAnsi="Times New Roman" w:cs="Times New Roman"/>
-          <w:b/>
-          <w:bCs/>
-          <w:sz w:val="24"/>
-          <w:szCs w:val="24"/>
-        </w:rPr>
-        <w:t>PAYLOAD DE 12 BYTES</w:t>
+        <w:t>Nota:</w:t>
+      </w:r>
+      <w:r>
+        <w:rPr>
+          <w:rFonts w:ascii="Times New Roman" w:hAnsi="Times New Roman" w:cs="Times New Roman"/>
+          <w:sz w:val="24"/>
+          <w:szCs w:val="24"/>
+        </w:rPr>
+        <w:t xml:space="preserve"> después que se envía la primera trama por parte del coordinador se debe indicar un </w:t>
+      </w:r>
+      <w:proofErr w:type="spellStart"/>
+      <w:r>
+        <w:rPr>
+          <w:rFonts w:ascii="Times New Roman" w:hAnsi="Times New Roman" w:cs="Times New Roman"/>
+          <w:sz w:val="24"/>
+          <w:szCs w:val="24"/>
+        </w:rPr>
+        <w:t>delay</w:t>
+      </w:r>
+      <w:proofErr w:type="spellEnd"/>
+      <w:r>
+        <w:rPr>
+          <w:rFonts w:ascii="Times New Roman" w:hAnsi="Times New Roman" w:cs="Times New Roman"/>
+          <w:sz w:val="24"/>
+          <w:szCs w:val="24"/>
+        </w:rPr>
+        <w:t xml:space="preserve"> mínimo para que el mismo procese el ACK que recibe por parte del nodo y pueda transmitir la siguiente trama. </w:t>
       </w:r>
     </w:p>
     <w:p>
@@ -69,21 +133,898 @@
         <w:jc w:val="both"/>
         <w:rPr>
           <w:rFonts w:ascii="Times New Roman" w:hAnsi="Times New Roman" w:cs="Times New Roman"/>
-          <w:b/>
-          <w:bCs/>
-          <w:sz w:val="24"/>
-          <w:szCs w:val="24"/>
-        </w:rPr>
+          <w:sz w:val="24"/>
+          <w:szCs w:val="24"/>
+        </w:rPr>
+      </w:pPr>
+      <w:r>
+        <w:rPr>
+          <w:rFonts w:ascii="Times New Roman" w:hAnsi="Times New Roman" w:cs="Times New Roman"/>
+          <w:sz w:val="24"/>
+          <w:szCs w:val="24"/>
+        </w:rPr>
+        <w:t xml:space="preserve">El </w:t>
+      </w:r>
+      <w:proofErr w:type="spellStart"/>
+      <w:r>
+        <w:rPr>
+          <w:rFonts w:ascii="Times New Roman" w:hAnsi="Times New Roman" w:cs="Times New Roman"/>
+          <w:sz w:val="24"/>
+          <w:szCs w:val="24"/>
+        </w:rPr>
+        <w:t>delay</w:t>
+      </w:r>
+      <w:proofErr w:type="spellEnd"/>
+      <w:r>
+        <w:rPr>
+          <w:rFonts w:ascii="Times New Roman" w:hAnsi="Times New Roman" w:cs="Times New Roman"/>
+          <w:sz w:val="24"/>
+          <w:szCs w:val="24"/>
+        </w:rPr>
+        <w:t xml:space="preserve"> mínimo para que la comunicación se realice de manera exitosa se calcula de la siguiente manera: </w:t>
+      </w:r>
+    </w:p>
+    <w:p>
+      <w:pPr>
+        <w:jc w:val="both"/>
+        <w:rPr>
+          <w:rFonts w:ascii="Times New Roman" w:eastAsiaTheme="minorEastAsia" w:hAnsi="Times New Roman" w:cs="Times New Roman"/>
+          <w:sz w:val="24"/>
+          <w:szCs w:val="24"/>
+        </w:rPr>
+      </w:pPr>
+      <m:oMathPara>
+        <m:oMath>
+          <m:r>
+            <w:rPr>
+              <w:rFonts w:ascii="Cambria Math" w:hAnsi="Cambria Math" w:cs="Times New Roman"/>
+              <w:sz w:val="24"/>
+              <w:szCs w:val="24"/>
+            </w:rPr>
+            <m:t>delay=</m:t>
+          </m:r>
+          <m:sSub>
+            <m:sSubPr>
+              <m:ctrlPr>
+                <w:rPr>
+                  <w:rFonts w:ascii="Cambria Math" w:hAnsi="Cambria Math" w:cs="Times New Roman"/>
+                  <w:i/>
+                  <w:sz w:val="24"/>
+                  <w:szCs w:val="24"/>
+                </w:rPr>
+              </m:ctrlPr>
+            </m:sSubPr>
+            <m:e>
+              <m:r>
+                <w:rPr>
+                  <w:rFonts w:ascii="Cambria Math" w:hAnsi="Cambria Math" w:cs="Times New Roman"/>
+                  <w:sz w:val="24"/>
+                  <w:szCs w:val="24"/>
+                </w:rPr>
+                <m:t>t</m:t>
+              </m:r>
+            </m:e>
+            <m:sub>
+              <m:r>
+                <w:rPr>
+                  <w:rFonts w:ascii="Cambria Math" w:hAnsi="Cambria Math" w:cs="Times New Roman"/>
+                  <w:sz w:val="24"/>
+                  <w:szCs w:val="24"/>
+                </w:rPr>
+                <m:t>trama</m:t>
+              </m:r>
+            </m:sub>
+          </m:sSub>
+          <m:r>
+            <w:rPr>
+              <w:rFonts w:ascii="Cambria Math" w:hAnsi="Cambria Math" w:cs="Times New Roman"/>
+              <w:sz w:val="24"/>
+              <w:szCs w:val="24"/>
+            </w:rPr>
+            <m:t>+</m:t>
+          </m:r>
+          <m:sSub>
+            <m:sSubPr>
+              <m:ctrlPr>
+                <w:rPr>
+                  <w:rFonts w:ascii="Cambria Math" w:hAnsi="Cambria Math" w:cs="Times New Roman"/>
+                  <w:i/>
+                  <w:sz w:val="24"/>
+                  <w:szCs w:val="24"/>
+                </w:rPr>
+              </m:ctrlPr>
+            </m:sSubPr>
+            <m:e>
+              <m:r>
+                <w:rPr>
+                  <w:rFonts w:ascii="Cambria Math" w:hAnsi="Cambria Math" w:cs="Times New Roman"/>
+                  <w:sz w:val="24"/>
+                  <w:szCs w:val="24"/>
+                </w:rPr>
+                <m:t>t</m:t>
+              </m:r>
+            </m:e>
+            <m:sub>
+              <m:r>
+                <w:rPr>
+                  <w:rFonts w:ascii="Cambria Math" w:hAnsi="Cambria Math" w:cs="Times New Roman"/>
+                  <w:sz w:val="24"/>
+                  <w:szCs w:val="24"/>
+                </w:rPr>
+                <m:t>ACK</m:t>
+              </m:r>
+            </m:sub>
+          </m:sSub>
+          <m:r>
+            <w:rPr>
+              <w:rFonts w:ascii="Cambria Math" w:hAnsi="Cambria Math" w:cs="Times New Roman"/>
+              <w:sz w:val="24"/>
+              <w:szCs w:val="24"/>
+            </w:rPr>
+            <m:t>+</m:t>
+          </m:r>
+          <m:sSub>
+            <m:sSubPr>
+              <m:ctrlPr>
+                <w:rPr>
+                  <w:rFonts w:ascii="Cambria Math" w:hAnsi="Cambria Math" w:cs="Times New Roman"/>
+                  <w:i/>
+                  <w:sz w:val="24"/>
+                  <w:szCs w:val="24"/>
+                </w:rPr>
+              </m:ctrlPr>
+            </m:sSubPr>
+            <m:e>
+              <m:r>
+                <w:rPr>
+                  <w:rFonts w:ascii="Cambria Math" w:hAnsi="Cambria Math" w:cs="Times New Roman"/>
+                  <w:sz w:val="24"/>
+                  <w:szCs w:val="24"/>
+                </w:rPr>
+                <m:t>t</m:t>
+              </m:r>
+            </m:e>
+            <m:sub>
+              <m:r>
+                <w:rPr>
+                  <w:rFonts w:ascii="Cambria Math" w:hAnsi="Cambria Math" w:cs="Times New Roman"/>
+                  <w:sz w:val="24"/>
+                  <w:szCs w:val="24"/>
+                </w:rPr>
+                <m:t>BACKOFF</m:t>
+              </m:r>
+            </m:sub>
+          </m:sSub>
+          <m:r>
+            <w:rPr>
+              <w:rFonts w:ascii="Cambria Math" w:hAnsi="Cambria Math" w:cs="Times New Roman"/>
+              <w:sz w:val="24"/>
+              <w:szCs w:val="24"/>
+            </w:rPr>
+            <m:t>+</m:t>
+          </m:r>
+          <m:sSub>
+            <m:sSubPr>
+              <m:ctrlPr>
+                <w:rPr>
+                  <w:rFonts w:ascii="Cambria Math" w:hAnsi="Cambria Math" w:cs="Times New Roman"/>
+                  <w:i/>
+                  <w:sz w:val="24"/>
+                  <w:szCs w:val="24"/>
+                </w:rPr>
+              </m:ctrlPr>
+            </m:sSubPr>
+            <m:e>
+              <m:r>
+                <w:rPr>
+                  <w:rFonts w:ascii="Cambria Math" w:hAnsi="Cambria Math" w:cs="Times New Roman"/>
+                  <w:sz w:val="24"/>
+                  <w:szCs w:val="24"/>
+                </w:rPr>
+                <m:t>t</m:t>
+              </m:r>
+            </m:e>
+            <m:sub>
+              <m:r>
+                <w:rPr>
+                  <w:rFonts w:ascii="Cambria Math" w:hAnsi="Cambria Math" w:cs="Times New Roman"/>
+                  <w:sz w:val="24"/>
+                  <w:szCs w:val="24"/>
+                </w:rPr>
+                <m:t>CCA</m:t>
+              </m:r>
+            </m:sub>
+          </m:sSub>
+        </m:oMath>
+      </m:oMathPara>
+    </w:p>
+    <w:p>
+      <w:pPr>
+        <w:jc w:val="both"/>
+        <w:rPr>
+          <w:rFonts w:ascii="Times New Roman" w:eastAsiaTheme="minorEastAsia" w:hAnsi="Times New Roman" w:cs="Times New Roman"/>
+          <w:sz w:val="24"/>
+          <w:szCs w:val="24"/>
+        </w:rPr>
+      </w:pPr>
+      <w:r>
+        <w:rPr>
+          <w:rFonts w:ascii="Times New Roman" w:eastAsiaTheme="minorEastAsia" w:hAnsi="Times New Roman" w:cs="Times New Roman"/>
+          <w:sz w:val="24"/>
+          <w:szCs w:val="24"/>
+        </w:rPr>
+        <w:t>Se tiene:</w:t>
+      </w:r>
+    </w:p>
+    <w:p>
+      <w:pPr>
+        <w:jc w:val="both"/>
+        <w:rPr>
+          <w:rFonts w:ascii="Times New Roman" w:eastAsiaTheme="minorEastAsia" w:hAnsi="Times New Roman" w:cs="Times New Roman"/>
+          <w:sz w:val="24"/>
+          <w:szCs w:val="24"/>
+        </w:rPr>
+      </w:pPr>
+      <m:oMathPara>
+        <m:oMath>
+          <m:sSub>
+            <m:sSubPr>
+              <m:ctrlPr>
+                <w:rPr>
+                  <w:rFonts w:ascii="Cambria Math" w:hAnsi="Cambria Math" w:cs="Times New Roman"/>
+                  <w:i/>
+                  <w:sz w:val="24"/>
+                  <w:szCs w:val="24"/>
+                </w:rPr>
+              </m:ctrlPr>
+            </m:sSubPr>
+            <m:e>
+              <m:r>
+                <w:rPr>
+                  <w:rFonts w:ascii="Cambria Math" w:hAnsi="Cambria Math" w:cs="Times New Roman"/>
+                  <w:sz w:val="24"/>
+                  <w:szCs w:val="24"/>
+                </w:rPr>
+                <m:t>t</m:t>
+              </m:r>
+            </m:e>
+            <m:sub>
+              <m:r>
+                <w:rPr>
+                  <w:rFonts w:ascii="Cambria Math" w:hAnsi="Cambria Math" w:cs="Times New Roman"/>
+                  <w:sz w:val="24"/>
+                  <w:szCs w:val="24"/>
+                </w:rPr>
+                <m:t>trama</m:t>
+              </m:r>
+            </m:sub>
+          </m:sSub>
+          <m:r>
+            <w:rPr>
+              <w:rFonts w:ascii="Cambria Math" w:hAnsi="Cambria Math" w:cs="Times New Roman"/>
+              <w:sz w:val="24"/>
+              <w:szCs w:val="24"/>
+            </w:rPr>
+            <m:t>=0,99 ms para payload de 12 bytes</m:t>
+          </m:r>
+        </m:oMath>
+      </m:oMathPara>
+    </w:p>
+    <w:p>
+      <w:pPr>
+        <w:jc w:val="both"/>
+        <w:rPr>
+          <w:rFonts w:ascii="Times New Roman" w:hAnsi="Times New Roman" w:cs="Times New Roman"/>
+          <w:sz w:val="24"/>
+          <w:szCs w:val="24"/>
+        </w:rPr>
+      </w:pPr>
+      <m:oMathPara>
+        <m:oMath>
+          <m:sSub>
+            <m:sSubPr>
+              <m:ctrlPr>
+                <w:rPr>
+                  <w:rFonts w:ascii="Cambria Math" w:hAnsi="Cambria Math" w:cs="Times New Roman"/>
+                  <w:i/>
+                  <w:sz w:val="24"/>
+                  <w:szCs w:val="24"/>
+                </w:rPr>
+              </m:ctrlPr>
+            </m:sSubPr>
+            <m:e>
+              <m:r>
+                <w:rPr>
+                  <w:rFonts w:ascii="Cambria Math" w:hAnsi="Cambria Math" w:cs="Times New Roman"/>
+                  <w:sz w:val="24"/>
+                  <w:szCs w:val="24"/>
+                </w:rPr>
+                <m:t>t</m:t>
+              </m:r>
+            </m:e>
+            <m:sub>
+              <m:r>
+                <w:rPr>
+                  <w:rFonts w:ascii="Cambria Math" w:hAnsi="Cambria Math" w:cs="Times New Roman"/>
+                  <w:sz w:val="24"/>
+                  <w:szCs w:val="24"/>
+                </w:rPr>
+                <m:t>trama</m:t>
+              </m:r>
+            </m:sub>
+          </m:sSub>
+          <m:r>
+            <w:rPr>
+              <w:rFonts w:ascii="Cambria Math" w:hAnsi="Cambria Math" w:cs="Times New Roman"/>
+              <w:sz w:val="24"/>
+              <w:szCs w:val="24"/>
+            </w:rPr>
+            <m:t>=</m:t>
+          </m:r>
+          <m:r>
+            <w:rPr>
+              <w:rFonts w:ascii="Cambria Math" w:hAnsi="Cambria Math" w:cs="Times New Roman"/>
+              <w:sz w:val="24"/>
+              <w:szCs w:val="24"/>
+            </w:rPr>
+            <m:t>1,18</m:t>
+          </m:r>
+          <m:r>
+            <w:rPr>
+              <w:rFonts w:ascii="Cambria Math" w:hAnsi="Cambria Math" w:cs="Times New Roman"/>
+              <w:sz w:val="24"/>
+              <w:szCs w:val="24"/>
+            </w:rPr>
+            <m:t xml:space="preserve"> ms para payload de 1</m:t>
+          </m:r>
+          <m:r>
+            <w:rPr>
+              <w:rFonts w:ascii="Cambria Math" w:hAnsi="Cambria Math" w:cs="Times New Roman"/>
+              <w:sz w:val="24"/>
+              <w:szCs w:val="24"/>
+            </w:rPr>
+            <m:t>8</m:t>
+          </m:r>
+          <m:r>
+            <w:rPr>
+              <w:rFonts w:ascii="Cambria Math" w:hAnsi="Cambria Math" w:cs="Times New Roman"/>
+              <w:sz w:val="24"/>
+              <w:szCs w:val="24"/>
+            </w:rPr>
+            <m:t xml:space="preserve"> bytes</m:t>
+          </m:r>
+        </m:oMath>
+      </m:oMathPara>
+    </w:p>
+    <w:p>
+      <w:pPr>
+        <w:jc w:val="both"/>
+        <w:rPr>
+          <w:rFonts w:ascii="Times New Roman" w:hAnsi="Times New Roman" w:cs="Times New Roman"/>
+          <w:sz w:val="24"/>
+          <w:szCs w:val="24"/>
+        </w:rPr>
+      </w:pPr>
+      <m:oMathPara>
+        <m:oMath>
+          <m:sSub>
+            <m:sSubPr>
+              <m:ctrlPr>
+                <w:rPr>
+                  <w:rFonts w:ascii="Cambria Math" w:hAnsi="Cambria Math" w:cs="Times New Roman"/>
+                  <w:i/>
+                  <w:sz w:val="24"/>
+                  <w:szCs w:val="24"/>
+                </w:rPr>
+              </m:ctrlPr>
+            </m:sSubPr>
+            <m:e>
+              <m:r>
+                <w:rPr>
+                  <w:rFonts w:ascii="Cambria Math" w:hAnsi="Cambria Math" w:cs="Times New Roman"/>
+                  <w:sz w:val="24"/>
+                  <w:szCs w:val="24"/>
+                </w:rPr>
+                <m:t>t</m:t>
+              </m:r>
+            </m:e>
+            <m:sub>
+              <m:r>
+                <w:rPr>
+                  <w:rFonts w:ascii="Cambria Math" w:hAnsi="Cambria Math" w:cs="Times New Roman"/>
+                  <w:sz w:val="24"/>
+                  <w:szCs w:val="24"/>
+                </w:rPr>
+                <m:t>trama</m:t>
+              </m:r>
+            </m:sub>
+          </m:sSub>
+          <m:r>
+            <w:rPr>
+              <w:rFonts w:ascii="Cambria Math" w:hAnsi="Cambria Math" w:cs="Times New Roman"/>
+              <w:sz w:val="24"/>
+              <w:szCs w:val="24"/>
+            </w:rPr>
+            <m:t>=</m:t>
+          </m:r>
+          <m:r>
+            <w:rPr>
+              <w:rFonts w:ascii="Cambria Math" w:hAnsi="Cambria Math" w:cs="Times New Roman"/>
+              <w:sz w:val="24"/>
+              <w:szCs w:val="24"/>
+            </w:rPr>
+            <m:t>2,2</m:t>
+          </m:r>
+          <m:r>
+            <w:rPr>
+              <w:rFonts w:ascii="Cambria Math" w:hAnsi="Cambria Math" w:cs="Times New Roman"/>
+              <w:sz w:val="24"/>
+              <w:szCs w:val="24"/>
+            </w:rPr>
+            <m:t xml:space="preserve"> ms para payload de </m:t>
+          </m:r>
+          <m:r>
+            <w:rPr>
+              <w:rFonts w:ascii="Cambria Math" w:hAnsi="Cambria Math" w:cs="Times New Roman"/>
+              <w:sz w:val="24"/>
+              <w:szCs w:val="24"/>
+            </w:rPr>
+            <m:t>56</m:t>
+          </m:r>
+          <m:r>
+            <w:rPr>
+              <w:rFonts w:ascii="Cambria Math" w:hAnsi="Cambria Math" w:cs="Times New Roman"/>
+              <w:sz w:val="24"/>
+              <w:szCs w:val="24"/>
+            </w:rPr>
+            <m:t xml:space="preserve"> bytes</m:t>
+          </m:r>
+        </m:oMath>
+      </m:oMathPara>
+    </w:p>
+    <w:p>
+      <w:pPr>
+        <w:jc w:val="both"/>
+        <w:rPr>
+          <w:rFonts w:ascii="Times New Roman" w:hAnsi="Times New Roman" w:cs="Times New Roman"/>
+          <w:sz w:val="24"/>
+          <w:szCs w:val="24"/>
+        </w:rPr>
+      </w:pPr>
+      <m:oMathPara>
+        <m:oMath>
+          <m:sSub>
+            <m:sSubPr>
+              <m:ctrlPr>
+                <w:rPr>
+                  <w:rFonts w:ascii="Cambria Math" w:hAnsi="Cambria Math" w:cs="Times New Roman"/>
+                  <w:i/>
+                  <w:sz w:val="24"/>
+                  <w:szCs w:val="24"/>
+                </w:rPr>
+              </m:ctrlPr>
+            </m:sSubPr>
+            <m:e>
+              <m:r>
+                <w:rPr>
+                  <w:rFonts w:ascii="Cambria Math" w:hAnsi="Cambria Math" w:cs="Times New Roman"/>
+                  <w:sz w:val="24"/>
+                  <w:szCs w:val="24"/>
+                </w:rPr>
+                <m:t>t</m:t>
+              </m:r>
+            </m:e>
+            <m:sub>
+              <m:r>
+                <w:rPr>
+                  <w:rFonts w:ascii="Cambria Math" w:hAnsi="Cambria Math" w:cs="Times New Roman"/>
+                  <w:sz w:val="24"/>
+                  <w:szCs w:val="24"/>
+                </w:rPr>
+                <m:t>trama</m:t>
+              </m:r>
+            </m:sub>
+          </m:sSub>
+          <m:r>
+            <w:rPr>
+              <w:rFonts w:ascii="Cambria Math" w:hAnsi="Cambria Math" w:cs="Times New Roman"/>
+              <w:sz w:val="24"/>
+              <w:szCs w:val="24"/>
+            </w:rPr>
+            <m:t>=</m:t>
+          </m:r>
+          <m:r>
+            <w:rPr>
+              <w:rFonts w:ascii="Cambria Math" w:hAnsi="Cambria Math" w:cs="Times New Roman"/>
+              <w:sz w:val="24"/>
+              <w:szCs w:val="24"/>
+            </w:rPr>
+            <m:t>3,87</m:t>
+          </m:r>
+          <m:r>
+            <w:rPr>
+              <w:rFonts w:ascii="Cambria Math" w:hAnsi="Cambria Math" w:cs="Times New Roman"/>
+              <w:sz w:val="24"/>
+              <w:szCs w:val="24"/>
+            </w:rPr>
+            <m:t xml:space="preserve"> ms para payload de 1</m:t>
+          </m:r>
+          <m:r>
+            <w:rPr>
+              <w:rFonts w:ascii="Cambria Math" w:hAnsi="Cambria Math" w:cs="Times New Roman"/>
+              <w:sz w:val="24"/>
+              <w:szCs w:val="24"/>
+            </w:rPr>
+            <m:t>0</m:t>
+          </m:r>
+          <m:r>
+            <w:rPr>
+              <w:rFonts w:ascii="Cambria Math" w:hAnsi="Cambria Math" w:cs="Times New Roman"/>
+              <w:sz w:val="24"/>
+              <w:szCs w:val="24"/>
+            </w:rPr>
+            <m:t>2 bytes</m:t>
+          </m:r>
+        </m:oMath>
+      </m:oMathPara>
+    </w:p>
+    <w:p>
+      <w:pPr>
+        <w:jc w:val="both"/>
+        <w:rPr>
+          <w:rFonts w:ascii="Times New Roman" w:eastAsiaTheme="minorEastAsia" w:hAnsi="Times New Roman" w:cs="Times New Roman"/>
+          <w:sz w:val="24"/>
+          <w:szCs w:val="24"/>
+        </w:rPr>
+      </w:pPr>
+      <m:oMathPara>
+        <m:oMath>
+          <m:sSub>
+            <m:sSubPr>
+              <m:ctrlPr>
+                <w:rPr>
+                  <w:rFonts w:ascii="Cambria Math" w:hAnsi="Cambria Math" w:cs="Times New Roman"/>
+                  <w:i/>
+                  <w:sz w:val="24"/>
+                  <w:szCs w:val="24"/>
+                </w:rPr>
+              </m:ctrlPr>
+            </m:sSubPr>
+            <m:e>
+              <m:r>
+                <w:rPr>
+                  <w:rFonts w:ascii="Cambria Math" w:hAnsi="Cambria Math" w:cs="Times New Roman"/>
+                  <w:sz w:val="24"/>
+                  <w:szCs w:val="24"/>
+                </w:rPr>
+                <m:t>t</m:t>
+              </m:r>
+            </m:e>
+            <m:sub>
+              <m:r>
+                <w:rPr>
+                  <w:rFonts w:ascii="Cambria Math" w:hAnsi="Cambria Math" w:cs="Times New Roman"/>
+                  <w:sz w:val="24"/>
+                  <w:szCs w:val="24"/>
+                </w:rPr>
+                <m:t>trama</m:t>
+              </m:r>
+            </m:sub>
+          </m:sSub>
+          <m:r>
+            <w:rPr>
+              <w:rFonts w:ascii="Cambria Math" w:hAnsi="Cambria Math" w:cs="Times New Roman"/>
+              <w:sz w:val="24"/>
+              <w:szCs w:val="24"/>
+            </w:rPr>
+            <m:t>=</m:t>
+          </m:r>
+          <m:r>
+            <w:rPr>
+              <w:rFonts w:ascii="Cambria Math" w:hAnsi="Cambria Math" w:cs="Times New Roman"/>
+              <w:sz w:val="24"/>
+              <w:szCs w:val="24"/>
+            </w:rPr>
+            <m:t>4,25</m:t>
+          </m:r>
+          <m:r>
+            <w:rPr>
+              <w:rFonts w:ascii="Cambria Math" w:hAnsi="Cambria Math" w:cs="Times New Roman"/>
+              <w:sz w:val="24"/>
+              <w:szCs w:val="24"/>
+            </w:rPr>
+            <m:t xml:space="preserve"> ms para payload de 1</m:t>
+          </m:r>
+          <m:r>
+            <w:rPr>
+              <w:rFonts w:ascii="Cambria Math" w:hAnsi="Cambria Math" w:cs="Times New Roman"/>
+              <w:sz w:val="24"/>
+              <w:szCs w:val="24"/>
+            </w:rPr>
+            <m:t>14</m:t>
+          </m:r>
+          <m:r>
+            <w:rPr>
+              <w:rFonts w:ascii="Cambria Math" w:hAnsi="Cambria Math" w:cs="Times New Roman"/>
+              <w:sz w:val="24"/>
+              <w:szCs w:val="24"/>
+            </w:rPr>
+            <m:t xml:space="preserve"> bytes</m:t>
+          </m:r>
+        </m:oMath>
+      </m:oMathPara>
+    </w:p>
+    <w:p>
+      <w:pPr>
+        <w:jc w:val="both"/>
+        <w:rPr>
+          <w:rFonts w:ascii="Times New Roman" w:eastAsiaTheme="minorEastAsia" w:hAnsi="Times New Roman" w:cs="Times New Roman"/>
+          <w:sz w:val="24"/>
+          <w:szCs w:val="24"/>
+        </w:rPr>
+      </w:pPr>
+      <m:oMathPara>
+        <m:oMath>
+          <m:sSub>
+            <m:sSubPr>
+              <m:ctrlPr>
+                <w:rPr>
+                  <w:rFonts w:ascii="Cambria Math" w:hAnsi="Cambria Math" w:cs="Times New Roman"/>
+                  <w:i/>
+                  <w:sz w:val="24"/>
+                  <w:szCs w:val="24"/>
+                </w:rPr>
+              </m:ctrlPr>
+            </m:sSubPr>
+            <m:e>
+              <m:r>
+                <w:rPr>
+                  <w:rFonts w:ascii="Cambria Math" w:hAnsi="Cambria Math" w:cs="Times New Roman"/>
+                  <w:sz w:val="24"/>
+                  <w:szCs w:val="24"/>
+                </w:rPr>
+                <m:t>t</m:t>
+              </m:r>
+            </m:e>
+            <m:sub>
+              <m:r>
+                <w:rPr>
+                  <w:rFonts w:ascii="Cambria Math" w:hAnsi="Cambria Math" w:cs="Times New Roman"/>
+                  <w:sz w:val="24"/>
+                  <w:szCs w:val="24"/>
+                </w:rPr>
+                <m:t>ACK</m:t>
+              </m:r>
+            </m:sub>
+          </m:sSub>
+          <m:r>
+            <w:rPr>
+              <w:rFonts w:ascii="Cambria Math" w:hAnsi="Cambria Math" w:cs="Times New Roman"/>
+              <w:sz w:val="24"/>
+              <w:szCs w:val="24"/>
+            </w:rPr>
+            <m:t>=0,</m:t>
+          </m:r>
+          <m:r>
+            <w:rPr>
+              <w:rFonts w:ascii="Cambria Math" w:hAnsi="Cambria Math" w:cs="Times New Roman"/>
+              <w:sz w:val="24"/>
+              <w:szCs w:val="24"/>
+            </w:rPr>
+            <m:t>35</m:t>
+          </m:r>
+          <m:r>
+            <w:rPr>
+              <w:rFonts w:ascii="Cambria Math" w:hAnsi="Cambria Math" w:cs="Times New Roman"/>
+              <w:sz w:val="24"/>
+              <w:szCs w:val="24"/>
+            </w:rPr>
+            <m:t xml:space="preserve"> ms</m:t>
+          </m:r>
+        </m:oMath>
+      </m:oMathPara>
+    </w:p>
+    <w:p>
+      <w:pPr>
+        <w:jc w:val="both"/>
+        <w:rPr>
+          <w:rFonts w:ascii="Times New Roman" w:hAnsi="Times New Roman" w:cs="Times New Roman"/>
+          <w:sz w:val="24"/>
+          <w:szCs w:val="24"/>
+        </w:rPr>
+      </w:pPr>
+      <m:oMathPara>
+        <m:oMath>
+          <m:sSub>
+            <m:sSubPr>
+              <m:ctrlPr>
+                <w:rPr>
+                  <w:rFonts w:ascii="Cambria Math" w:hAnsi="Cambria Math" w:cs="Times New Roman"/>
+                  <w:i/>
+                  <w:sz w:val="24"/>
+                  <w:szCs w:val="24"/>
+                </w:rPr>
+              </m:ctrlPr>
+            </m:sSubPr>
+            <m:e>
+              <m:r>
+                <w:rPr>
+                  <w:rFonts w:ascii="Cambria Math" w:hAnsi="Cambria Math" w:cs="Times New Roman"/>
+                  <w:sz w:val="24"/>
+                  <w:szCs w:val="24"/>
+                </w:rPr>
+                <m:t>t</m:t>
+              </m:r>
+            </m:e>
+            <m:sub>
+              <m:r>
+                <w:rPr>
+                  <w:rFonts w:ascii="Cambria Math" w:hAnsi="Cambria Math" w:cs="Times New Roman"/>
+                  <w:sz w:val="24"/>
+                  <w:szCs w:val="24"/>
+                </w:rPr>
+                <m:t>BA</m:t>
+              </m:r>
+              <m:r>
+                <w:rPr>
+                  <w:rFonts w:ascii="Cambria Math" w:hAnsi="Cambria Math" w:cs="Times New Roman"/>
+                  <w:sz w:val="24"/>
+                  <w:szCs w:val="24"/>
+                </w:rPr>
+                <m:t>CK</m:t>
+              </m:r>
+              <m:r>
+                <w:rPr>
+                  <w:rFonts w:ascii="Cambria Math" w:hAnsi="Cambria Math" w:cs="Times New Roman"/>
+                  <w:sz w:val="24"/>
+                  <w:szCs w:val="24"/>
+                </w:rPr>
+                <m:t>OFF</m:t>
+              </m:r>
+            </m:sub>
+          </m:sSub>
+          <m:r>
+            <w:rPr>
+              <w:rFonts w:ascii="Cambria Math" w:hAnsi="Cambria Math" w:cs="Times New Roman"/>
+              <w:sz w:val="24"/>
+              <w:szCs w:val="24"/>
+            </w:rPr>
+            <m:t>=0,</m:t>
+          </m:r>
+          <m:r>
+            <w:rPr>
+              <w:rFonts w:ascii="Cambria Math" w:hAnsi="Cambria Math" w:cs="Times New Roman"/>
+              <w:sz w:val="24"/>
+              <w:szCs w:val="24"/>
+            </w:rPr>
+            <m:t>94</m:t>
+          </m:r>
+          <m:r>
+            <w:rPr>
+              <w:rFonts w:ascii="Cambria Math" w:hAnsi="Cambria Math" w:cs="Times New Roman"/>
+              <w:sz w:val="24"/>
+              <w:szCs w:val="24"/>
+            </w:rPr>
+            <m:t xml:space="preserve"> ms</m:t>
+          </m:r>
+        </m:oMath>
+      </m:oMathPara>
+    </w:p>
+    <w:p>
+      <w:pPr>
+        <w:jc w:val="both"/>
+        <w:rPr>
+          <w:rFonts w:ascii="Times New Roman" w:hAnsi="Times New Roman" w:cs="Times New Roman"/>
+          <w:sz w:val="24"/>
+          <w:szCs w:val="24"/>
+        </w:rPr>
+      </w:pPr>
+      <m:oMathPara>
+        <m:oMath>
+          <m:sSub>
+            <m:sSubPr>
+              <m:ctrlPr>
+                <w:rPr>
+                  <w:rFonts w:ascii="Cambria Math" w:hAnsi="Cambria Math" w:cs="Times New Roman"/>
+                  <w:i/>
+                  <w:sz w:val="24"/>
+                  <w:szCs w:val="24"/>
+                </w:rPr>
+              </m:ctrlPr>
+            </m:sSubPr>
+            <m:e>
+              <m:r>
+                <w:rPr>
+                  <w:rFonts w:ascii="Cambria Math" w:hAnsi="Cambria Math" w:cs="Times New Roman"/>
+                  <w:sz w:val="24"/>
+                  <w:szCs w:val="24"/>
+                </w:rPr>
+                <m:t>t</m:t>
+              </m:r>
+            </m:e>
+            <m:sub>
+              <m:r>
+                <w:rPr>
+                  <w:rFonts w:ascii="Cambria Math" w:hAnsi="Cambria Math" w:cs="Times New Roman"/>
+                  <w:sz w:val="24"/>
+                  <w:szCs w:val="24"/>
+                </w:rPr>
+                <m:t>CCA</m:t>
+              </m:r>
+            </m:sub>
+          </m:sSub>
+          <m:r>
+            <w:rPr>
+              <w:rFonts w:ascii="Cambria Math" w:hAnsi="Cambria Math" w:cs="Times New Roman"/>
+              <w:sz w:val="24"/>
+              <w:szCs w:val="24"/>
+            </w:rPr>
+            <m:t>=0,</m:t>
+          </m:r>
+          <m:r>
+            <w:rPr>
+              <w:rFonts w:ascii="Cambria Math" w:hAnsi="Cambria Math" w:cs="Times New Roman"/>
+              <w:sz w:val="24"/>
+              <w:szCs w:val="24"/>
+            </w:rPr>
+            <m:t>13</m:t>
+          </m:r>
+          <m:r>
+            <w:rPr>
+              <w:rFonts w:ascii="Cambria Math" w:hAnsi="Cambria Math" w:cs="Times New Roman"/>
+              <w:sz w:val="24"/>
+              <w:szCs w:val="24"/>
+            </w:rPr>
+            <m:t xml:space="preserve"> ms</m:t>
+          </m:r>
+        </m:oMath>
+      </m:oMathPara>
+    </w:p>
+    <w:p>
+      <w:pPr>
+        <w:jc w:val="both"/>
+        <w:rPr>
+          <w:rFonts w:ascii="Times New Roman" w:hAnsi="Times New Roman" w:cs="Times New Roman"/>
+          <w:sz w:val="24"/>
+          <w:szCs w:val="24"/>
+        </w:rPr>
+      </w:pPr>
+    </w:p>
+    <w:p>
+      <w:pPr>
+        <w:jc w:val="both"/>
+        <w:rPr>
+          <w:rFonts w:ascii="Times New Roman" w:hAnsi="Times New Roman" w:cs="Times New Roman"/>
+          <w:sz w:val="24"/>
+          <w:szCs w:val="24"/>
+        </w:rPr>
+      </w:pPr>
+    </w:p>
+    <w:p>
+      <w:pPr>
+        <w:jc w:val="both"/>
+        <w:rPr>
+          <w:rFonts w:ascii="Times New Roman" w:hAnsi="Times New Roman" w:cs="Times New Roman"/>
+          <w:sz w:val="24"/>
+          <w:szCs w:val="24"/>
+        </w:rPr>
+      </w:pPr>
+    </w:p>
+    <w:p>
+      <w:pPr>
+        <w:keepNext/>
+        <w:jc w:val="center"/>
       </w:pPr>
       <w:r>
         <w:rPr>
           <w:noProof/>
         </w:rPr>
+        <w:lastRenderedPageBreak/>
         <w:drawing>
-          <wp:inline distT="0" distB="0" distL="0" distR="0" wp14:anchorId="7335BFE8" wp14:editId="6CBC059E">
-            <wp:extent cx="5400040" cy="1189990"/>
-            <wp:effectExtent l="0" t="0" r="0" b="0"/>
-            <wp:docPr id="2" name="Imagen 2"/>
+          <wp:inline distT="0" distB="0" distL="0" distR="0" wp14:anchorId="6905098D" wp14:editId="0BE81B5D">
+            <wp:extent cx="3267075" cy="3495675"/>
+            <wp:effectExtent l="0" t="0" r="9525" b="9525"/>
+            <wp:docPr id="10" name="Imagen 10"/>
             <wp:cNvGraphicFramePr>
               <a:graphicFrameLocks xmlns:a="http://schemas.openxmlformats.org/drawingml/2006/main" noChangeAspect="1"/>
             </wp:cNvGraphicFramePr>
@@ -103,7 +1044,7 @@
                   <pic:spPr>
                     <a:xfrm>
                       <a:off x="0" y="0"/>
-                      <a:ext cx="5400040" cy="1189990"/>
+                      <a:ext cx="3267075" cy="3495675"/>
                     </a:xfrm>
                     <a:prstGeom prst="rect">
                       <a:avLst/>
@@ -118,6 +1059,59 @@
     </w:p>
     <w:p>
       <w:pPr>
+        <w:pStyle w:val="Descripcin"/>
+        <w:jc w:val="center"/>
+      </w:pPr>
+      <w:r>
+        <w:t xml:space="preserve">Figura </w:t>
+      </w:r>
+      <w:fldSimple w:instr=" SEQ Figura \* ARABIC ">
+        <w:r>
+          <w:rPr>
+            <w:noProof/>
+          </w:rPr>
+          <w:t>1</w:t>
+        </w:r>
+      </w:fldSimple>
+    </w:p>
+    <w:p>
+      <w:pPr>
+        <w:jc w:val="both"/>
+        <w:rPr>
+          <w:rFonts w:ascii="Times New Roman" w:hAnsi="Times New Roman" w:cs="Times New Roman"/>
+          <w:sz w:val="24"/>
+          <w:szCs w:val="24"/>
+        </w:rPr>
+      </w:pPr>
+      <w:r>
+        <w:rPr>
+          <w:rFonts w:ascii="Times New Roman" w:hAnsi="Times New Roman" w:cs="Times New Roman"/>
+          <w:sz w:val="24"/>
+          <w:szCs w:val="24"/>
+        </w:rPr>
+        <w:t xml:space="preserve">En la Figura1, t1 y t2 son medidos por el </w:t>
+      </w:r>
+      <w:proofErr w:type="spellStart"/>
+      <w:r>
+        <w:rPr>
+          <w:rFonts w:ascii="Times New Roman" w:hAnsi="Times New Roman" w:cs="Times New Roman"/>
+          <w:sz w:val="24"/>
+          <w:szCs w:val="24"/>
+        </w:rPr>
+        <w:t>sniffer</w:t>
+      </w:r>
+      <w:proofErr w:type="spellEnd"/>
+      <w:r>
+        <w:rPr>
+          <w:rFonts w:ascii="Times New Roman" w:hAnsi="Times New Roman" w:cs="Times New Roman"/>
+          <w:sz w:val="24"/>
+          <w:szCs w:val="24"/>
+        </w:rPr>
+        <w:t>, mientras que t es la diferencia entre t1 y t2 (t = t2 – t1).</w:t>
+      </w:r>
+    </w:p>
+    <w:p>
+      <w:pPr>
         <w:jc w:val="both"/>
         <w:rPr>
           <w:rFonts w:ascii="Times New Roman" w:hAnsi="Times New Roman" w:cs="Times New Roman"/>
@@ -135,7 +1129,7 @@
           <w:sz w:val="24"/>
           <w:szCs w:val="24"/>
         </w:rPr>
-        <w:t>PAYLOAD DE 18 BYTES</w:t>
+        <w:t>PAYLOAD DE 12 BYTES</w:t>
       </w:r>
     </w:p>
     <w:p>
@@ -154,10 +1148,10 @@
           <w:noProof/>
         </w:rPr>
         <w:drawing>
-          <wp:inline distT="0" distB="0" distL="0" distR="0" wp14:anchorId="63B6D2BA" wp14:editId="0F5D530E">
-            <wp:extent cx="5400040" cy="1186815"/>
-            <wp:effectExtent l="0" t="0" r="0" b="0"/>
-            <wp:docPr id="3" name="Imagen 3"/>
+          <wp:inline distT="0" distB="0" distL="0" distR="0" wp14:anchorId="2D705A92" wp14:editId="7F98734A">
+            <wp:extent cx="5400040" cy="1178560"/>
+            <wp:effectExtent l="0" t="0" r="0" b="2540"/>
+            <wp:docPr id="12" name="Imagen 12"/>
             <wp:cNvGraphicFramePr>
               <a:graphicFrameLocks xmlns:a="http://schemas.openxmlformats.org/drawingml/2006/main" noChangeAspect="1"/>
             </wp:cNvGraphicFramePr>
@@ -177,7 +1171,7 @@
                   <pic:spPr>
                     <a:xfrm>
                       <a:off x="0" y="0"/>
-                      <a:ext cx="5400040" cy="1186815"/>
+                      <a:ext cx="5400040" cy="1178560"/>
                     </a:xfrm>
                     <a:prstGeom prst="rect">
                       <a:avLst/>
@@ -194,6 +1188,1891 @@
       <w:pPr>
         <w:jc w:val="both"/>
         <w:rPr>
+          <w:rFonts w:ascii="Times New Roman" w:eastAsiaTheme="minorEastAsia" w:hAnsi="Times New Roman" w:cs="Times New Roman"/>
+          <w:sz w:val="24"/>
+          <w:szCs w:val="24"/>
+        </w:rPr>
+      </w:pPr>
+      <w:r>
+        <w:rPr>
+          <w:rFonts w:ascii="Times New Roman" w:eastAsiaTheme="minorEastAsia" w:hAnsi="Times New Roman" w:cs="Times New Roman"/>
+          <w:sz w:val="24"/>
+          <w:szCs w:val="24"/>
+        </w:rPr>
+        <w:t xml:space="preserve">El </w:t>
+      </w:r>
+      <w:proofErr w:type="spellStart"/>
+      <w:r>
+        <w:rPr>
+          <w:rFonts w:ascii="Times New Roman" w:eastAsiaTheme="minorEastAsia" w:hAnsi="Times New Roman" w:cs="Times New Roman"/>
+          <w:sz w:val="24"/>
+          <w:szCs w:val="24"/>
+        </w:rPr>
+        <w:t>delay</w:t>
+      </w:r>
+      <w:proofErr w:type="spellEnd"/>
+      <w:r>
+        <w:rPr>
+          <w:rFonts w:ascii="Times New Roman" w:eastAsiaTheme="minorEastAsia" w:hAnsi="Times New Roman" w:cs="Times New Roman"/>
+          <w:sz w:val="24"/>
+          <w:szCs w:val="24"/>
+        </w:rPr>
+        <w:t xml:space="preserve"> que se debería indicar en el código es el siguiente:</w:t>
+      </w:r>
+    </w:p>
+    <w:p>
+      <w:pPr>
+        <w:jc w:val="both"/>
+        <w:rPr>
+          <w:rFonts w:ascii="Times New Roman" w:eastAsiaTheme="minorEastAsia" w:hAnsi="Times New Roman" w:cs="Times New Roman"/>
+          <w:sz w:val="24"/>
+          <w:szCs w:val="24"/>
+        </w:rPr>
+      </w:pPr>
+      <m:oMathPara>
+        <m:oMath>
+          <m:r>
+            <w:rPr>
+              <w:rFonts w:ascii="Cambria Math" w:hAnsi="Cambria Math" w:cs="Times New Roman"/>
+              <w:sz w:val="24"/>
+              <w:szCs w:val="24"/>
+            </w:rPr>
+            <m:t>delay=</m:t>
+          </m:r>
+          <m:sSub>
+            <m:sSubPr>
+              <m:ctrlPr>
+                <w:rPr>
+                  <w:rFonts w:ascii="Cambria Math" w:hAnsi="Cambria Math" w:cs="Times New Roman"/>
+                  <w:i/>
+                  <w:sz w:val="24"/>
+                  <w:szCs w:val="24"/>
+                </w:rPr>
+              </m:ctrlPr>
+            </m:sSubPr>
+            <m:e>
+              <m:r>
+                <w:rPr>
+                  <w:rFonts w:ascii="Cambria Math" w:hAnsi="Cambria Math" w:cs="Times New Roman"/>
+                  <w:sz w:val="24"/>
+                  <w:szCs w:val="24"/>
+                </w:rPr>
+                <m:t>t</m:t>
+              </m:r>
+            </m:e>
+            <m:sub>
+              <m:r>
+                <w:rPr>
+                  <w:rFonts w:ascii="Cambria Math" w:hAnsi="Cambria Math" w:cs="Times New Roman"/>
+                  <w:sz w:val="24"/>
+                  <w:szCs w:val="24"/>
+                </w:rPr>
+                <m:t>trama</m:t>
+              </m:r>
+            </m:sub>
+          </m:sSub>
+          <m:r>
+            <w:rPr>
+              <w:rFonts w:ascii="Cambria Math" w:hAnsi="Cambria Math" w:cs="Times New Roman"/>
+              <w:sz w:val="24"/>
+              <w:szCs w:val="24"/>
+            </w:rPr>
+            <m:t>+</m:t>
+          </m:r>
+          <m:sSub>
+            <m:sSubPr>
+              <m:ctrlPr>
+                <w:rPr>
+                  <w:rFonts w:ascii="Cambria Math" w:hAnsi="Cambria Math" w:cs="Times New Roman"/>
+                  <w:i/>
+                  <w:sz w:val="24"/>
+                  <w:szCs w:val="24"/>
+                </w:rPr>
+              </m:ctrlPr>
+            </m:sSubPr>
+            <m:e>
+              <m:r>
+                <w:rPr>
+                  <w:rFonts w:ascii="Cambria Math" w:hAnsi="Cambria Math" w:cs="Times New Roman"/>
+                  <w:sz w:val="24"/>
+                  <w:szCs w:val="24"/>
+                </w:rPr>
+                <m:t>t</m:t>
+              </m:r>
+            </m:e>
+            <m:sub>
+              <m:r>
+                <w:rPr>
+                  <w:rFonts w:ascii="Cambria Math" w:hAnsi="Cambria Math" w:cs="Times New Roman"/>
+                  <w:sz w:val="24"/>
+                  <w:szCs w:val="24"/>
+                </w:rPr>
+                <m:t>ACK</m:t>
+              </m:r>
+            </m:sub>
+          </m:sSub>
+          <m:r>
+            <w:rPr>
+              <w:rFonts w:ascii="Cambria Math" w:hAnsi="Cambria Math" w:cs="Times New Roman"/>
+              <w:sz w:val="24"/>
+              <w:szCs w:val="24"/>
+            </w:rPr>
+            <m:t>+</m:t>
+          </m:r>
+          <m:sSub>
+            <m:sSubPr>
+              <m:ctrlPr>
+                <w:rPr>
+                  <w:rFonts w:ascii="Cambria Math" w:hAnsi="Cambria Math" w:cs="Times New Roman"/>
+                  <w:i/>
+                  <w:sz w:val="24"/>
+                  <w:szCs w:val="24"/>
+                </w:rPr>
+              </m:ctrlPr>
+            </m:sSubPr>
+            <m:e>
+              <m:r>
+                <w:rPr>
+                  <w:rFonts w:ascii="Cambria Math" w:hAnsi="Cambria Math" w:cs="Times New Roman"/>
+                  <w:sz w:val="24"/>
+                  <w:szCs w:val="24"/>
+                </w:rPr>
+                <m:t>t</m:t>
+              </m:r>
+            </m:e>
+            <m:sub>
+              <m:r>
+                <w:rPr>
+                  <w:rFonts w:ascii="Cambria Math" w:hAnsi="Cambria Math" w:cs="Times New Roman"/>
+                  <w:sz w:val="24"/>
+                  <w:szCs w:val="24"/>
+                </w:rPr>
+                <m:t>BACKOFF</m:t>
+              </m:r>
+            </m:sub>
+          </m:sSub>
+          <m:r>
+            <w:rPr>
+              <w:rFonts w:ascii="Cambria Math" w:hAnsi="Cambria Math" w:cs="Times New Roman"/>
+              <w:sz w:val="24"/>
+              <w:szCs w:val="24"/>
+            </w:rPr>
+            <m:t>+</m:t>
+          </m:r>
+          <m:sSub>
+            <m:sSubPr>
+              <m:ctrlPr>
+                <w:rPr>
+                  <w:rFonts w:ascii="Cambria Math" w:hAnsi="Cambria Math" w:cs="Times New Roman"/>
+                  <w:i/>
+                  <w:sz w:val="24"/>
+                  <w:szCs w:val="24"/>
+                </w:rPr>
+              </m:ctrlPr>
+            </m:sSubPr>
+            <m:e>
+              <m:r>
+                <w:rPr>
+                  <w:rFonts w:ascii="Cambria Math" w:hAnsi="Cambria Math" w:cs="Times New Roman"/>
+                  <w:sz w:val="24"/>
+                  <w:szCs w:val="24"/>
+                </w:rPr>
+                <m:t>t</m:t>
+              </m:r>
+            </m:e>
+            <m:sub>
+              <m:r>
+                <w:rPr>
+                  <w:rFonts w:ascii="Cambria Math" w:hAnsi="Cambria Math" w:cs="Times New Roman"/>
+                  <w:sz w:val="24"/>
+                  <w:szCs w:val="24"/>
+                </w:rPr>
+                <m:t>CCA</m:t>
+              </m:r>
+            </m:sub>
+          </m:sSub>
+        </m:oMath>
+      </m:oMathPara>
+    </w:p>
+    <w:p>
+      <w:pPr>
+        <w:jc w:val="both"/>
+        <w:rPr>
+          <w:rFonts w:ascii="Times New Roman" w:eastAsiaTheme="minorEastAsia" w:hAnsi="Times New Roman" w:cs="Times New Roman"/>
+          <w:sz w:val="24"/>
+          <w:szCs w:val="24"/>
+        </w:rPr>
+      </w:pPr>
+      <m:oMathPara>
+        <m:oMath>
+          <m:r>
+            <w:rPr>
+              <w:rFonts w:ascii="Cambria Math" w:hAnsi="Cambria Math" w:cs="Times New Roman"/>
+              <w:sz w:val="24"/>
+              <w:szCs w:val="24"/>
+            </w:rPr>
+            <m:t>delay=</m:t>
+          </m:r>
+          <m:r>
+            <w:rPr>
+              <w:rFonts w:ascii="Cambria Math" w:hAnsi="Cambria Math" w:cs="Times New Roman"/>
+              <w:sz w:val="24"/>
+              <w:szCs w:val="24"/>
+            </w:rPr>
+            <m:t>0,99 ms+0,35 ms+0,94 ms+0,13 ms</m:t>
+          </m:r>
+        </m:oMath>
+      </m:oMathPara>
+    </w:p>
+    <w:p>
+      <w:pPr>
+        <w:jc w:val="both"/>
+        <w:rPr>
+          <w:rFonts w:ascii="Times New Roman" w:eastAsiaTheme="minorEastAsia" w:hAnsi="Times New Roman" w:cs="Times New Roman"/>
+          <w:sz w:val="24"/>
+          <w:szCs w:val="24"/>
+        </w:rPr>
+      </w:pPr>
+      <m:oMathPara>
+        <m:oMath>
+          <m:r>
+            <w:rPr>
+              <w:rFonts w:ascii="Cambria Math" w:hAnsi="Cambria Math" w:cs="Times New Roman"/>
+              <w:sz w:val="24"/>
+              <w:szCs w:val="24"/>
+            </w:rPr>
+            <m:t>delay=</m:t>
+          </m:r>
+          <m:r>
+            <w:rPr>
+              <w:rFonts w:ascii="Cambria Math" w:hAnsi="Cambria Math" w:cs="Times New Roman"/>
+              <w:sz w:val="24"/>
+              <w:szCs w:val="24"/>
+            </w:rPr>
+            <m:t>2,41 ms</m:t>
+          </m:r>
+        </m:oMath>
+      </m:oMathPara>
+    </w:p>
+    <w:p>
+      <w:pPr>
+        <w:jc w:val="both"/>
+        <w:rPr>
+          <w:rFonts w:ascii="Times New Roman" w:eastAsiaTheme="minorEastAsia" w:hAnsi="Times New Roman" w:cs="Times New Roman"/>
+          <w:sz w:val="24"/>
+          <w:szCs w:val="24"/>
+        </w:rPr>
+      </w:pPr>
+      <w:r>
+        <w:rPr>
+          <w:rFonts w:ascii="Times New Roman" w:eastAsiaTheme="minorEastAsia" w:hAnsi="Times New Roman" w:cs="Times New Roman"/>
+          <w:sz w:val="24"/>
+          <w:szCs w:val="24"/>
+        </w:rPr>
+        <w:t xml:space="preserve">Se partió de este tiempo para determinar el </w:t>
+      </w:r>
+      <w:proofErr w:type="spellStart"/>
+      <w:r>
+        <w:rPr>
+          <w:rFonts w:ascii="Times New Roman" w:eastAsiaTheme="minorEastAsia" w:hAnsi="Times New Roman" w:cs="Times New Roman"/>
+          <w:sz w:val="24"/>
+          <w:szCs w:val="24"/>
+        </w:rPr>
+        <w:t>delay</w:t>
+      </w:r>
+      <w:proofErr w:type="spellEnd"/>
+      <w:r>
+        <w:rPr>
+          <w:rFonts w:ascii="Times New Roman" w:eastAsiaTheme="minorEastAsia" w:hAnsi="Times New Roman" w:cs="Times New Roman"/>
+          <w:sz w:val="24"/>
+          <w:szCs w:val="24"/>
+        </w:rPr>
+        <w:t xml:space="preserve"> mínimo y mediante la realización de pruebas con diferentes tiempos se determinó que no hay problemas en la transmisión si se trabaja con un </w:t>
+      </w:r>
+      <w:proofErr w:type="spellStart"/>
+      <w:r>
+        <w:rPr>
+          <w:rFonts w:ascii="Times New Roman" w:eastAsiaTheme="minorEastAsia" w:hAnsi="Times New Roman" w:cs="Times New Roman"/>
+          <w:sz w:val="24"/>
+          <w:szCs w:val="24"/>
+        </w:rPr>
+        <w:t>delay</w:t>
+      </w:r>
+      <w:proofErr w:type="spellEnd"/>
+      <w:r>
+        <w:rPr>
+          <w:rFonts w:ascii="Times New Roman" w:eastAsiaTheme="minorEastAsia" w:hAnsi="Times New Roman" w:cs="Times New Roman"/>
+          <w:sz w:val="24"/>
+          <w:szCs w:val="24"/>
+        </w:rPr>
+        <w:t xml:space="preserve"> de 2,35 ms.</w:t>
+      </w:r>
+    </w:p>
+    <w:p>
+      <w:pPr>
+        <w:jc w:val="both"/>
+        <w:rPr>
+          <w:rFonts w:ascii="Times New Roman" w:eastAsiaTheme="minorEastAsia" w:hAnsi="Times New Roman" w:cs="Times New Roman"/>
+          <w:sz w:val="24"/>
+          <w:szCs w:val="24"/>
+        </w:rPr>
+      </w:pPr>
+    </w:p>
+    <w:p>
+      <w:pPr>
+        <w:jc w:val="both"/>
+        <w:rPr>
+          <w:rFonts w:ascii="Times New Roman" w:eastAsiaTheme="minorEastAsia" w:hAnsi="Times New Roman" w:cs="Times New Roman"/>
+          <w:sz w:val="24"/>
+          <w:szCs w:val="24"/>
+        </w:rPr>
+      </w:pPr>
+    </w:p>
+    <w:tbl>
+      <w:tblPr>
+        <w:tblStyle w:val="Tablaconcuadrcula"/>
+        <w:tblW w:w="8901" w:type="dxa"/>
+        <w:jc w:val="center"/>
+        <w:tblLook w:val="04A0" w:firstRow="1" w:lastRow="0" w:firstColumn="1" w:lastColumn="0" w:noHBand="0" w:noVBand="1"/>
+      </w:tblPr>
+      <w:tblGrid>
+        <w:gridCol w:w="1553"/>
+        <w:gridCol w:w="1837"/>
+        <w:gridCol w:w="1837"/>
+        <w:gridCol w:w="1837"/>
+        <w:gridCol w:w="1837"/>
+      </w:tblGrid>
+      <w:tr>
+        <w:trPr>
+          <w:gridBefore w:val="1"/>
+          <w:wBefore w:w="1553" w:type="dxa"/>
+          <w:trHeight w:val="323"/>
+          <w:jc w:val="center"/>
+        </w:trPr>
+        <w:tc>
+          <w:tcPr>
+            <w:tcW w:w="1837" w:type="dxa"/>
+            <w:vAlign w:val="center"/>
+          </w:tcPr>
+          <w:p>
+            <w:pPr>
+              <w:jc w:val="center"/>
+              <w:rPr>
+                <w:rFonts w:ascii="Times New Roman" w:hAnsi="Times New Roman" w:cs="Times New Roman"/>
+                <w:b/>
+                <w:bCs/>
+                <w:sz w:val="24"/>
+                <w:szCs w:val="24"/>
+              </w:rPr>
+            </w:pPr>
+            <w:r>
+              <w:rPr>
+                <w:rFonts w:ascii="Times New Roman" w:hAnsi="Times New Roman" w:cs="Times New Roman"/>
+                <w:b/>
+                <w:bCs/>
+                <w:sz w:val="24"/>
+                <w:szCs w:val="24"/>
+              </w:rPr>
+              <w:lastRenderedPageBreak/>
+              <w:t xml:space="preserve">Tiempo de </w:t>
+            </w:r>
+            <w:proofErr w:type="spellStart"/>
+            <w:r>
+              <w:rPr>
+                <w:rFonts w:ascii="Times New Roman" w:hAnsi="Times New Roman" w:cs="Times New Roman"/>
+                <w:b/>
+                <w:bCs/>
+                <w:sz w:val="24"/>
+                <w:szCs w:val="24"/>
+              </w:rPr>
+              <w:t>tx</w:t>
+            </w:r>
+            <w:proofErr w:type="spellEnd"/>
+            <w:r>
+              <w:rPr>
+                <w:rFonts w:ascii="Times New Roman" w:hAnsi="Times New Roman" w:cs="Times New Roman"/>
+                <w:b/>
+                <w:bCs/>
+                <w:sz w:val="24"/>
+                <w:szCs w:val="24"/>
+              </w:rPr>
+              <w:t xml:space="preserve"> trama 1 (</w:t>
+            </w:r>
+            <w:r>
+              <w:rPr>
+                <w:rFonts w:ascii="Times New Roman" w:hAnsi="Times New Roman" w:cs="Times New Roman"/>
+                <w:b/>
+                <w:bCs/>
+                <w:sz w:val="24"/>
+                <w:szCs w:val="24"/>
+              </w:rPr>
+              <w:t>t1 en m</w:t>
+            </w:r>
+            <w:r>
+              <w:rPr>
+                <w:rFonts w:ascii="Times New Roman" w:hAnsi="Times New Roman" w:cs="Times New Roman"/>
+                <w:b/>
+                <w:bCs/>
+                <w:sz w:val="24"/>
+                <w:szCs w:val="24"/>
+              </w:rPr>
+              <w:t>s)</w:t>
+            </w:r>
+          </w:p>
+        </w:tc>
+        <w:tc>
+          <w:tcPr>
+            <w:tcW w:w="1837" w:type="dxa"/>
+          </w:tcPr>
+          <w:p>
+            <w:pPr>
+              <w:jc w:val="center"/>
+              <w:rPr>
+                <w:rFonts w:ascii="Times New Roman" w:hAnsi="Times New Roman" w:cs="Times New Roman"/>
+                <w:b/>
+                <w:bCs/>
+                <w:sz w:val="24"/>
+                <w:szCs w:val="24"/>
+              </w:rPr>
+            </w:pPr>
+            <w:r>
+              <w:rPr>
+                <w:rFonts w:ascii="Times New Roman" w:hAnsi="Times New Roman" w:cs="Times New Roman"/>
+                <w:b/>
+                <w:bCs/>
+                <w:sz w:val="24"/>
+                <w:szCs w:val="24"/>
+              </w:rPr>
+              <w:t xml:space="preserve">Tiempo de </w:t>
+            </w:r>
+            <w:proofErr w:type="spellStart"/>
+            <w:r>
+              <w:rPr>
+                <w:rFonts w:ascii="Times New Roman" w:hAnsi="Times New Roman" w:cs="Times New Roman"/>
+                <w:b/>
+                <w:bCs/>
+                <w:sz w:val="24"/>
+                <w:szCs w:val="24"/>
+              </w:rPr>
+              <w:t>tx</w:t>
+            </w:r>
+            <w:proofErr w:type="spellEnd"/>
+            <w:r>
+              <w:rPr>
+                <w:rFonts w:ascii="Times New Roman" w:hAnsi="Times New Roman" w:cs="Times New Roman"/>
+                <w:b/>
+                <w:bCs/>
+                <w:sz w:val="24"/>
+                <w:szCs w:val="24"/>
+              </w:rPr>
+              <w:t xml:space="preserve"> del ACK en ms</w:t>
+            </w:r>
+          </w:p>
+        </w:tc>
+        <w:tc>
+          <w:tcPr>
+            <w:tcW w:w="1837" w:type="dxa"/>
+            <w:vAlign w:val="center"/>
+          </w:tcPr>
+          <w:p>
+            <w:pPr>
+              <w:jc w:val="center"/>
+              <w:rPr>
+                <w:rFonts w:ascii="Times New Roman" w:hAnsi="Times New Roman" w:cs="Times New Roman"/>
+                <w:b/>
+                <w:bCs/>
+                <w:sz w:val="24"/>
+                <w:szCs w:val="24"/>
+              </w:rPr>
+            </w:pPr>
+            <w:r>
+              <w:rPr>
+                <w:rFonts w:ascii="Times New Roman" w:hAnsi="Times New Roman" w:cs="Times New Roman"/>
+                <w:b/>
+                <w:bCs/>
+                <w:sz w:val="24"/>
+                <w:szCs w:val="24"/>
+              </w:rPr>
+              <w:t xml:space="preserve">Tiempo de </w:t>
+            </w:r>
+            <w:proofErr w:type="spellStart"/>
+            <w:r>
+              <w:rPr>
+                <w:rFonts w:ascii="Times New Roman" w:hAnsi="Times New Roman" w:cs="Times New Roman"/>
+                <w:b/>
+                <w:bCs/>
+                <w:sz w:val="24"/>
+                <w:szCs w:val="24"/>
+              </w:rPr>
+              <w:t>tx</w:t>
+            </w:r>
+            <w:proofErr w:type="spellEnd"/>
+            <w:r>
+              <w:rPr>
+                <w:rFonts w:ascii="Times New Roman" w:hAnsi="Times New Roman" w:cs="Times New Roman"/>
+                <w:b/>
+                <w:bCs/>
+                <w:sz w:val="24"/>
+                <w:szCs w:val="24"/>
+              </w:rPr>
+              <w:t xml:space="preserve"> </w:t>
+            </w:r>
+            <w:r>
+              <w:rPr>
+                <w:rFonts w:ascii="Times New Roman" w:hAnsi="Times New Roman" w:cs="Times New Roman"/>
+                <w:b/>
+                <w:bCs/>
+                <w:sz w:val="24"/>
+                <w:szCs w:val="24"/>
+              </w:rPr>
+              <w:t>trama 2 (</w:t>
+            </w:r>
+            <w:r>
+              <w:rPr>
+                <w:rFonts w:ascii="Times New Roman" w:hAnsi="Times New Roman" w:cs="Times New Roman"/>
+                <w:b/>
+                <w:bCs/>
+                <w:sz w:val="24"/>
+                <w:szCs w:val="24"/>
+              </w:rPr>
+              <w:t>t2 en m</w:t>
+            </w:r>
+            <w:r>
+              <w:rPr>
+                <w:rFonts w:ascii="Times New Roman" w:hAnsi="Times New Roman" w:cs="Times New Roman"/>
+                <w:b/>
+                <w:bCs/>
+                <w:sz w:val="24"/>
+                <w:szCs w:val="24"/>
+              </w:rPr>
+              <w:t>s)</w:t>
+            </w:r>
+          </w:p>
+        </w:tc>
+        <w:tc>
+          <w:tcPr>
+            <w:tcW w:w="1837" w:type="dxa"/>
+            <w:vAlign w:val="center"/>
+          </w:tcPr>
+          <w:p>
+            <w:pPr>
+              <w:jc w:val="center"/>
+              <w:rPr>
+                <w:rFonts w:ascii="Times New Roman" w:hAnsi="Times New Roman" w:cs="Times New Roman"/>
+                <w:b/>
+                <w:bCs/>
+                <w:sz w:val="24"/>
+                <w:szCs w:val="24"/>
+              </w:rPr>
+            </w:pPr>
+            <w:r>
+              <w:rPr>
+                <w:rFonts w:ascii="Times New Roman" w:hAnsi="Times New Roman" w:cs="Times New Roman"/>
+                <w:b/>
+                <w:bCs/>
+                <w:sz w:val="24"/>
+                <w:szCs w:val="24"/>
+              </w:rPr>
+              <w:t>Tiempo entre t1 y t2 en ms</w:t>
+            </w:r>
+          </w:p>
+        </w:tc>
+      </w:tr>
+      <w:tr>
+        <w:trPr>
+          <w:gridBefore w:val="1"/>
+          <w:wBefore w:w="1553" w:type="dxa"/>
+          <w:trHeight w:val="323"/>
+          <w:jc w:val="center"/>
+        </w:trPr>
+        <w:tc>
+          <w:tcPr>
+            <w:tcW w:w="1837" w:type="dxa"/>
+            <w:vAlign w:val="center"/>
+          </w:tcPr>
+          <w:p>
+            <w:pPr>
+              <w:jc w:val="center"/>
+              <w:rPr>
+                <w:rFonts w:ascii="Times New Roman" w:hAnsi="Times New Roman" w:cs="Times New Roman"/>
+                <w:sz w:val="24"/>
+                <w:szCs w:val="24"/>
+              </w:rPr>
+            </w:pPr>
+            <w:r>
+              <w:rPr>
+                <w:rFonts w:ascii="Times New Roman" w:hAnsi="Times New Roman" w:cs="Times New Roman"/>
+                <w:sz w:val="24"/>
+                <w:szCs w:val="24"/>
+              </w:rPr>
+              <w:t>0</w:t>
+            </w:r>
+          </w:p>
+        </w:tc>
+        <w:tc>
+          <w:tcPr>
+            <w:tcW w:w="1837" w:type="dxa"/>
+          </w:tcPr>
+          <w:p>
+            <w:pPr>
+              <w:jc w:val="center"/>
+              <w:rPr>
+                <w:rFonts w:ascii="Times New Roman" w:hAnsi="Times New Roman" w:cs="Times New Roman"/>
+                <w:sz w:val="24"/>
+                <w:szCs w:val="24"/>
+              </w:rPr>
+            </w:pPr>
+            <w:r>
+              <w:rPr>
+                <w:rFonts w:ascii="Times New Roman" w:hAnsi="Times New Roman" w:cs="Times New Roman"/>
+                <w:sz w:val="24"/>
+                <w:szCs w:val="24"/>
+              </w:rPr>
+              <w:t>1,122</w:t>
+            </w:r>
+          </w:p>
+        </w:tc>
+        <w:tc>
+          <w:tcPr>
+            <w:tcW w:w="1837" w:type="dxa"/>
+            <w:vAlign w:val="center"/>
+          </w:tcPr>
+          <w:p>
+            <w:pPr>
+              <w:jc w:val="center"/>
+              <w:rPr>
+                <w:rFonts w:ascii="Times New Roman" w:hAnsi="Times New Roman" w:cs="Times New Roman"/>
+                <w:sz w:val="24"/>
+                <w:szCs w:val="24"/>
+              </w:rPr>
+            </w:pPr>
+            <w:r>
+              <w:rPr>
+                <w:rFonts w:ascii="Times New Roman" w:hAnsi="Times New Roman" w:cs="Times New Roman"/>
+                <w:sz w:val="24"/>
+                <w:szCs w:val="24"/>
+              </w:rPr>
+              <w:t>2,805</w:t>
+            </w:r>
+          </w:p>
+        </w:tc>
+        <w:tc>
+          <w:tcPr>
+            <w:tcW w:w="1837" w:type="dxa"/>
+            <w:vAlign w:val="center"/>
+          </w:tcPr>
+          <w:p>
+            <w:pPr>
+              <w:jc w:val="center"/>
+              <w:rPr>
+                <w:rFonts w:ascii="Times New Roman" w:hAnsi="Times New Roman" w:cs="Times New Roman"/>
+                <w:sz w:val="24"/>
+                <w:szCs w:val="24"/>
+              </w:rPr>
+            </w:pPr>
+            <w:r>
+              <w:rPr>
+                <w:rFonts w:ascii="Times New Roman" w:hAnsi="Times New Roman" w:cs="Times New Roman"/>
+                <w:sz w:val="24"/>
+                <w:szCs w:val="24"/>
+              </w:rPr>
+              <w:t>2,805</w:t>
+            </w:r>
+          </w:p>
+        </w:tc>
+        <w:bookmarkStart w:id="0" w:name="_GoBack"/>
+        <w:bookmarkEnd w:id="0"/>
+      </w:tr>
+      <w:tr>
+        <w:trPr>
+          <w:gridBefore w:val="1"/>
+          <w:wBefore w:w="1553" w:type="dxa"/>
+          <w:trHeight w:val="323"/>
+          <w:jc w:val="center"/>
+        </w:trPr>
+        <w:tc>
+          <w:tcPr>
+            <w:tcW w:w="1837" w:type="dxa"/>
+            <w:vAlign w:val="center"/>
+          </w:tcPr>
+          <w:p>
+            <w:pPr>
+              <w:jc w:val="center"/>
+              <w:rPr>
+                <w:rFonts w:ascii="Times New Roman" w:hAnsi="Times New Roman" w:cs="Times New Roman"/>
+                <w:sz w:val="24"/>
+                <w:szCs w:val="24"/>
+              </w:rPr>
+            </w:pPr>
+            <w:r>
+              <w:rPr>
+                <w:rFonts w:ascii="Times New Roman" w:hAnsi="Times New Roman" w:cs="Times New Roman"/>
+                <w:sz w:val="24"/>
+                <w:szCs w:val="24"/>
+              </w:rPr>
+              <w:t>0</w:t>
+            </w:r>
+          </w:p>
+        </w:tc>
+        <w:tc>
+          <w:tcPr>
+            <w:tcW w:w="1837" w:type="dxa"/>
+          </w:tcPr>
+          <w:p>
+            <w:pPr>
+              <w:jc w:val="center"/>
+              <w:rPr>
+                <w:rFonts w:ascii="Times New Roman" w:hAnsi="Times New Roman" w:cs="Times New Roman"/>
+                <w:sz w:val="24"/>
+                <w:szCs w:val="24"/>
+              </w:rPr>
+            </w:pPr>
+            <w:r>
+              <w:rPr>
+                <w:rFonts w:ascii="Times New Roman" w:hAnsi="Times New Roman" w:cs="Times New Roman"/>
+                <w:sz w:val="24"/>
+                <w:szCs w:val="24"/>
+              </w:rPr>
+              <w:t>1,121</w:t>
+            </w:r>
+          </w:p>
+        </w:tc>
+        <w:tc>
+          <w:tcPr>
+            <w:tcW w:w="1837" w:type="dxa"/>
+            <w:vAlign w:val="center"/>
+          </w:tcPr>
+          <w:p>
+            <w:pPr>
+              <w:jc w:val="center"/>
+              <w:rPr>
+                <w:rFonts w:ascii="Times New Roman" w:hAnsi="Times New Roman" w:cs="Times New Roman"/>
+                <w:sz w:val="24"/>
+                <w:szCs w:val="24"/>
+              </w:rPr>
+            </w:pPr>
+            <w:r>
+              <w:rPr>
+                <w:rFonts w:ascii="Times New Roman" w:hAnsi="Times New Roman" w:cs="Times New Roman"/>
+                <w:sz w:val="24"/>
+                <w:szCs w:val="24"/>
+              </w:rPr>
+              <w:t>2,482</w:t>
+            </w:r>
+          </w:p>
+        </w:tc>
+        <w:tc>
+          <w:tcPr>
+            <w:tcW w:w="1837" w:type="dxa"/>
+            <w:vAlign w:val="center"/>
+          </w:tcPr>
+          <w:p>
+            <w:pPr>
+              <w:jc w:val="center"/>
+              <w:rPr>
+                <w:rFonts w:ascii="Times New Roman" w:hAnsi="Times New Roman" w:cs="Times New Roman"/>
+                <w:sz w:val="24"/>
+                <w:szCs w:val="24"/>
+              </w:rPr>
+            </w:pPr>
+            <w:r>
+              <w:rPr>
+                <w:rFonts w:ascii="Times New Roman" w:hAnsi="Times New Roman" w:cs="Times New Roman"/>
+                <w:sz w:val="24"/>
+                <w:szCs w:val="24"/>
+              </w:rPr>
+              <w:t>2,482</w:t>
+            </w:r>
+          </w:p>
+        </w:tc>
+      </w:tr>
+      <w:tr>
+        <w:trPr>
+          <w:gridBefore w:val="1"/>
+          <w:wBefore w:w="1553" w:type="dxa"/>
+          <w:trHeight w:val="323"/>
+          <w:jc w:val="center"/>
+        </w:trPr>
+        <w:tc>
+          <w:tcPr>
+            <w:tcW w:w="1837" w:type="dxa"/>
+            <w:vAlign w:val="center"/>
+          </w:tcPr>
+          <w:p>
+            <w:pPr>
+              <w:jc w:val="center"/>
+              <w:rPr>
+                <w:rFonts w:ascii="Times New Roman" w:hAnsi="Times New Roman" w:cs="Times New Roman"/>
+                <w:sz w:val="24"/>
+                <w:szCs w:val="24"/>
+              </w:rPr>
+            </w:pPr>
+            <w:r>
+              <w:rPr>
+                <w:rFonts w:ascii="Times New Roman" w:hAnsi="Times New Roman" w:cs="Times New Roman"/>
+                <w:sz w:val="24"/>
+                <w:szCs w:val="24"/>
+              </w:rPr>
+              <w:t>0</w:t>
+            </w:r>
+          </w:p>
+        </w:tc>
+        <w:tc>
+          <w:tcPr>
+            <w:tcW w:w="1837" w:type="dxa"/>
+          </w:tcPr>
+          <w:p>
+            <w:pPr>
+              <w:jc w:val="center"/>
+              <w:rPr>
+                <w:rFonts w:ascii="Times New Roman" w:hAnsi="Times New Roman" w:cs="Times New Roman"/>
+                <w:sz w:val="24"/>
+                <w:szCs w:val="24"/>
+              </w:rPr>
+            </w:pPr>
+            <w:r>
+              <w:rPr>
+                <w:rFonts w:ascii="Times New Roman" w:hAnsi="Times New Roman" w:cs="Times New Roman"/>
+                <w:sz w:val="24"/>
+                <w:szCs w:val="24"/>
+              </w:rPr>
+              <w:t>1,122</w:t>
+            </w:r>
+          </w:p>
+        </w:tc>
+        <w:tc>
+          <w:tcPr>
+            <w:tcW w:w="1837" w:type="dxa"/>
+            <w:vAlign w:val="center"/>
+          </w:tcPr>
+          <w:p>
+            <w:pPr>
+              <w:jc w:val="center"/>
+              <w:rPr>
+                <w:rFonts w:ascii="Times New Roman" w:hAnsi="Times New Roman" w:cs="Times New Roman"/>
+                <w:sz w:val="24"/>
+                <w:szCs w:val="24"/>
+              </w:rPr>
+            </w:pPr>
+            <w:r>
+              <w:rPr>
+                <w:rFonts w:ascii="Times New Roman" w:hAnsi="Times New Roman" w:cs="Times New Roman"/>
+                <w:sz w:val="24"/>
+                <w:szCs w:val="24"/>
+              </w:rPr>
+              <w:t>5,366</w:t>
+            </w:r>
+          </w:p>
+        </w:tc>
+        <w:tc>
+          <w:tcPr>
+            <w:tcW w:w="1837" w:type="dxa"/>
+            <w:vAlign w:val="center"/>
+          </w:tcPr>
+          <w:p>
+            <w:pPr>
+              <w:jc w:val="center"/>
+              <w:rPr>
+                <w:rFonts w:ascii="Times New Roman" w:hAnsi="Times New Roman" w:cs="Times New Roman"/>
+                <w:sz w:val="24"/>
+                <w:szCs w:val="24"/>
+              </w:rPr>
+            </w:pPr>
+            <w:r>
+              <w:rPr>
+                <w:rFonts w:ascii="Times New Roman" w:hAnsi="Times New Roman" w:cs="Times New Roman"/>
+                <w:sz w:val="24"/>
+                <w:szCs w:val="24"/>
+              </w:rPr>
+              <w:t>5,366</w:t>
+            </w:r>
+          </w:p>
+        </w:tc>
+      </w:tr>
+      <w:tr>
+        <w:trPr>
+          <w:gridBefore w:val="1"/>
+          <w:wBefore w:w="1553" w:type="dxa"/>
+          <w:trHeight w:val="323"/>
+          <w:jc w:val="center"/>
+        </w:trPr>
+        <w:tc>
+          <w:tcPr>
+            <w:tcW w:w="1837" w:type="dxa"/>
+            <w:vAlign w:val="center"/>
+          </w:tcPr>
+          <w:p>
+            <w:pPr>
+              <w:jc w:val="center"/>
+              <w:rPr>
+                <w:rFonts w:ascii="Times New Roman" w:hAnsi="Times New Roman" w:cs="Times New Roman"/>
+                <w:sz w:val="24"/>
+                <w:szCs w:val="24"/>
+              </w:rPr>
+            </w:pPr>
+            <w:r>
+              <w:rPr>
+                <w:rFonts w:ascii="Times New Roman" w:hAnsi="Times New Roman" w:cs="Times New Roman"/>
+                <w:sz w:val="24"/>
+                <w:szCs w:val="24"/>
+              </w:rPr>
+              <w:t>0</w:t>
+            </w:r>
+          </w:p>
+        </w:tc>
+        <w:tc>
+          <w:tcPr>
+            <w:tcW w:w="1837" w:type="dxa"/>
+          </w:tcPr>
+          <w:p>
+            <w:pPr>
+              <w:jc w:val="center"/>
+              <w:rPr>
+                <w:rFonts w:ascii="Times New Roman" w:hAnsi="Times New Roman" w:cs="Times New Roman"/>
+                <w:sz w:val="24"/>
+                <w:szCs w:val="24"/>
+              </w:rPr>
+            </w:pPr>
+            <w:r>
+              <w:rPr>
+                <w:rFonts w:ascii="Times New Roman" w:hAnsi="Times New Roman" w:cs="Times New Roman"/>
+                <w:sz w:val="24"/>
+                <w:szCs w:val="24"/>
+              </w:rPr>
+              <w:t>1,122</w:t>
+            </w:r>
+          </w:p>
+        </w:tc>
+        <w:tc>
+          <w:tcPr>
+            <w:tcW w:w="1837" w:type="dxa"/>
+            <w:vAlign w:val="center"/>
+          </w:tcPr>
+          <w:p>
+            <w:pPr>
+              <w:jc w:val="center"/>
+              <w:rPr>
+                <w:rFonts w:ascii="Times New Roman" w:hAnsi="Times New Roman" w:cs="Times New Roman"/>
+                <w:sz w:val="24"/>
+                <w:szCs w:val="24"/>
+              </w:rPr>
+            </w:pPr>
+            <w:r>
+              <w:rPr>
+                <w:rFonts w:ascii="Times New Roman" w:hAnsi="Times New Roman" w:cs="Times New Roman"/>
+                <w:sz w:val="24"/>
+                <w:szCs w:val="24"/>
+              </w:rPr>
+              <w:t>4,725</w:t>
+            </w:r>
+          </w:p>
+        </w:tc>
+        <w:tc>
+          <w:tcPr>
+            <w:tcW w:w="1837" w:type="dxa"/>
+            <w:vAlign w:val="center"/>
+          </w:tcPr>
+          <w:p>
+            <w:pPr>
+              <w:jc w:val="center"/>
+              <w:rPr>
+                <w:rFonts w:ascii="Times New Roman" w:hAnsi="Times New Roman" w:cs="Times New Roman"/>
+                <w:sz w:val="24"/>
+                <w:szCs w:val="24"/>
+              </w:rPr>
+            </w:pPr>
+            <w:r>
+              <w:rPr>
+                <w:rFonts w:ascii="Times New Roman" w:hAnsi="Times New Roman" w:cs="Times New Roman"/>
+                <w:sz w:val="24"/>
+                <w:szCs w:val="24"/>
+              </w:rPr>
+              <w:t>4,725</w:t>
+            </w:r>
+          </w:p>
+        </w:tc>
+      </w:tr>
+      <w:tr>
+        <w:trPr>
+          <w:gridBefore w:val="1"/>
+          <w:wBefore w:w="1553" w:type="dxa"/>
+          <w:trHeight w:val="323"/>
+          <w:jc w:val="center"/>
+        </w:trPr>
+        <w:tc>
+          <w:tcPr>
+            <w:tcW w:w="1837" w:type="dxa"/>
+            <w:vAlign w:val="center"/>
+          </w:tcPr>
+          <w:p>
+            <w:pPr>
+              <w:jc w:val="center"/>
+              <w:rPr>
+                <w:rFonts w:ascii="Times New Roman" w:hAnsi="Times New Roman" w:cs="Times New Roman"/>
+                <w:sz w:val="24"/>
+                <w:szCs w:val="24"/>
+              </w:rPr>
+            </w:pPr>
+            <w:r>
+              <w:rPr>
+                <w:rFonts w:ascii="Times New Roman" w:hAnsi="Times New Roman" w:cs="Times New Roman"/>
+                <w:sz w:val="24"/>
+                <w:szCs w:val="24"/>
+              </w:rPr>
+              <w:t>0</w:t>
+            </w:r>
+          </w:p>
+        </w:tc>
+        <w:tc>
+          <w:tcPr>
+            <w:tcW w:w="1837" w:type="dxa"/>
+          </w:tcPr>
+          <w:p>
+            <w:pPr>
+              <w:jc w:val="center"/>
+              <w:rPr>
+                <w:rFonts w:ascii="Times New Roman" w:hAnsi="Times New Roman" w:cs="Times New Roman"/>
+                <w:sz w:val="24"/>
+                <w:szCs w:val="24"/>
+              </w:rPr>
+            </w:pPr>
+            <w:r>
+              <w:rPr>
+                <w:rFonts w:ascii="Times New Roman" w:hAnsi="Times New Roman" w:cs="Times New Roman"/>
+                <w:sz w:val="24"/>
+                <w:szCs w:val="24"/>
+              </w:rPr>
+              <w:t>1,122</w:t>
+            </w:r>
+          </w:p>
+        </w:tc>
+        <w:tc>
+          <w:tcPr>
+            <w:tcW w:w="1837" w:type="dxa"/>
+            <w:vAlign w:val="center"/>
+          </w:tcPr>
+          <w:p>
+            <w:pPr>
+              <w:jc w:val="center"/>
+              <w:rPr>
+                <w:rFonts w:ascii="Times New Roman" w:hAnsi="Times New Roman" w:cs="Times New Roman"/>
+                <w:sz w:val="24"/>
+                <w:szCs w:val="24"/>
+              </w:rPr>
+            </w:pPr>
+            <w:r>
+              <w:rPr>
+                <w:rFonts w:ascii="Times New Roman" w:hAnsi="Times New Roman" w:cs="Times New Roman"/>
+                <w:sz w:val="24"/>
+                <w:szCs w:val="24"/>
+              </w:rPr>
+              <w:t>4,406</w:t>
+            </w:r>
+          </w:p>
+        </w:tc>
+        <w:tc>
+          <w:tcPr>
+            <w:tcW w:w="1837" w:type="dxa"/>
+            <w:vAlign w:val="center"/>
+          </w:tcPr>
+          <w:p>
+            <w:pPr>
+              <w:jc w:val="center"/>
+              <w:rPr>
+                <w:rFonts w:ascii="Times New Roman" w:hAnsi="Times New Roman" w:cs="Times New Roman"/>
+                <w:sz w:val="24"/>
+                <w:szCs w:val="24"/>
+              </w:rPr>
+            </w:pPr>
+            <w:r>
+              <w:rPr>
+                <w:rFonts w:ascii="Times New Roman" w:hAnsi="Times New Roman" w:cs="Times New Roman"/>
+                <w:sz w:val="24"/>
+                <w:szCs w:val="24"/>
+              </w:rPr>
+              <w:t>4,406</w:t>
+            </w:r>
+          </w:p>
+        </w:tc>
+      </w:tr>
+      <w:tr>
+        <w:trPr>
+          <w:gridBefore w:val="1"/>
+          <w:wBefore w:w="1553" w:type="dxa"/>
+          <w:trHeight w:val="323"/>
+          <w:jc w:val="center"/>
+        </w:trPr>
+        <w:tc>
+          <w:tcPr>
+            <w:tcW w:w="1837" w:type="dxa"/>
+            <w:vAlign w:val="center"/>
+          </w:tcPr>
+          <w:p>
+            <w:pPr>
+              <w:jc w:val="center"/>
+              <w:rPr>
+                <w:rFonts w:ascii="Times New Roman" w:hAnsi="Times New Roman" w:cs="Times New Roman"/>
+                <w:sz w:val="24"/>
+                <w:szCs w:val="24"/>
+              </w:rPr>
+            </w:pPr>
+            <w:r>
+              <w:rPr>
+                <w:rFonts w:ascii="Times New Roman" w:hAnsi="Times New Roman" w:cs="Times New Roman"/>
+                <w:sz w:val="24"/>
+                <w:szCs w:val="24"/>
+              </w:rPr>
+              <w:t>0</w:t>
+            </w:r>
+          </w:p>
+        </w:tc>
+        <w:tc>
+          <w:tcPr>
+            <w:tcW w:w="1837" w:type="dxa"/>
+          </w:tcPr>
+          <w:p>
+            <w:pPr>
+              <w:jc w:val="center"/>
+              <w:rPr>
+                <w:rFonts w:ascii="Times New Roman" w:hAnsi="Times New Roman" w:cs="Times New Roman"/>
+                <w:sz w:val="24"/>
+                <w:szCs w:val="24"/>
+              </w:rPr>
+            </w:pPr>
+            <w:r>
+              <w:rPr>
+                <w:rFonts w:ascii="Times New Roman" w:hAnsi="Times New Roman" w:cs="Times New Roman"/>
+                <w:sz w:val="24"/>
+                <w:szCs w:val="24"/>
+              </w:rPr>
+              <w:t>1,121</w:t>
+            </w:r>
+          </w:p>
+        </w:tc>
+        <w:tc>
+          <w:tcPr>
+            <w:tcW w:w="1837" w:type="dxa"/>
+            <w:vAlign w:val="center"/>
+          </w:tcPr>
+          <w:p>
+            <w:pPr>
+              <w:jc w:val="center"/>
+              <w:rPr>
+                <w:rFonts w:ascii="Times New Roman" w:hAnsi="Times New Roman" w:cs="Times New Roman"/>
+                <w:sz w:val="24"/>
+                <w:szCs w:val="24"/>
+              </w:rPr>
+            </w:pPr>
+            <w:r>
+              <w:rPr>
+                <w:rFonts w:ascii="Times New Roman" w:hAnsi="Times New Roman" w:cs="Times New Roman"/>
+                <w:sz w:val="24"/>
+                <w:szCs w:val="24"/>
+              </w:rPr>
+              <w:t>5,044</w:t>
+            </w:r>
+          </w:p>
+        </w:tc>
+        <w:tc>
+          <w:tcPr>
+            <w:tcW w:w="1837" w:type="dxa"/>
+            <w:vAlign w:val="center"/>
+          </w:tcPr>
+          <w:p>
+            <w:pPr>
+              <w:jc w:val="center"/>
+              <w:rPr>
+                <w:rFonts w:ascii="Times New Roman" w:hAnsi="Times New Roman" w:cs="Times New Roman"/>
+                <w:sz w:val="24"/>
+                <w:szCs w:val="24"/>
+              </w:rPr>
+            </w:pPr>
+            <w:r>
+              <w:rPr>
+                <w:rFonts w:ascii="Times New Roman" w:hAnsi="Times New Roman" w:cs="Times New Roman"/>
+                <w:sz w:val="24"/>
+                <w:szCs w:val="24"/>
+              </w:rPr>
+              <w:t>5,044</w:t>
+            </w:r>
+          </w:p>
+        </w:tc>
+      </w:tr>
+      <w:tr>
+        <w:trPr>
+          <w:gridBefore w:val="1"/>
+          <w:wBefore w:w="1553" w:type="dxa"/>
+          <w:trHeight w:val="341"/>
+          <w:jc w:val="center"/>
+        </w:trPr>
+        <w:tc>
+          <w:tcPr>
+            <w:tcW w:w="1837" w:type="dxa"/>
+            <w:vAlign w:val="center"/>
+          </w:tcPr>
+          <w:p>
+            <w:pPr>
+              <w:jc w:val="center"/>
+              <w:rPr>
+                <w:rFonts w:ascii="Times New Roman" w:hAnsi="Times New Roman" w:cs="Times New Roman"/>
+                <w:sz w:val="24"/>
+                <w:szCs w:val="24"/>
+              </w:rPr>
+            </w:pPr>
+            <w:r>
+              <w:rPr>
+                <w:rFonts w:ascii="Times New Roman" w:hAnsi="Times New Roman" w:cs="Times New Roman"/>
+                <w:sz w:val="24"/>
+                <w:szCs w:val="24"/>
+              </w:rPr>
+              <w:t>0</w:t>
+            </w:r>
+          </w:p>
+        </w:tc>
+        <w:tc>
+          <w:tcPr>
+            <w:tcW w:w="1837" w:type="dxa"/>
+          </w:tcPr>
+          <w:p>
+            <w:pPr>
+              <w:jc w:val="center"/>
+              <w:rPr>
+                <w:rFonts w:ascii="Times New Roman" w:hAnsi="Times New Roman" w:cs="Times New Roman"/>
+                <w:sz w:val="24"/>
+                <w:szCs w:val="24"/>
+              </w:rPr>
+            </w:pPr>
+            <w:r>
+              <w:rPr>
+                <w:rFonts w:ascii="Times New Roman" w:hAnsi="Times New Roman" w:cs="Times New Roman"/>
+                <w:sz w:val="24"/>
+                <w:szCs w:val="24"/>
+              </w:rPr>
+              <w:t>1,122</w:t>
+            </w:r>
+          </w:p>
+        </w:tc>
+        <w:tc>
+          <w:tcPr>
+            <w:tcW w:w="1837" w:type="dxa"/>
+            <w:vAlign w:val="center"/>
+          </w:tcPr>
+          <w:p>
+            <w:pPr>
+              <w:jc w:val="center"/>
+              <w:rPr>
+                <w:rFonts w:ascii="Times New Roman" w:hAnsi="Times New Roman" w:cs="Times New Roman"/>
+                <w:sz w:val="24"/>
+                <w:szCs w:val="24"/>
+              </w:rPr>
+            </w:pPr>
+            <w:r>
+              <w:rPr>
+                <w:rFonts w:ascii="Times New Roman" w:hAnsi="Times New Roman" w:cs="Times New Roman"/>
+                <w:sz w:val="24"/>
+                <w:szCs w:val="24"/>
+              </w:rPr>
+              <w:t>5,694</w:t>
+            </w:r>
+          </w:p>
+        </w:tc>
+        <w:tc>
+          <w:tcPr>
+            <w:tcW w:w="1837" w:type="dxa"/>
+            <w:vAlign w:val="center"/>
+          </w:tcPr>
+          <w:p>
+            <w:pPr>
+              <w:jc w:val="center"/>
+              <w:rPr>
+                <w:rFonts w:ascii="Times New Roman" w:hAnsi="Times New Roman" w:cs="Times New Roman"/>
+                <w:sz w:val="24"/>
+                <w:szCs w:val="24"/>
+              </w:rPr>
+            </w:pPr>
+            <w:r>
+              <w:rPr>
+                <w:rFonts w:ascii="Times New Roman" w:hAnsi="Times New Roman" w:cs="Times New Roman"/>
+                <w:sz w:val="24"/>
+                <w:szCs w:val="24"/>
+              </w:rPr>
+              <w:t>5,694</w:t>
+            </w:r>
+          </w:p>
+        </w:tc>
+      </w:tr>
+      <w:tr>
+        <w:trPr>
+          <w:gridBefore w:val="1"/>
+          <w:wBefore w:w="1553" w:type="dxa"/>
+          <w:trHeight w:val="323"/>
+          <w:jc w:val="center"/>
+        </w:trPr>
+        <w:tc>
+          <w:tcPr>
+            <w:tcW w:w="1837" w:type="dxa"/>
+            <w:vAlign w:val="center"/>
+          </w:tcPr>
+          <w:p>
+            <w:pPr>
+              <w:jc w:val="center"/>
+              <w:rPr>
+                <w:rFonts w:ascii="Times New Roman" w:hAnsi="Times New Roman" w:cs="Times New Roman"/>
+                <w:sz w:val="24"/>
+                <w:szCs w:val="24"/>
+              </w:rPr>
+            </w:pPr>
+            <w:r>
+              <w:rPr>
+                <w:rFonts w:ascii="Times New Roman" w:hAnsi="Times New Roman" w:cs="Times New Roman"/>
+                <w:sz w:val="24"/>
+                <w:szCs w:val="24"/>
+              </w:rPr>
+              <w:t>0</w:t>
+            </w:r>
+          </w:p>
+        </w:tc>
+        <w:tc>
+          <w:tcPr>
+            <w:tcW w:w="1837" w:type="dxa"/>
+          </w:tcPr>
+          <w:p>
+            <w:pPr>
+              <w:jc w:val="center"/>
+              <w:rPr>
+                <w:rFonts w:ascii="Times New Roman" w:hAnsi="Times New Roman" w:cs="Times New Roman"/>
+                <w:sz w:val="24"/>
+                <w:szCs w:val="24"/>
+              </w:rPr>
+            </w:pPr>
+            <w:r>
+              <w:rPr>
+                <w:rFonts w:ascii="Times New Roman" w:hAnsi="Times New Roman" w:cs="Times New Roman"/>
+                <w:sz w:val="24"/>
+                <w:szCs w:val="24"/>
+              </w:rPr>
+              <w:t>1,114</w:t>
+            </w:r>
+          </w:p>
+        </w:tc>
+        <w:tc>
+          <w:tcPr>
+            <w:tcW w:w="1837" w:type="dxa"/>
+            <w:vAlign w:val="center"/>
+          </w:tcPr>
+          <w:p>
+            <w:pPr>
+              <w:jc w:val="center"/>
+              <w:rPr>
+                <w:rFonts w:ascii="Times New Roman" w:hAnsi="Times New Roman" w:cs="Times New Roman"/>
+                <w:sz w:val="24"/>
+                <w:szCs w:val="24"/>
+              </w:rPr>
+            </w:pPr>
+            <w:r>
+              <w:rPr>
+                <w:rFonts w:ascii="Times New Roman" w:hAnsi="Times New Roman" w:cs="Times New Roman"/>
+                <w:sz w:val="24"/>
+                <w:szCs w:val="24"/>
+              </w:rPr>
+              <w:t>4,074</w:t>
+            </w:r>
+          </w:p>
+        </w:tc>
+        <w:tc>
+          <w:tcPr>
+            <w:tcW w:w="1837" w:type="dxa"/>
+            <w:vAlign w:val="center"/>
+          </w:tcPr>
+          <w:p>
+            <w:pPr>
+              <w:jc w:val="center"/>
+              <w:rPr>
+                <w:rFonts w:ascii="Times New Roman" w:hAnsi="Times New Roman" w:cs="Times New Roman"/>
+                <w:sz w:val="24"/>
+                <w:szCs w:val="24"/>
+              </w:rPr>
+            </w:pPr>
+            <w:r>
+              <w:rPr>
+                <w:rFonts w:ascii="Times New Roman" w:hAnsi="Times New Roman" w:cs="Times New Roman"/>
+                <w:sz w:val="24"/>
+                <w:szCs w:val="24"/>
+              </w:rPr>
+              <w:t>4,074</w:t>
+            </w:r>
+          </w:p>
+        </w:tc>
+      </w:tr>
+      <w:tr>
+        <w:trPr>
+          <w:gridBefore w:val="1"/>
+          <w:wBefore w:w="1553" w:type="dxa"/>
+          <w:trHeight w:val="323"/>
+          <w:jc w:val="center"/>
+        </w:trPr>
+        <w:tc>
+          <w:tcPr>
+            <w:tcW w:w="1837" w:type="dxa"/>
+            <w:vAlign w:val="center"/>
+          </w:tcPr>
+          <w:p>
+            <w:pPr>
+              <w:jc w:val="center"/>
+              <w:rPr>
+                <w:rFonts w:ascii="Times New Roman" w:hAnsi="Times New Roman" w:cs="Times New Roman"/>
+                <w:sz w:val="24"/>
+                <w:szCs w:val="24"/>
+              </w:rPr>
+            </w:pPr>
+            <w:r>
+              <w:rPr>
+                <w:rFonts w:ascii="Times New Roman" w:hAnsi="Times New Roman" w:cs="Times New Roman"/>
+                <w:sz w:val="24"/>
+                <w:szCs w:val="24"/>
+              </w:rPr>
+              <w:t>0</w:t>
+            </w:r>
+          </w:p>
+        </w:tc>
+        <w:tc>
+          <w:tcPr>
+            <w:tcW w:w="1837" w:type="dxa"/>
+          </w:tcPr>
+          <w:p>
+            <w:pPr>
+              <w:jc w:val="center"/>
+              <w:rPr>
+                <w:rFonts w:ascii="Times New Roman" w:hAnsi="Times New Roman" w:cs="Times New Roman"/>
+                <w:sz w:val="24"/>
+                <w:szCs w:val="24"/>
+              </w:rPr>
+            </w:pPr>
+            <w:r>
+              <w:rPr>
+                <w:rFonts w:ascii="Times New Roman" w:hAnsi="Times New Roman" w:cs="Times New Roman"/>
+                <w:sz w:val="24"/>
+                <w:szCs w:val="24"/>
+              </w:rPr>
+              <w:t>1,121</w:t>
+            </w:r>
+          </w:p>
+        </w:tc>
+        <w:tc>
+          <w:tcPr>
+            <w:tcW w:w="1837" w:type="dxa"/>
+            <w:vAlign w:val="center"/>
+          </w:tcPr>
+          <w:p>
+            <w:pPr>
+              <w:jc w:val="center"/>
+              <w:rPr>
+                <w:rFonts w:ascii="Times New Roman" w:hAnsi="Times New Roman" w:cs="Times New Roman"/>
+                <w:sz w:val="24"/>
+                <w:szCs w:val="24"/>
+              </w:rPr>
+            </w:pPr>
+            <w:r>
+              <w:rPr>
+                <w:rFonts w:ascii="Times New Roman" w:hAnsi="Times New Roman" w:cs="Times New Roman"/>
+                <w:sz w:val="24"/>
+                <w:szCs w:val="24"/>
+              </w:rPr>
+              <w:t>3,124</w:t>
+            </w:r>
+          </w:p>
+        </w:tc>
+        <w:tc>
+          <w:tcPr>
+            <w:tcW w:w="1837" w:type="dxa"/>
+            <w:vAlign w:val="center"/>
+          </w:tcPr>
+          <w:p>
+            <w:pPr>
+              <w:jc w:val="center"/>
+              <w:rPr>
+                <w:rFonts w:ascii="Times New Roman" w:hAnsi="Times New Roman" w:cs="Times New Roman"/>
+                <w:sz w:val="24"/>
+                <w:szCs w:val="24"/>
+              </w:rPr>
+            </w:pPr>
+            <w:r>
+              <w:rPr>
+                <w:rFonts w:ascii="Times New Roman" w:hAnsi="Times New Roman" w:cs="Times New Roman"/>
+                <w:sz w:val="24"/>
+                <w:szCs w:val="24"/>
+              </w:rPr>
+              <w:t>3,124</w:t>
+            </w:r>
+          </w:p>
+        </w:tc>
+      </w:tr>
+      <w:tr>
+        <w:trPr>
+          <w:gridBefore w:val="1"/>
+          <w:wBefore w:w="1553" w:type="dxa"/>
+          <w:trHeight w:val="306"/>
+          <w:jc w:val="center"/>
+        </w:trPr>
+        <w:tc>
+          <w:tcPr>
+            <w:tcW w:w="1837" w:type="dxa"/>
+            <w:vAlign w:val="center"/>
+          </w:tcPr>
+          <w:p>
+            <w:pPr>
+              <w:jc w:val="center"/>
+              <w:rPr>
+                <w:rFonts w:ascii="Times New Roman" w:hAnsi="Times New Roman" w:cs="Times New Roman"/>
+                <w:sz w:val="24"/>
+                <w:szCs w:val="24"/>
+              </w:rPr>
+            </w:pPr>
+            <w:r>
+              <w:rPr>
+                <w:rFonts w:ascii="Times New Roman" w:hAnsi="Times New Roman" w:cs="Times New Roman"/>
+                <w:sz w:val="24"/>
+                <w:szCs w:val="24"/>
+              </w:rPr>
+              <w:t>0</w:t>
+            </w:r>
+          </w:p>
+        </w:tc>
+        <w:tc>
+          <w:tcPr>
+            <w:tcW w:w="1837" w:type="dxa"/>
+          </w:tcPr>
+          <w:p>
+            <w:pPr>
+              <w:jc w:val="center"/>
+              <w:rPr>
+                <w:rFonts w:ascii="Times New Roman" w:hAnsi="Times New Roman" w:cs="Times New Roman"/>
+                <w:sz w:val="24"/>
+                <w:szCs w:val="24"/>
+              </w:rPr>
+            </w:pPr>
+            <w:r>
+              <w:rPr>
+                <w:rFonts w:ascii="Times New Roman" w:hAnsi="Times New Roman" w:cs="Times New Roman"/>
+                <w:sz w:val="24"/>
+                <w:szCs w:val="24"/>
+              </w:rPr>
+              <w:t>1,122</w:t>
+            </w:r>
+          </w:p>
+        </w:tc>
+        <w:tc>
+          <w:tcPr>
+            <w:tcW w:w="1837" w:type="dxa"/>
+            <w:vAlign w:val="center"/>
+          </w:tcPr>
+          <w:p>
+            <w:pPr>
+              <w:jc w:val="center"/>
+              <w:rPr>
+                <w:rFonts w:ascii="Times New Roman" w:hAnsi="Times New Roman" w:cs="Times New Roman"/>
+                <w:sz w:val="24"/>
+                <w:szCs w:val="24"/>
+              </w:rPr>
+            </w:pPr>
+            <w:r>
+              <w:rPr>
+                <w:rFonts w:ascii="Times New Roman" w:hAnsi="Times New Roman" w:cs="Times New Roman"/>
+                <w:sz w:val="24"/>
+                <w:szCs w:val="24"/>
+              </w:rPr>
+              <w:t>4,406</w:t>
+            </w:r>
+          </w:p>
+        </w:tc>
+        <w:tc>
+          <w:tcPr>
+            <w:tcW w:w="1837" w:type="dxa"/>
+            <w:vAlign w:val="center"/>
+          </w:tcPr>
+          <w:p>
+            <w:pPr>
+              <w:jc w:val="center"/>
+              <w:rPr>
+                <w:rFonts w:ascii="Times New Roman" w:hAnsi="Times New Roman" w:cs="Times New Roman"/>
+                <w:sz w:val="24"/>
+                <w:szCs w:val="24"/>
+              </w:rPr>
+            </w:pPr>
+            <w:r>
+              <w:rPr>
+                <w:rFonts w:ascii="Times New Roman" w:hAnsi="Times New Roman" w:cs="Times New Roman"/>
+                <w:sz w:val="24"/>
+                <w:szCs w:val="24"/>
+              </w:rPr>
+              <w:t>4,406</w:t>
+            </w:r>
+          </w:p>
+        </w:tc>
+      </w:tr>
+      <w:tr>
+        <w:trPr>
+          <w:trHeight w:val="306"/>
+          <w:jc w:val="center"/>
+        </w:trPr>
+        <w:tc>
+          <w:tcPr>
+            <w:tcW w:w="1553" w:type="dxa"/>
+            <w:shd w:val="clear" w:color="auto" w:fill="auto"/>
+            <w:vAlign w:val="center"/>
+          </w:tcPr>
+          <w:p>
+            <w:pPr>
+              <w:jc w:val="center"/>
+              <w:rPr>
+                <w:rFonts w:ascii="Times New Roman" w:hAnsi="Times New Roman" w:cs="Times New Roman"/>
+                <w:sz w:val="24"/>
+                <w:szCs w:val="24"/>
+              </w:rPr>
+            </w:pPr>
+            <w:r>
+              <w:rPr>
+                <w:rFonts w:ascii="Times New Roman" w:hAnsi="Times New Roman" w:cs="Times New Roman"/>
+                <w:sz w:val="24"/>
+                <w:szCs w:val="24"/>
+              </w:rPr>
+              <w:t>Promedio</w:t>
+            </w:r>
+          </w:p>
+        </w:tc>
+        <w:tc>
+          <w:tcPr>
+            <w:tcW w:w="1837" w:type="dxa"/>
+            <w:vAlign w:val="center"/>
+          </w:tcPr>
+          <w:p>
+            <w:pPr>
+              <w:jc w:val="center"/>
+              <w:rPr>
+                <w:rFonts w:ascii="Times New Roman" w:hAnsi="Times New Roman" w:cs="Times New Roman"/>
+                <w:sz w:val="24"/>
+                <w:szCs w:val="24"/>
+              </w:rPr>
+            </w:pPr>
+            <w:r>
+              <w:rPr>
+                <w:rFonts w:ascii="Times New Roman" w:hAnsi="Times New Roman" w:cs="Times New Roman"/>
+                <w:sz w:val="24"/>
+                <w:szCs w:val="24"/>
+              </w:rPr>
+              <w:fldChar w:fldCharType="begin"/>
+            </w:r>
+            <w:r>
+              <w:rPr>
+                <w:rFonts w:ascii="Times New Roman" w:hAnsi="Times New Roman" w:cs="Times New Roman"/>
+                <w:sz w:val="24"/>
+                <w:szCs w:val="24"/>
+              </w:rPr>
+              <w:instrText xml:space="preserve"> =AVERAGE(ABOVE) </w:instrText>
+            </w:r>
+            <w:r>
+              <w:rPr>
+                <w:rFonts w:ascii="Times New Roman" w:hAnsi="Times New Roman" w:cs="Times New Roman"/>
+                <w:sz w:val="24"/>
+                <w:szCs w:val="24"/>
+              </w:rPr>
+              <w:fldChar w:fldCharType="separate"/>
+            </w:r>
+            <w:r>
+              <w:rPr>
+                <w:rFonts w:ascii="Times New Roman" w:hAnsi="Times New Roman" w:cs="Times New Roman"/>
+                <w:noProof/>
+                <w:sz w:val="24"/>
+                <w:szCs w:val="24"/>
+              </w:rPr>
+              <w:t>0,0</w:t>
+            </w:r>
+            <w:r>
+              <w:rPr>
+                <w:rFonts w:ascii="Times New Roman" w:hAnsi="Times New Roman" w:cs="Times New Roman"/>
+                <w:sz w:val="24"/>
+                <w:szCs w:val="24"/>
+              </w:rPr>
+              <w:fldChar w:fldCharType="end"/>
+            </w:r>
+          </w:p>
+        </w:tc>
+        <w:tc>
+          <w:tcPr>
+            <w:tcW w:w="1837" w:type="dxa"/>
+            <w:vAlign w:val="center"/>
+          </w:tcPr>
+          <w:p>
+            <w:pPr>
+              <w:jc w:val="center"/>
+              <w:rPr>
+                <w:rFonts w:ascii="Times New Roman" w:hAnsi="Times New Roman" w:cs="Times New Roman"/>
+                <w:sz w:val="24"/>
+                <w:szCs w:val="24"/>
+              </w:rPr>
+            </w:pPr>
+            <w:r>
+              <w:rPr>
+                <w:rFonts w:ascii="Times New Roman" w:hAnsi="Times New Roman" w:cs="Times New Roman"/>
+                <w:sz w:val="24"/>
+                <w:szCs w:val="24"/>
+              </w:rPr>
+              <w:fldChar w:fldCharType="begin"/>
+            </w:r>
+            <w:r>
+              <w:rPr>
+                <w:rFonts w:ascii="Times New Roman" w:hAnsi="Times New Roman" w:cs="Times New Roman"/>
+                <w:sz w:val="24"/>
+                <w:szCs w:val="24"/>
+              </w:rPr>
+              <w:instrText xml:space="preserve"> =AVERAGE(ABOVE) </w:instrText>
+            </w:r>
+            <w:r>
+              <w:rPr>
+                <w:rFonts w:ascii="Times New Roman" w:hAnsi="Times New Roman" w:cs="Times New Roman"/>
+                <w:sz w:val="24"/>
+                <w:szCs w:val="24"/>
+              </w:rPr>
+              <w:fldChar w:fldCharType="separate"/>
+            </w:r>
+            <w:r>
+              <w:rPr>
+                <w:rFonts w:ascii="Times New Roman" w:hAnsi="Times New Roman" w:cs="Times New Roman"/>
+                <w:noProof/>
+                <w:sz w:val="24"/>
+                <w:szCs w:val="24"/>
+              </w:rPr>
+              <w:t>1,121</w:t>
+            </w:r>
+            <w:r>
+              <w:rPr>
+                <w:rFonts w:ascii="Times New Roman" w:hAnsi="Times New Roman" w:cs="Times New Roman"/>
+                <w:sz w:val="24"/>
+                <w:szCs w:val="24"/>
+              </w:rPr>
+              <w:fldChar w:fldCharType="end"/>
+            </w:r>
+          </w:p>
+        </w:tc>
+        <w:tc>
+          <w:tcPr>
+            <w:tcW w:w="1837" w:type="dxa"/>
+            <w:vAlign w:val="center"/>
+          </w:tcPr>
+          <w:p>
+            <w:pPr>
+              <w:jc w:val="center"/>
+              <w:rPr>
+                <w:rFonts w:ascii="Times New Roman" w:hAnsi="Times New Roman" w:cs="Times New Roman"/>
+                <w:sz w:val="24"/>
+                <w:szCs w:val="24"/>
+              </w:rPr>
+            </w:pPr>
+            <w:r>
+              <w:rPr>
+                <w:rFonts w:ascii="Times New Roman" w:hAnsi="Times New Roman" w:cs="Times New Roman"/>
+                <w:sz w:val="24"/>
+                <w:szCs w:val="24"/>
+              </w:rPr>
+              <w:fldChar w:fldCharType="begin"/>
+            </w:r>
+            <w:r>
+              <w:rPr>
+                <w:rFonts w:ascii="Times New Roman" w:hAnsi="Times New Roman" w:cs="Times New Roman"/>
+                <w:sz w:val="24"/>
+                <w:szCs w:val="24"/>
+              </w:rPr>
+              <w:instrText xml:space="preserve"> =AVERAGE(ABOVE) </w:instrText>
+            </w:r>
+            <w:r>
+              <w:rPr>
+                <w:rFonts w:ascii="Times New Roman" w:hAnsi="Times New Roman" w:cs="Times New Roman"/>
+                <w:sz w:val="24"/>
+                <w:szCs w:val="24"/>
+              </w:rPr>
+              <w:fldChar w:fldCharType="separate"/>
+            </w:r>
+            <w:r>
+              <w:rPr>
+                <w:rFonts w:ascii="Times New Roman" w:hAnsi="Times New Roman" w:cs="Times New Roman"/>
+                <w:noProof/>
+                <w:sz w:val="24"/>
+                <w:szCs w:val="24"/>
+              </w:rPr>
+              <w:t>4,213</w:t>
+            </w:r>
+            <w:r>
+              <w:rPr>
+                <w:rFonts w:ascii="Times New Roman" w:hAnsi="Times New Roman" w:cs="Times New Roman"/>
+                <w:sz w:val="24"/>
+                <w:szCs w:val="24"/>
+              </w:rPr>
+              <w:fldChar w:fldCharType="end"/>
+            </w:r>
+          </w:p>
+        </w:tc>
+        <w:tc>
+          <w:tcPr>
+            <w:tcW w:w="1837" w:type="dxa"/>
+          </w:tcPr>
+          <w:p>
+            <w:pPr>
+              <w:jc w:val="center"/>
+              <w:rPr>
+                <w:rFonts w:ascii="Times New Roman" w:hAnsi="Times New Roman" w:cs="Times New Roman"/>
+                <w:sz w:val="24"/>
+                <w:szCs w:val="24"/>
+              </w:rPr>
+            </w:pPr>
+            <w:r>
+              <w:rPr>
+                <w:rFonts w:ascii="Times New Roman" w:hAnsi="Times New Roman" w:cs="Times New Roman"/>
+                <w:sz w:val="24"/>
+                <w:szCs w:val="24"/>
+              </w:rPr>
+              <w:fldChar w:fldCharType="begin"/>
+            </w:r>
+            <w:r>
+              <w:rPr>
+                <w:rFonts w:ascii="Times New Roman" w:hAnsi="Times New Roman" w:cs="Times New Roman"/>
+                <w:sz w:val="24"/>
+                <w:szCs w:val="24"/>
+              </w:rPr>
+              <w:instrText xml:space="preserve"> =AVERAGE(ABOVE) </w:instrText>
+            </w:r>
+            <w:r>
+              <w:rPr>
+                <w:rFonts w:ascii="Times New Roman" w:hAnsi="Times New Roman" w:cs="Times New Roman"/>
+                <w:sz w:val="24"/>
+                <w:szCs w:val="24"/>
+              </w:rPr>
+              <w:fldChar w:fldCharType="separate"/>
+            </w:r>
+            <w:r>
+              <w:rPr>
+                <w:rFonts w:ascii="Times New Roman" w:hAnsi="Times New Roman" w:cs="Times New Roman"/>
+                <w:noProof/>
+                <w:sz w:val="24"/>
+                <w:szCs w:val="24"/>
+              </w:rPr>
+              <w:t>4,213</w:t>
+            </w:r>
+            <w:r>
+              <w:rPr>
+                <w:rFonts w:ascii="Times New Roman" w:hAnsi="Times New Roman" w:cs="Times New Roman"/>
+                <w:sz w:val="24"/>
+                <w:szCs w:val="24"/>
+              </w:rPr>
+              <w:fldChar w:fldCharType="end"/>
+            </w:r>
+          </w:p>
+        </w:tc>
+      </w:tr>
+    </w:tbl>
+    <w:p>
+      <w:pPr>
+        <w:jc w:val="both"/>
+        <w:rPr>
           <w:rFonts w:ascii="Times New Roman" w:hAnsi="Times New Roman" w:cs="Times New Roman"/>
           <w:b/>
           <w:bCs/>
@@ -201,7 +3080,10 @@
           <w:szCs w:val="24"/>
         </w:rPr>
       </w:pPr>
-      <w:r>
+    </w:p>
+    <w:p>
+      <w:pPr>
+        <w:jc w:val="both"/>
         <w:rPr>
           <w:rFonts w:ascii="Times New Roman" w:hAnsi="Times New Roman" w:cs="Times New Roman"/>
           <w:b/>
@@ -209,7 +3091,16 @@
           <w:sz w:val="24"/>
           <w:szCs w:val="24"/>
         </w:rPr>
-        <w:t>PAYLOAD DE 50 BYTES</w:t>
+      </w:pPr>
+      <w:r>
+        <w:rPr>
+          <w:rFonts w:ascii="Times New Roman" w:hAnsi="Times New Roman" w:cs="Times New Roman"/>
+          <w:b/>
+          <w:bCs/>
+          <w:sz w:val="24"/>
+          <w:szCs w:val="24"/>
+        </w:rPr>
+        <w:t>PAYLOAD DE 18 BYTES</w:t>
       </w:r>
     </w:p>
     <w:p>
@@ -217,6 +3108,8 @@
         <w:jc w:val="both"/>
         <w:rPr>
           <w:rFonts w:ascii="Times New Roman" w:hAnsi="Times New Roman" w:cs="Times New Roman"/>
+          <w:b/>
+          <w:bCs/>
           <w:sz w:val="24"/>
           <w:szCs w:val="24"/>
         </w:rPr>
@@ -226,10 +3119,10 @@
           <w:noProof/>
         </w:rPr>
         <w:drawing>
-          <wp:inline distT="0" distB="0" distL="0" distR="0" wp14:anchorId="5E62A61D" wp14:editId="49CEADAF">
-            <wp:extent cx="5400040" cy="1037590"/>
+          <wp:inline distT="0" distB="0" distL="0" distR="0" wp14:anchorId="63B6D2BA" wp14:editId="0F5D530E">
+            <wp:extent cx="5400040" cy="1186815"/>
             <wp:effectExtent l="0" t="0" r="0" b="0"/>
-            <wp:docPr id="4" name="Imagen 4"/>
+            <wp:docPr id="3" name="Imagen 3"/>
             <wp:cNvGraphicFramePr>
               <a:graphicFrameLocks xmlns:a="http://schemas.openxmlformats.org/drawingml/2006/main" noChangeAspect="1"/>
             </wp:cNvGraphicFramePr>
@@ -249,7 +3142,7 @@
                   <pic:spPr>
                     <a:xfrm>
                       <a:off x="0" y="0"/>
-                      <a:ext cx="5400040" cy="1037590"/>
+                      <a:ext cx="5400040" cy="1186815"/>
                     </a:xfrm>
                     <a:prstGeom prst="rect">
                       <a:avLst/>
@@ -281,7 +3174,7 @@
           <w:sz w:val="24"/>
           <w:szCs w:val="24"/>
         </w:rPr>
-        <w:t>PAYLOAD DE 102 BYTES</w:t>
+        <w:t>PAYLOAD DE 50 BYTES</w:t>
       </w:r>
     </w:p>
     <w:p>
@@ -298,10 +3191,10 @@
           <w:noProof/>
         </w:rPr>
         <w:drawing>
-          <wp:inline distT="0" distB="0" distL="0" distR="0" wp14:anchorId="331887CB" wp14:editId="4792B267">
-            <wp:extent cx="5400040" cy="852170"/>
-            <wp:effectExtent l="0" t="0" r="0" b="5080"/>
-            <wp:docPr id="5" name="Imagen 5"/>
+          <wp:inline distT="0" distB="0" distL="0" distR="0" wp14:anchorId="5E62A61D" wp14:editId="49CEADAF">
+            <wp:extent cx="5400040" cy="1037590"/>
+            <wp:effectExtent l="0" t="0" r="0" b="0"/>
+            <wp:docPr id="4" name="Imagen 4"/>
             <wp:cNvGraphicFramePr>
               <a:graphicFrameLocks xmlns:a="http://schemas.openxmlformats.org/drawingml/2006/main" noChangeAspect="1"/>
             </wp:cNvGraphicFramePr>
@@ -321,7 +3214,7 @@
                   <pic:spPr>
                     <a:xfrm>
                       <a:off x="0" y="0"/>
-                      <a:ext cx="5400040" cy="852170"/>
+                      <a:ext cx="5400040" cy="1037590"/>
                     </a:xfrm>
                     <a:prstGeom prst="rect">
                       <a:avLst/>
@@ -353,7 +3246,7 @@
           <w:sz w:val="24"/>
           <w:szCs w:val="24"/>
         </w:rPr>
-        <w:t>PAYLOAD DE 114 BYTES</w:t>
+        <w:t>PAYLOAD DE 102 BYTES</w:t>
       </w:r>
     </w:p>
     <w:p>
@@ -370,10 +3263,10 @@
           <w:noProof/>
         </w:rPr>
         <w:drawing>
-          <wp:inline distT="0" distB="0" distL="0" distR="0" wp14:anchorId="45216E66" wp14:editId="15CEBD72">
-            <wp:extent cx="5400040" cy="808990"/>
-            <wp:effectExtent l="0" t="0" r="0" b="0"/>
-            <wp:docPr id="15" name="Imagen 15"/>
+          <wp:inline distT="0" distB="0" distL="0" distR="0" wp14:anchorId="331887CB" wp14:editId="4792B267">
+            <wp:extent cx="5400040" cy="852170"/>
+            <wp:effectExtent l="0" t="0" r="0" b="5080"/>
+            <wp:docPr id="5" name="Imagen 5"/>
             <wp:cNvGraphicFramePr>
               <a:graphicFrameLocks xmlns:a="http://schemas.openxmlformats.org/drawingml/2006/main" noChangeAspect="1"/>
             </wp:cNvGraphicFramePr>
@@ -393,7 +3286,7 @@
                   <pic:spPr>
                     <a:xfrm>
                       <a:off x="0" y="0"/>
-                      <a:ext cx="5400040" cy="808990"/>
+                      <a:ext cx="5400040" cy="852170"/>
                     </a:xfrm>
                     <a:prstGeom prst="rect">
                       <a:avLst/>
@@ -411,36 +3304,6 @@
         <w:jc w:val="both"/>
         <w:rPr>
           <w:rFonts w:ascii="Times New Roman" w:hAnsi="Times New Roman" w:cs="Times New Roman"/>
-          <w:sz w:val="24"/>
-          <w:szCs w:val="24"/>
-        </w:rPr>
-      </w:pPr>
-    </w:p>
-    <w:p>
-      <w:pPr>
-        <w:jc w:val="both"/>
-        <w:rPr>
-          <w:rFonts w:ascii="Times New Roman" w:hAnsi="Times New Roman" w:cs="Times New Roman"/>
-          <w:sz w:val="24"/>
-          <w:szCs w:val="24"/>
-        </w:rPr>
-      </w:pPr>
-    </w:p>
-    <w:p>
-      <w:pPr>
-        <w:jc w:val="both"/>
-        <w:rPr>
-          <w:rFonts w:ascii="Times New Roman" w:hAnsi="Times New Roman" w:cs="Times New Roman"/>
-          <w:sz w:val="24"/>
-          <w:szCs w:val="24"/>
-        </w:rPr>
-      </w:pPr>
-    </w:p>
-    <w:p>
-      <w:pPr>
-        <w:jc w:val="center"/>
-        <w:rPr>
-          <w:rFonts w:ascii="Times New Roman" w:hAnsi="Times New Roman" w:cs="Times New Roman"/>
           <w:b/>
           <w:bCs/>
           <w:sz w:val="24"/>
@@ -455,28 +3318,7 @@
           <w:sz w:val="24"/>
           <w:szCs w:val="24"/>
         </w:rPr>
-        <w:lastRenderedPageBreak/>
-        <w:t xml:space="preserve">Código </w:t>
-      </w:r>
-      <w:r>
-        <w:rPr>
-          <w:rFonts w:ascii="Times New Roman" w:hAnsi="Times New Roman" w:cs="Times New Roman"/>
-          <w:b/>
-          <w:bCs/>
-          <w:sz w:val="24"/>
-          <w:szCs w:val="24"/>
-        </w:rPr>
-        <w:t>2</w:t>
-      </w:r>
-      <w:r>
-        <w:rPr>
-          <w:rFonts w:ascii="Times New Roman" w:hAnsi="Times New Roman" w:cs="Times New Roman"/>
-          <w:b/>
-          <w:bCs/>
-          <w:sz w:val="24"/>
-          <w:szCs w:val="24"/>
-        </w:rPr>
-        <w:t xml:space="preserve"> con ACK</w:t>
+        <w:t>PAYLOAD DE 114 BYTES</w:t>
       </w:r>
     </w:p>
     <w:p>
@@ -490,55 +3332,13 @@
       </w:pPr>
       <w:r>
         <w:rPr>
-          <w:rFonts w:ascii="Times New Roman" w:hAnsi="Times New Roman" w:cs="Times New Roman"/>
-          <w:sz w:val="24"/>
-          <w:szCs w:val="24"/>
-        </w:rPr>
-        <w:t>Se envía una trama desde el coordinador al nodo, el nodo envía el ACK y transmite una trama hacia el coordinador, posteriormente el coordinador envía la siguiente trama.</w:t>
-      </w:r>
-    </w:p>
-    <w:p>
-      <w:pPr>
-        <w:jc w:val="both"/>
-        <w:rPr>
-          <w:rFonts w:ascii="Times New Roman" w:hAnsi="Times New Roman" w:cs="Times New Roman"/>
-          <w:b/>
-          <w:bCs/>
-          <w:sz w:val="24"/>
-          <w:szCs w:val="24"/>
-        </w:rPr>
-      </w:pPr>
-      <w:r>
-        <w:rPr>
-          <w:rFonts w:ascii="Times New Roman" w:hAnsi="Times New Roman" w:cs="Times New Roman"/>
-          <w:b/>
-          <w:bCs/>
-          <w:sz w:val="24"/>
-          <w:szCs w:val="24"/>
-        </w:rPr>
-        <w:t>PAYLOAD DE 12 BYTES</w:t>
-      </w:r>
-    </w:p>
-    <w:p>
-      <w:pPr>
-        <w:jc w:val="both"/>
-        <w:rPr>
-          <w:rFonts w:ascii="Times New Roman" w:hAnsi="Times New Roman" w:cs="Times New Roman"/>
-          <w:b/>
-          <w:bCs/>
-          <w:sz w:val="24"/>
-          <w:szCs w:val="24"/>
-        </w:rPr>
-      </w:pPr>
-      <w:r>
-        <w:rPr>
           <w:noProof/>
         </w:rPr>
         <w:drawing>
-          <wp:inline distT="0" distB="0" distL="0" distR="0" wp14:anchorId="25CAB89E" wp14:editId="640C7906">
-            <wp:extent cx="5400040" cy="1576705"/>
-            <wp:effectExtent l="0" t="0" r="0" b="4445"/>
-            <wp:docPr id="1" name="Imagen 1"/>
+          <wp:inline distT="0" distB="0" distL="0" distR="0" wp14:anchorId="45216E66" wp14:editId="15CEBD72">
+            <wp:extent cx="5400040" cy="808990"/>
+            <wp:effectExtent l="0" t="0" r="0" b="0"/>
+            <wp:docPr id="15" name="Imagen 15"/>
             <wp:cNvGraphicFramePr>
               <a:graphicFrameLocks xmlns:a="http://schemas.openxmlformats.org/drawingml/2006/main" noChangeAspect="1"/>
             </wp:cNvGraphicFramePr>
@@ -558,7 +3358,7 @@
                   <pic:spPr>
                     <a:xfrm>
                       <a:off x="0" y="0"/>
-                      <a:ext cx="5400040" cy="1576705"/>
+                      <a:ext cx="5400040" cy="808990"/>
                     </a:xfrm>
                     <a:prstGeom prst="rect">
                       <a:avLst/>
@@ -576,6 +3376,36 @@
         <w:jc w:val="both"/>
         <w:rPr>
           <w:rFonts w:ascii="Times New Roman" w:hAnsi="Times New Roman" w:cs="Times New Roman"/>
+          <w:sz w:val="24"/>
+          <w:szCs w:val="24"/>
+        </w:rPr>
+      </w:pPr>
+    </w:p>
+    <w:p>
+      <w:pPr>
+        <w:jc w:val="both"/>
+        <w:rPr>
+          <w:rFonts w:ascii="Times New Roman" w:hAnsi="Times New Roman" w:cs="Times New Roman"/>
+          <w:sz w:val="24"/>
+          <w:szCs w:val="24"/>
+        </w:rPr>
+      </w:pPr>
+    </w:p>
+    <w:p>
+      <w:pPr>
+        <w:jc w:val="both"/>
+        <w:rPr>
+          <w:rFonts w:ascii="Times New Roman" w:hAnsi="Times New Roman" w:cs="Times New Roman"/>
+          <w:sz w:val="24"/>
+          <w:szCs w:val="24"/>
+        </w:rPr>
+      </w:pPr>
+    </w:p>
+    <w:p>
+      <w:pPr>
+        <w:jc w:val="center"/>
+        <w:rPr>
+          <w:rFonts w:ascii="Times New Roman" w:hAnsi="Times New Roman" w:cs="Times New Roman"/>
           <w:b/>
           <w:bCs/>
           <w:sz w:val="24"/>
@@ -590,12 +3420,9 @@
           <w:sz w:val="24"/>
           <w:szCs w:val="24"/>
         </w:rPr>
-        <w:t>PAYLOAD DE 18 BYTES</w:t>
-      </w:r>
-    </w:p>
-    <w:p>
-      <w:pPr>
-        <w:jc w:val="both"/>
+        <w:t xml:space="preserve">Código </w:t>
+      </w:r>
+      <w:r>
         <w:rPr>
           <w:rFonts w:ascii="Times New Roman" w:hAnsi="Times New Roman" w:cs="Times New Roman"/>
           <w:b/>
@@ -603,16 +3430,79 @@
           <w:sz w:val="24"/>
           <w:szCs w:val="24"/>
         </w:rPr>
+        <w:t>2</w:t>
+      </w:r>
+      <w:r>
+        <w:rPr>
+          <w:rFonts w:ascii="Times New Roman" w:hAnsi="Times New Roman" w:cs="Times New Roman"/>
+          <w:b/>
+          <w:bCs/>
+          <w:sz w:val="24"/>
+          <w:szCs w:val="24"/>
+        </w:rPr>
+        <w:t xml:space="preserve"> con ACK</w:t>
+      </w:r>
+    </w:p>
+    <w:p>
+      <w:pPr>
+        <w:jc w:val="both"/>
+        <w:rPr>
+          <w:rFonts w:ascii="Times New Roman" w:hAnsi="Times New Roman" w:cs="Times New Roman"/>
+          <w:sz w:val="24"/>
+          <w:szCs w:val="24"/>
+        </w:rPr>
+      </w:pPr>
+      <w:r>
+        <w:rPr>
+          <w:rFonts w:ascii="Times New Roman" w:hAnsi="Times New Roman" w:cs="Times New Roman"/>
+          <w:sz w:val="24"/>
+          <w:szCs w:val="24"/>
+        </w:rPr>
+        <w:t>Se envía una trama desde el coordinador al nodo, el nodo envía el ACK y transmite una trama hacia el coordinador, posteriormente el coordinador envía la siguiente trama.</w:t>
+      </w:r>
+    </w:p>
+    <w:p>
+      <w:pPr>
+        <w:jc w:val="both"/>
+        <w:rPr>
+          <w:rFonts w:ascii="Times New Roman" w:hAnsi="Times New Roman" w:cs="Times New Roman"/>
+          <w:b/>
+          <w:bCs/>
+          <w:sz w:val="24"/>
+          <w:szCs w:val="24"/>
+        </w:rPr>
+      </w:pPr>
+      <w:r>
+        <w:rPr>
+          <w:rFonts w:ascii="Times New Roman" w:hAnsi="Times New Roman" w:cs="Times New Roman"/>
+          <w:b/>
+          <w:bCs/>
+          <w:sz w:val="24"/>
+          <w:szCs w:val="24"/>
+        </w:rPr>
+        <w:t>PAYLOAD DE 12 BYTES</w:t>
+      </w:r>
+    </w:p>
+    <w:p>
+      <w:pPr>
+        <w:jc w:val="both"/>
+        <w:rPr>
+          <w:rFonts w:ascii="Times New Roman" w:hAnsi="Times New Roman" w:cs="Times New Roman"/>
+          <w:b/>
+          <w:bCs/>
+          <w:sz w:val="24"/>
+          <w:szCs w:val="24"/>
+        </w:rPr>
       </w:pPr>
       <w:r>
         <w:rPr>
           <w:noProof/>
         </w:rPr>
         <w:drawing>
-          <wp:inline distT="0" distB="0" distL="0" distR="0" wp14:anchorId="53F9D561" wp14:editId="6B30CD30">
-            <wp:extent cx="5400040" cy="1579245"/>
-            <wp:effectExtent l="0" t="0" r="0" b="1905"/>
-            <wp:docPr id="16" name="Imagen 16"/>
+          <wp:inline distT="0" distB="0" distL="0" distR="0" wp14:anchorId="25CAB89E" wp14:editId="640C7906">
+            <wp:extent cx="5400040" cy="1576705"/>
+            <wp:effectExtent l="0" t="0" r="0" b="4445"/>
+            <wp:docPr id="1" name="Imagen 1"/>
             <wp:cNvGraphicFramePr>
               <a:graphicFrameLocks xmlns:a="http://schemas.openxmlformats.org/drawingml/2006/main" noChangeAspect="1"/>
             </wp:cNvGraphicFramePr>
@@ -632,7 +3522,7 @@
                   <pic:spPr>
                     <a:xfrm>
                       <a:off x="0" y="0"/>
-                      <a:ext cx="5400040" cy="1579245"/>
+                      <a:ext cx="5400040" cy="1576705"/>
                     </a:xfrm>
                     <a:prstGeom prst="rect">
                       <a:avLst/>
@@ -664,7 +3554,7 @@
           <w:sz w:val="24"/>
           <w:szCs w:val="24"/>
         </w:rPr>
-        <w:t>PAYLOAD DE 50 BYTES</w:t>
+        <w:t>PAYLOAD DE 18 BYTES</w:t>
       </w:r>
     </w:p>
     <w:p>
@@ -683,10 +3573,10 @@
           <w:noProof/>
         </w:rPr>
         <w:drawing>
-          <wp:inline distT="0" distB="0" distL="0" distR="0" wp14:anchorId="4448E43B" wp14:editId="2D271324">
-            <wp:extent cx="5400040" cy="1379220"/>
-            <wp:effectExtent l="0" t="0" r="0" b="0"/>
-            <wp:docPr id="17" name="Imagen 17"/>
+          <wp:inline distT="0" distB="0" distL="0" distR="0" wp14:anchorId="53F9D561" wp14:editId="6B30CD30">
+            <wp:extent cx="5400040" cy="1579245"/>
+            <wp:effectExtent l="0" t="0" r="0" b="1905"/>
+            <wp:docPr id="16" name="Imagen 16"/>
             <wp:cNvGraphicFramePr>
               <a:graphicFrameLocks xmlns:a="http://schemas.openxmlformats.org/drawingml/2006/main" noChangeAspect="1"/>
             </wp:cNvGraphicFramePr>
@@ -706,7 +3596,7 @@
                   <pic:spPr>
                     <a:xfrm>
                       <a:off x="0" y="0"/>
-                      <a:ext cx="5400040" cy="1379220"/>
+                      <a:ext cx="5400040" cy="1579245"/>
                     </a:xfrm>
                     <a:prstGeom prst="rect">
                       <a:avLst/>
@@ -738,7 +3628,7 @@
           <w:sz w:val="24"/>
           <w:szCs w:val="24"/>
         </w:rPr>
-        <w:t>PAYLOAD DE 102 BYTES</w:t>
+        <w:t>PAYLOAD DE 50 BYTES</w:t>
       </w:r>
     </w:p>
     <w:p>
@@ -757,10 +3647,10 @@
           <w:noProof/>
         </w:rPr>
         <w:drawing>
-          <wp:inline distT="0" distB="0" distL="0" distR="0" wp14:anchorId="27D697F0" wp14:editId="1D364E07">
-            <wp:extent cx="5400040" cy="1124585"/>
+          <wp:inline distT="0" distB="0" distL="0" distR="0" wp14:anchorId="4448E43B" wp14:editId="2D271324">
+            <wp:extent cx="5400040" cy="1379220"/>
             <wp:effectExtent l="0" t="0" r="0" b="0"/>
-            <wp:docPr id="18" name="Imagen 18"/>
+            <wp:docPr id="17" name="Imagen 17"/>
             <wp:cNvGraphicFramePr>
               <a:graphicFrameLocks xmlns:a="http://schemas.openxmlformats.org/drawingml/2006/main" noChangeAspect="1"/>
             </wp:cNvGraphicFramePr>
@@ -780,7 +3670,7 @@
                   <pic:spPr>
                     <a:xfrm>
                       <a:off x="0" y="0"/>
-                      <a:ext cx="5400040" cy="1124585"/>
+                      <a:ext cx="5400040" cy="1379220"/>
                     </a:xfrm>
                     <a:prstGeom prst="rect">
                       <a:avLst/>
@@ -804,10 +3694,7 @@
           <w:szCs w:val="24"/>
         </w:rPr>
       </w:pPr>
-    </w:p>
-    <w:p>
-      <w:pPr>
-        <w:jc w:val="both"/>
+      <w:r>
         <w:rPr>
           <w:rFonts w:ascii="Times New Roman" w:hAnsi="Times New Roman" w:cs="Times New Roman"/>
           <w:b/>
@@ -815,7 +3702,8 @@
           <w:sz w:val="24"/>
           <w:szCs w:val="24"/>
         </w:rPr>
-      </w:pPr>
+        <w:t>PAYLOAD DE 102 BYTES</w:t>
+      </w:r>
     </w:p>
     <w:p>
       <w:pPr>
@@ -828,48 +3716,15 @@
           <w:szCs w:val="24"/>
         </w:rPr>
       </w:pPr>
-    </w:p>
-    <w:p>
-      <w:pPr>
-        <w:jc w:val="both"/>
-        <w:rPr>
-          <w:rFonts w:ascii="Times New Roman" w:hAnsi="Times New Roman" w:cs="Times New Roman"/>
-          <w:b/>
-          <w:bCs/>
-          <w:sz w:val="24"/>
-          <w:szCs w:val="24"/>
-        </w:rPr>
-      </w:pPr>
-      <w:r>
-        <w:rPr>
-          <w:rFonts w:ascii="Times New Roman" w:hAnsi="Times New Roman" w:cs="Times New Roman"/>
-          <w:b/>
-          <w:bCs/>
-          <w:sz w:val="24"/>
-          <w:szCs w:val="24"/>
-        </w:rPr>
-        <w:lastRenderedPageBreak/>
-        <w:t>PAYLOAD DE 114 BYTES</w:t>
-      </w:r>
-    </w:p>
-    <w:p>
-      <w:pPr>
-        <w:jc w:val="both"/>
-        <w:rPr>
-          <w:rFonts w:ascii="Times New Roman" w:hAnsi="Times New Roman" w:cs="Times New Roman"/>
-          <w:sz w:val="24"/>
-          <w:szCs w:val="24"/>
-        </w:rPr>
-      </w:pPr>
       <w:r>
         <w:rPr>
           <w:noProof/>
         </w:rPr>
         <w:drawing>
-          <wp:inline distT="0" distB="0" distL="0" distR="0" wp14:anchorId="44CD7A0A" wp14:editId="62EF5D75">
-            <wp:extent cx="5400040" cy="1073150"/>
+          <wp:inline distT="0" distB="0" distL="0" distR="0" wp14:anchorId="27D697F0" wp14:editId="1D364E07">
+            <wp:extent cx="5400040" cy="1124585"/>
             <wp:effectExtent l="0" t="0" r="0" b="0"/>
-            <wp:docPr id="19" name="Imagen 19"/>
+            <wp:docPr id="18" name="Imagen 18"/>
             <wp:cNvGraphicFramePr>
               <a:graphicFrameLocks xmlns:a="http://schemas.openxmlformats.org/drawingml/2006/main" noChangeAspect="1"/>
             </wp:cNvGraphicFramePr>
@@ -889,7 +3744,7 @@
                   <pic:spPr>
                     <a:xfrm>
                       <a:off x="0" y="0"/>
-                      <a:ext cx="5400040" cy="1073150"/>
+                      <a:ext cx="5400040" cy="1124585"/>
                     </a:xfrm>
                     <a:prstGeom prst="rect">
                       <a:avLst/>
@@ -904,7 +3759,7 @@
     </w:p>
     <w:p>
       <w:pPr>
-        <w:jc w:val="center"/>
+        <w:jc w:val="both"/>
         <w:rPr>
           <w:rFonts w:ascii="Times New Roman" w:hAnsi="Times New Roman" w:cs="Times New Roman"/>
           <w:b/>
@@ -913,7 +3768,10 @@
           <w:szCs w:val="24"/>
         </w:rPr>
       </w:pPr>
-      <w:r>
+    </w:p>
+    <w:p>
+      <w:pPr>
+        <w:jc w:val="both"/>
         <w:rPr>
           <w:rFonts w:ascii="Times New Roman" w:hAnsi="Times New Roman" w:cs="Times New Roman"/>
           <w:b/>
@@ -921,50 +3779,47 @@
           <w:sz w:val="24"/>
           <w:szCs w:val="24"/>
         </w:rPr>
-        <w:t>Código 3 con ACK</w:t>
-      </w:r>
+      </w:pPr>
     </w:p>
     <w:p>
       <w:pPr>
         <w:jc w:val="both"/>
         <w:rPr>
           <w:rFonts w:ascii="Times New Roman" w:hAnsi="Times New Roman" w:cs="Times New Roman"/>
-          <w:sz w:val="24"/>
-          <w:szCs w:val="24"/>
-        </w:rPr>
-      </w:pPr>
-      <w:r>
-        <w:rPr>
-          <w:rFonts w:ascii="Times New Roman" w:hAnsi="Times New Roman" w:cs="Times New Roman"/>
-          <w:sz w:val="24"/>
-          <w:szCs w:val="24"/>
-        </w:rPr>
-        <w:t xml:space="preserve">Se intentó comprobar porque en las mediciones realizadas anteriormente el tiempo transcurrido entre la primera y segunda trama que envía el coordinador era de 87 ms, mediante la implementación del Código 3 con ACK se llegó a la conclusión de que todo depende de tiempo de </w:t>
-      </w:r>
-      <w:proofErr w:type="spellStart"/>
-      <w:r>
-        <w:rPr>
-          <w:rFonts w:ascii="Times New Roman" w:hAnsi="Times New Roman" w:cs="Times New Roman"/>
-          <w:sz w:val="24"/>
-          <w:szCs w:val="24"/>
-        </w:rPr>
-        <w:t>delay</w:t>
-      </w:r>
-      <w:proofErr w:type="spellEnd"/>
-      <w:r>
-        <w:rPr>
-          <w:rFonts w:ascii="Times New Roman" w:hAnsi="Times New Roman" w:cs="Times New Roman"/>
-          <w:sz w:val="24"/>
-          <w:szCs w:val="24"/>
-        </w:rPr>
-        <w:t xml:space="preserve"> asignado en el proceso de transmisión ya que al variar ese tiempo cambia el tiempo transcurrido entre la primera y segunda trama.</w:t>
-      </w:r>
+          <w:b/>
+          <w:bCs/>
+          <w:sz w:val="24"/>
+          <w:szCs w:val="24"/>
+        </w:rPr>
+      </w:pPr>
     </w:p>
     <w:p>
       <w:pPr>
         <w:jc w:val="both"/>
         <w:rPr>
           <w:rFonts w:ascii="Times New Roman" w:hAnsi="Times New Roman" w:cs="Times New Roman"/>
+          <w:b/>
+          <w:bCs/>
+          <w:sz w:val="24"/>
+          <w:szCs w:val="24"/>
+        </w:rPr>
+      </w:pPr>
+      <w:r>
+        <w:rPr>
+          <w:rFonts w:ascii="Times New Roman" w:hAnsi="Times New Roman" w:cs="Times New Roman"/>
+          <w:b/>
+          <w:bCs/>
+          <w:sz w:val="24"/>
+          <w:szCs w:val="24"/>
+        </w:rPr>
+        <w:t>PAYLOAD DE 114 BYTES</w:t>
+      </w:r>
+    </w:p>
+    <w:p>
+      <w:pPr>
+        <w:jc w:val="both"/>
+        <w:rPr>
+          <w:rFonts w:ascii="Times New Roman" w:hAnsi="Times New Roman" w:cs="Times New Roman"/>
           <w:sz w:val="24"/>
           <w:szCs w:val="24"/>
         </w:rPr>
@@ -974,10 +3829,10 @@
           <w:noProof/>
         </w:rPr>
         <w:drawing>
-          <wp:inline distT="0" distB="0" distL="0" distR="0" wp14:anchorId="43A23059" wp14:editId="7D514BD0">
-            <wp:extent cx="5400040" cy="319405"/>
-            <wp:effectExtent l="0" t="0" r="0" b="4445"/>
-            <wp:docPr id="8" name="Imagen 8"/>
+          <wp:inline distT="0" distB="0" distL="0" distR="0" wp14:anchorId="44CD7A0A" wp14:editId="62EF5D75">
+            <wp:extent cx="5400040" cy="1073150"/>
+            <wp:effectExtent l="0" t="0" r="0" b="0"/>
+            <wp:docPr id="19" name="Imagen 19"/>
             <wp:cNvGraphicFramePr>
               <a:graphicFrameLocks xmlns:a="http://schemas.openxmlformats.org/drawingml/2006/main" noChangeAspect="1"/>
             </wp:cNvGraphicFramePr>
@@ -997,7 +3852,7 @@
                   <pic:spPr>
                     <a:xfrm>
                       <a:off x="0" y="0"/>
-                      <a:ext cx="5400040" cy="319405"/>
+                      <a:ext cx="5400040" cy="1073150"/>
                     </a:xfrm>
                     <a:prstGeom prst="rect">
                       <a:avLst/>
@@ -1012,6 +3867,28 @@
     </w:p>
     <w:p>
       <w:pPr>
+        <w:jc w:val="center"/>
+        <w:rPr>
+          <w:rFonts w:ascii="Times New Roman" w:hAnsi="Times New Roman" w:cs="Times New Roman"/>
+          <w:b/>
+          <w:bCs/>
+          <w:sz w:val="24"/>
+          <w:szCs w:val="24"/>
+        </w:rPr>
+      </w:pPr>
+      <w:r>
+        <w:rPr>
+          <w:rFonts w:ascii="Times New Roman" w:hAnsi="Times New Roman" w:cs="Times New Roman"/>
+          <w:b/>
+          <w:bCs/>
+          <w:sz w:val="24"/>
+          <w:szCs w:val="24"/>
+        </w:rPr>
+        <w:t>Código 3 con ACK</w:t>
+      </w:r>
+    </w:p>
+    <w:p>
+      <w:pPr>
         <w:jc w:val="both"/>
         <w:rPr>
           <w:rFonts w:ascii="Times New Roman" w:hAnsi="Times New Roman" w:cs="Times New Roman"/>
@@ -1025,7 +3902,7 @@
           <w:sz w:val="24"/>
           <w:szCs w:val="24"/>
         </w:rPr>
-        <w:t xml:space="preserve">En este código se utilizó un </w:t>
+        <w:t xml:space="preserve">Se intentó comprobar porque en las mediciones realizadas anteriormente el tiempo transcurrido entre la primera y segunda trama que envía el coordinador era de 87 ms, mediante la implementación del Código 3 con ACK se llegó a la conclusión de que todo depende de tiempo de </w:t>
       </w:r>
       <w:proofErr w:type="spellStart"/>
       <w:r>
@@ -1043,7 +3920,7 @@
           <w:sz w:val="24"/>
           <w:szCs w:val="24"/>
         </w:rPr>
-        <w:t xml:space="preserve"> de 1ms por lo que el tiempo de transmisión de la segunda trama fue de 1,7 ms, como se observa en la figura mostrada a continuación: </w:t>
+        <w:t xml:space="preserve"> asignado en el proceso de transmisión ya que al variar ese tiempo cambia el tiempo transcurrido entre la primera y segunda trama.</w:t>
       </w:r>
     </w:p>
     <w:p>
@@ -1060,10 +3937,10 @@
           <w:noProof/>
         </w:rPr>
         <w:drawing>
-          <wp:inline distT="0" distB="0" distL="0" distR="0" wp14:anchorId="182ADE7E" wp14:editId="0D6BC9F5">
-            <wp:extent cx="5400040" cy="1564005"/>
-            <wp:effectExtent l="0" t="0" r="0" b="0"/>
-            <wp:docPr id="9" name="Imagen 9"/>
+          <wp:inline distT="0" distB="0" distL="0" distR="0" wp14:anchorId="43A23059" wp14:editId="7D514BD0">
+            <wp:extent cx="5400040" cy="319405"/>
+            <wp:effectExtent l="0" t="0" r="0" b="4445"/>
+            <wp:docPr id="8" name="Imagen 8"/>
             <wp:cNvGraphicFramePr>
               <a:graphicFrameLocks xmlns:a="http://schemas.openxmlformats.org/drawingml/2006/main" noChangeAspect="1"/>
             </wp:cNvGraphicFramePr>
@@ -1083,6 +3960,92 @@
                   <pic:spPr>
                     <a:xfrm>
                       <a:off x="0" y="0"/>
+                      <a:ext cx="5400040" cy="319405"/>
+                    </a:xfrm>
+                    <a:prstGeom prst="rect">
+                      <a:avLst/>
+                    </a:prstGeom>
+                  </pic:spPr>
+                </pic:pic>
+              </a:graphicData>
+            </a:graphic>
+          </wp:inline>
+        </w:drawing>
+      </w:r>
+    </w:p>
+    <w:p>
+      <w:pPr>
+        <w:jc w:val="both"/>
+        <w:rPr>
+          <w:rFonts w:ascii="Times New Roman" w:hAnsi="Times New Roman" w:cs="Times New Roman"/>
+          <w:sz w:val="24"/>
+          <w:szCs w:val="24"/>
+        </w:rPr>
+      </w:pPr>
+      <w:r>
+        <w:rPr>
+          <w:rFonts w:ascii="Times New Roman" w:hAnsi="Times New Roman" w:cs="Times New Roman"/>
+          <w:sz w:val="24"/>
+          <w:szCs w:val="24"/>
+        </w:rPr>
+        <w:t xml:space="preserve">En este código se utilizó un </w:t>
+      </w:r>
+      <w:proofErr w:type="spellStart"/>
+      <w:r>
+        <w:rPr>
+          <w:rFonts w:ascii="Times New Roman" w:hAnsi="Times New Roman" w:cs="Times New Roman"/>
+          <w:sz w:val="24"/>
+          <w:szCs w:val="24"/>
+        </w:rPr>
+        <w:t>delay</w:t>
+      </w:r>
+      <w:proofErr w:type="spellEnd"/>
+      <w:r>
+        <w:rPr>
+          <w:rFonts w:ascii="Times New Roman" w:hAnsi="Times New Roman" w:cs="Times New Roman"/>
+          <w:sz w:val="24"/>
+          <w:szCs w:val="24"/>
+        </w:rPr>
+        <w:t xml:space="preserve"> de 1ms por lo que el tiempo de transmisión de la segunda trama fue de 1,7 ms, como se observa en la figura mostrada a continuación: </w:t>
+      </w:r>
+    </w:p>
+    <w:p>
+      <w:pPr>
+        <w:jc w:val="both"/>
+        <w:rPr>
+          <w:rFonts w:ascii="Times New Roman" w:hAnsi="Times New Roman" w:cs="Times New Roman"/>
+          <w:sz w:val="24"/>
+          <w:szCs w:val="24"/>
+        </w:rPr>
+      </w:pPr>
+      <w:r>
+        <w:rPr>
+          <w:noProof/>
+        </w:rPr>
+        <w:drawing>
+          <wp:inline distT="0" distB="0" distL="0" distR="0" wp14:anchorId="182ADE7E" wp14:editId="0D6BC9F5">
+            <wp:extent cx="5400040" cy="1564005"/>
+            <wp:effectExtent l="0" t="0" r="0" b="0"/>
+            <wp:docPr id="9" name="Imagen 9"/>
+            <wp:cNvGraphicFramePr>
+              <a:graphicFrameLocks xmlns:a="http://schemas.openxmlformats.org/drawingml/2006/main" noChangeAspect="1"/>
+            </wp:cNvGraphicFramePr>
+            <a:graphic xmlns:a="http://schemas.openxmlformats.org/drawingml/2006/main">
+              <a:graphicData uri="http://schemas.openxmlformats.org/drawingml/2006/picture">
+                <pic:pic xmlns:pic="http://schemas.openxmlformats.org/drawingml/2006/picture">
+                  <pic:nvPicPr>
+                    <pic:cNvPr id="1" name=""/>
+                    <pic:cNvPicPr/>
+                  </pic:nvPicPr>
+                  <pic:blipFill>
+                    <a:blip r:embed="rId16"/>
+                    <a:stretch>
+                      <a:fillRect/>
+                    </a:stretch>
+                  </pic:blipFill>
+                  <pic:spPr>
+                    <a:xfrm>
+                      <a:off x="0" y="0"/>
                       <a:ext cx="5400040" cy="1564005"/>
                     </a:xfrm>
                     <a:prstGeom prst="rect">
@@ -1235,8 +4198,6 @@
               </w:rPr>
               <w:t xml:space="preserve"> </w:t>
             </w:r>
-            <w:bookmarkStart w:id="0" w:name="_GoBack"/>
-            <w:bookmarkEnd w:id="0"/>
             <w:r>
               <w:rPr>
                 <w:rFonts w:ascii="Times New Roman" w:hAnsi="Times New Roman" w:cs="Times New Roman"/>
@@ -2420,6 +5381,35 @@
       </w:tblBorders>
     </w:tblPr>
   </w:style>
+  <w:style w:type="character" w:styleId="Textodelmarcadordeposicin">
+    <w:name w:val="Placeholder Text"/>
+    <w:basedOn w:val="Fuentedeprrafopredeter"/>
+    <w:uiPriority w:val="99"/>
+    <w:semiHidden/>
+    <w:rsid w:val="006D44D3"/>
+    <w:rPr>
+      <w:color w:val="808080"/>
+    </w:rPr>
+  </w:style>
+  <w:style w:type="paragraph" w:styleId="Descripcin">
+    <w:name w:val="caption"/>
+    <w:basedOn w:val="Normal"/>
+    <w:next w:val="Normal"/>
+    <w:uiPriority w:val="35"/>
+    <w:unhideWhenUsed/>
+    <w:qFormat/>
+    <w:rsid w:val="00A23E07"/>
+    <w:pPr>
+      <w:spacing w:after="200" w:line="240" w:lineRule="auto"/>
+    </w:pPr>
+    <w:rPr>
+      <w:i/>
+      <w:iCs/>
+      <w:color w:val="44546A" w:themeColor="text2"/>
+      <w:sz w:val="18"/>
+      <w:szCs w:val="18"/>
+    </w:rPr>
+  </w:style>
 </w:styles>
 </file>
 

</xml_diff>

<commit_message>
Arreglos en el informe
</commit_message>
<xml_diff>
--- a/Pruebas con ACK.docx
+++ b/Pruebas con ACK.docx
@@ -883,14 +883,27 @@
       <w:r>
         <w:t xml:space="preserve">Figura </w:t>
       </w:r>
-      <w:fldSimple w:instr=" SEQ Figura \* ARABIC ">
-        <w:r>
-          <w:rPr>
-            <w:noProof/>
-          </w:rPr>
-          <w:t>1</w:t>
-        </w:r>
-      </w:fldSimple>
+      <w:r>
+        <w:fldChar w:fldCharType="begin"/>
+      </w:r>
+      <w:r>
+        <w:instrText xml:space="preserve"> SEQ Figura \* ARABIC </w:instrText>
+      </w:r>
+      <w:r>
+        <w:fldChar w:fldCharType="separate"/>
+      </w:r>
+      <w:r>
+        <w:rPr>
+          <w:noProof/>
+        </w:rPr>
+        <w:t>1</w:t>
+      </w:r>
+      <w:r>
+        <w:rPr>
+          <w:noProof/>
+        </w:rPr>
+        <w:fldChar w:fldCharType="end"/>
+      </w:r>
     </w:p>
     <w:p>
       <w:pPr>
@@ -1326,26 +1339,6 @@
         <w:t xml:space="preserve"> de 2,35 ms.</w:t>
       </w:r>
     </w:p>
-    <w:p>
-      <w:pPr>
-        <w:jc w:val="both"/>
-        <w:rPr>
-          <w:rFonts w:ascii="Times New Roman" w:eastAsiaTheme="minorEastAsia" w:hAnsi="Times New Roman" w:cs="Times New Roman"/>
-          <w:sz w:val="24"/>
-          <w:szCs w:val="24"/>
-        </w:rPr>
-      </w:pPr>
-    </w:p>
-    <w:p>
-      <w:pPr>
-        <w:jc w:val="both"/>
-        <w:rPr>
-          <w:rFonts w:ascii="Times New Roman" w:eastAsiaTheme="minorEastAsia" w:hAnsi="Times New Roman" w:cs="Times New Roman"/>
-          <w:sz w:val="24"/>
-          <w:szCs w:val="24"/>
-        </w:rPr>
-      </w:pPr>
-    </w:p>
     <w:tbl>
       <w:tblPr>
         <w:tblStyle w:val="Tablaconcuadrcula"/>
@@ -1828,7 +1821,6 @@
                 <w:sz w:val="24"/>
                 <w:szCs w:val="24"/>
               </w:rPr>
-              <w:lastRenderedPageBreak/>
               <w:t>0</w:t>
             </w:r>
           </w:p>
@@ -2138,6 +2130,7 @@
                 <w:sz w:val="24"/>
                 <w:szCs w:val="24"/>
               </w:rPr>
+              <w:lastRenderedPageBreak/>
               <w:t>0</w:t>
             </w:r>
           </w:p>
@@ -4856,6 +4849,32 @@
           <w:szCs w:val="24"/>
         </w:rPr>
       </w:pPr>
+    </w:p>
+    <w:p>
+      <w:pPr>
+        <w:jc w:val="both"/>
+        <w:rPr>
+          <w:rFonts w:ascii="Times New Roman" w:hAnsi="Times New Roman" w:cs="Times New Roman"/>
+          <w:b/>
+          <w:bCs/>
+          <w:sz w:val="24"/>
+          <w:szCs w:val="24"/>
+        </w:rPr>
+      </w:pPr>
+    </w:p>
+    <w:p>
+      <w:pPr>
+        <w:jc w:val="both"/>
+        <w:rPr>
+          <w:rFonts w:ascii="Times New Roman" w:hAnsi="Times New Roman" w:cs="Times New Roman"/>
+          <w:b/>
+          <w:bCs/>
+          <w:sz w:val="24"/>
+          <w:szCs w:val="24"/>
+        </w:rPr>
+      </w:pPr>
+      <w:bookmarkStart w:id="0" w:name="_GoBack"/>
+      <w:bookmarkEnd w:id="0"/>
       <w:r>
         <w:rPr>
           <w:rFonts w:ascii="Times New Roman" w:hAnsi="Times New Roman" w:cs="Times New Roman"/>
@@ -10992,14 +11011,27 @@
       <w:r>
         <w:t xml:space="preserve">Figura </w:t>
       </w:r>
-      <w:fldSimple w:instr=" SEQ Figura \* ARABIC ">
-        <w:r>
-          <w:rPr>
-            <w:noProof/>
-          </w:rPr>
-          <w:t>2</w:t>
-        </w:r>
-      </w:fldSimple>
+      <w:r>
+        <w:fldChar w:fldCharType="begin"/>
+      </w:r>
+      <w:r>
+        <w:instrText xml:space="preserve"> SEQ Figura \* ARABIC </w:instrText>
+      </w:r>
+      <w:r>
+        <w:fldChar w:fldCharType="separate"/>
+      </w:r>
+      <w:r>
+        <w:rPr>
+          <w:noProof/>
+        </w:rPr>
+        <w:t>2</w:t>
+      </w:r>
+      <w:r>
+        <w:rPr>
+          <w:noProof/>
+        </w:rPr>
+        <w:fldChar w:fldCharType="end"/>
+      </w:r>
     </w:p>
     <w:p>
       <w:pPr>
@@ -19607,14 +19639,27 @@
       <w:r>
         <w:t xml:space="preserve">Figura </w:t>
       </w:r>
-      <w:fldSimple w:instr=" SEQ Figura \* ARABIC ">
-        <w:r>
-          <w:rPr>
-            <w:noProof/>
-          </w:rPr>
-          <w:t>3</w:t>
-        </w:r>
-      </w:fldSimple>
+      <w:r>
+        <w:fldChar w:fldCharType="begin"/>
+      </w:r>
+      <w:r>
+        <w:instrText xml:space="preserve"> SEQ Figura \* ARABIC </w:instrText>
+      </w:r>
+      <w:r>
+        <w:fldChar w:fldCharType="separate"/>
+      </w:r>
+      <w:r>
+        <w:rPr>
+          <w:noProof/>
+        </w:rPr>
+        <w:t>3</w:t>
+      </w:r>
+      <w:r>
+        <w:rPr>
+          <w:noProof/>
+        </w:rPr>
+        <w:fldChar w:fldCharType="end"/>
+      </w:r>
     </w:p>
     <w:p>
       <w:pPr>
@@ -26870,15 +26915,7 @@
                   <w:sz w:val="24"/>
                   <w:szCs w:val="24"/>
                 </w:rPr>
-                <m:t>tram</m:t>
-              </m:r>
-              <m:r>
-                <w:rPr>
-                  <w:rFonts w:ascii="Cambria Math" w:hAnsi="Cambria Math" w:cs="Times New Roman"/>
-                  <w:sz w:val="24"/>
-                  <w:szCs w:val="24"/>
-                </w:rPr>
-                <m:t>a</m:t>
+                <m:t>trama</m:t>
               </m:r>
             </m:sub>
           </m:sSub>
@@ -27059,14 +27096,27 @@
       <w:r>
         <w:t xml:space="preserve">Figura </w:t>
       </w:r>
-      <w:fldSimple w:instr=" SEQ Figura \* ARABIC ">
-        <w:r>
-          <w:rPr>
-            <w:noProof/>
-          </w:rPr>
-          <w:t>4</w:t>
-        </w:r>
-      </w:fldSimple>
+      <w:r>
+        <w:fldChar w:fldCharType="begin"/>
+      </w:r>
+      <w:r>
+        <w:instrText xml:space="preserve"> SEQ Figura \* ARABIC </w:instrText>
+      </w:r>
+      <w:r>
+        <w:fldChar w:fldCharType="separate"/>
+      </w:r>
+      <w:r>
+        <w:rPr>
+          <w:noProof/>
+        </w:rPr>
+        <w:t>4</w:t>
+      </w:r>
+      <w:r>
+        <w:rPr>
+          <w:noProof/>
+        </w:rPr>
+        <w:fldChar w:fldCharType="end"/>
+      </w:r>
     </w:p>
     <w:p>
       <w:pPr>
@@ -28068,15 +28118,7 @@
                 <w:sz w:val="24"/>
                 <w:szCs w:val="24"/>
               </w:rPr>
-              <w:t>1,12</w:t>
-            </w:r>
-            <w:r>
-              <w:rPr>
-                <w:rFonts w:ascii="Times New Roman" w:hAnsi="Times New Roman" w:cs="Times New Roman"/>
-                <w:sz w:val="24"/>
-                <w:szCs w:val="24"/>
-              </w:rPr>
-              <w:t>1</w:t>
+              <w:t>1,121</w:t>
             </w:r>
           </w:p>
         </w:tc>
@@ -28314,15 +28356,7 @@
                 <w:sz w:val="24"/>
                 <w:szCs w:val="24"/>
               </w:rPr>
-              <w:t>2,</w:t>
-            </w:r>
-            <w:r>
-              <w:rPr>
-                <w:rFonts w:ascii="Times New Roman" w:hAnsi="Times New Roman" w:cs="Times New Roman"/>
-                <w:sz w:val="24"/>
-                <w:szCs w:val="24"/>
-              </w:rPr>
-              <w:t>002</w:t>
+              <w:t>2,002</w:t>
             </w:r>
           </w:p>
         </w:tc>
@@ -28940,15 +28974,7 @@
                 <w:sz w:val="24"/>
                 <w:szCs w:val="24"/>
               </w:rPr>
-              <w:t>1,6</w:t>
-            </w:r>
-            <w:r>
-              <w:rPr>
-                <w:rFonts w:ascii="Times New Roman" w:hAnsi="Times New Roman" w:cs="Times New Roman"/>
-                <w:sz w:val="24"/>
-                <w:szCs w:val="24"/>
-              </w:rPr>
-              <w:t>98</w:t>
+              <w:t>1,698</w:t>
             </w:r>
           </w:p>
         </w:tc>
@@ -29257,27 +29283,7 @@
           <w:sz w:val="24"/>
           <w:szCs w:val="24"/>
         </w:rPr>
-        <w:t>PAYLOAD DE 1</w:t>
-      </w:r>
-      <w:r>
-        <w:rPr>
-          <w:rFonts w:ascii="Times New Roman" w:hAnsi="Times New Roman" w:cs="Times New Roman"/>
-          <w:b/>
-          <w:bCs/>
-          <w:sz w:val="24"/>
-          <w:szCs w:val="24"/>
-        </w:rPr>
-        <w:t>8</w:t>
-      </w:r>
-      <w:r>
-        <w:rPr>
-          <w:rFonts w:ascii="Times New Roman" w:hAnsi="Times New Roman" w:cs="Times New Roman"/>
-          <w:b/>
-          <w:bCs/>
-          <w:sz w:val="24"/>
-          <w:szCs w:val="24"/>
-        </w:rPr>
-        <w:t xml:space="preserve"> BYTES</w:t>
+        <w:t>PAYLOAD DE 18 BYTES</w:t>
       </w:r>
     </w:p>
     <w:p>
@@ -30210,15 +30216,7 @@
                 <w:sz w:val="24"/>
                 <w:szCs w:val="24"/>
               </w:rPr>
-              <w:t>1,31</w:t>
-            </w:r>
-            <w:r>
-              <w:rPr>
-                <w:rFonts w:ascii="Times New Roman" w:hAnsi="Times New Roman" w:cs="Times New Roman"/>
-                <w:sz w:val="24"/>
-                <w:szCs w:val="24"/>
-              </w:rPr>
-              <w:t>3</w:t>
+              <w:t>1,313</w:t>
             </w:r>
           </w:p>
         </w:tc>
@@ -30567,47 +30565,31 @@
                 <w:sz w:val="24"/>
                 <w:szCs w:val="24"/>
               </w:rPr>
-              <w:t>3,47</w:t>
-            </w:r>
-            <w:r>
-              <w:rPr>
-                <w:rFonts w:ascii="Times New Roman" w:hAnsi="Times New Roman" w:cs="Times New Roman"/>
-                <w:sz w:val="24"/>
-                <w:szCs w:val="24"/>
-              </w:rPr>
-              <w:t>8</w:t>
-            </w:r>
-          </w:p>
-        </w:tc>
-        <w:tc>
-          <w:tcPr>
-            <w:tcW w:w="1837" w:type="dxa"/>
-            <w:vAlign w:val="center"/>
-          </w:tcPr>
-          <w:p>
-            <w:pPr>
-              <w:jc w:val="center"/>
-              <w:rPr>
-                <w:rFonts w:ascii="Times New Roman" w:hAnsi="Times New Roman" w:cs="Times New Roman"/>
-                <w:sz w:val="24"/>
-                <w:szCs w:val="24"/>
-              </w:rPr>
-            </w:pPr>
-            <w:r>
-              <w:rPr>
-                <w:rFonts w:ascii="Times New Roman" w:hAnsi="Times New Roman" w:cs="Times New Roman"/>
-                <w:sz w:val="24"/>
-                <w:szCs w:val="24"/>
-              </w:rPr>
-              <w:t>4,</w:t>
-            </w:r>
-            <w:r>
-              <w:rPr>
-                <w:rFonts w:ascii="Times New Roman" w:hAnsi="Times New Roman" w:cs="Times New Roman"/>
-                <w:sz w:val="24"/>
-                <w:szCs w:val="24"/>
-              </w:rPr>
-              <w:t>823</w:t>
+              <w:t>3,478</w:t>
+            </w:r>
+          </w:p>
+        </w:tc>
+        <w:tc>
+          <w:tcPr>
+            <w:tcW w:w="1837" w:type="dxa"/>
+            <w:vAlign w:val="center"/>
+          </w:tcPr>
+          <w:p>
+            <w:pPr>
+              <w:jc w:val="center"/>
+              <w:rPr>
+                <w:rFonts w:ascii="Times New Roman" w:hAnsi="Times New Roman" w:cs="Times New Roman"/>
+                <w:sz w:val="24"/>
+                <w:szCs w:val="24"/>
+              </w:rPr>
+            </w:pPr>
+            <w:r>
+              <w:rPr>
+                <w:rFonts w:ascii="Times New Roman" w:hAnsi="Times New Roman" w:cs="Times New Roman"/>
+                <w:sz w:val="24"/>
+                <w:szCs w:val="24"/>
+              </w:rPr>
+              <w:t>4,823</w:t>
             </w:r>
           </w:p>
         </w:tc>
@@ -30765,15 +30747,7 @@
                 <w:sz w:val="24"/>
                 <w:szCs w:val="24"/>
               </w:rPr>
-              <w:t>1,31</w:t>
-            </w:r>
-            <w:r>
-              <w:rPr>
-                <w:rFonts w:ascii="Times New Roman" w:hAnsi="Times New Roman" w:cs="Times New Roman"/>
-                <w:sz w:val="24"/>
-                <w:szCs w:val="24"/>
-              </w:rPr>
-              <w:t>2</w:t>
+              <w:t>1,312</w:t>
             </w:r>
           </w:p>
         </w:tc>
@@ -30979,15 +30953,7 @@
                 <w:sz w:val="24"/>
                 <w:szCs w:val="24"/>
               </w:rPr>
-              <w:t>1,31</w:t>
-            </w:r>
-            <w:r>
-              <w:rPr>
-                <w:rFonts w:ascii="Times New Roman" w:hAnsi="Times New Roman" w:cs="Times New Roman"/>
-                <w:sz w:val="24"/>
-                <w:szCs w:val="24"/>
-              </w:rPr>
-              <w:t>1</w:t>
+              <w:t>1,311</w:t>
             </w:r>
           </w:p>
         </w:tc>
@@ -31432,27 +31398,7 @@
           <w:sz w:val="24"/>
           <w:szCs w:val="24"/>
         </w:rPr>
-        <w:t xml:space="preserve">PAYLOAD DE </w:t>
-      </w:r>
-      <w:r>
-        <w:rPr>
-          <w:rFonts w:ascii="Times New Roman" w:hAnsi="Times New Roman" w:cs="Times New Roman"/>
-          <w:b/>
-          <w:bCs/>
-          <w:sz w:val="24"/>
-          <w:szCs w:val="24"/>
-        </w:rPr>
-        <w:t>56</w:t>
-      </w:r>
-      <w:r>
-        <w:rPr>
-          <w:rFonts w:ascii="Times New Roman" w:hAnsi="Times New Roman" w:cs="Times New Roman"/>
-          <w:b/>
-          <w:bCs/>
-          <w:sz w:val="24"/>
-          <w:szCs w:val="24"/>
-        </w:rPr>
-        <w:t xml:space="preserve"> BYTES</w:t>
+        <w:t>PAYLOAD DE 56 BYTES</w:t>
       </w:r>
     </w:p>
     <w:p>
@@ -32376,47 +32322,31 @@
                 <w:sz w:val="24"/>
                 <w:szCs w:val="24"/>
               </w:rPr>
-              <w:t>2,5</w:t>
-            </w:r>
-            <w:r>
-              <w:rPr>
-                <w:rFonts w:ascii="Times New Roman" w:hAnsi="Times New Roman" w:cs="Times New Roman"/>
-                <w:sz w:val="24"/>
-                <w:szCs w:val="24"/>
-              </w:rPr>
-              <w:t>32</w:t>
-            </w:r>
-          </w:p>
-        </w:tc>
-        <w:tc>
-          <w:tcPr>
-            <w:tcW w:w="1837" w:type="dxa"/>
-            <w:vAlign w:val="center"/>
-          </w:tcPr>
-          <w:p>
-            <w:pPr>
-              <w:jc w:val="center"/>
-              <w:rPr>
-                <w:rFonts w:ascii="Times New Roman" w:hAnsi="Times New Roman" w:cs="Times New Roman"/>
-                <w:sz w:val="24"/>
-                <w:szCs w:val="24"/>
-              </w:rPr>
-            </w:pPr>
-            <w:r>
-              <w:rPr>
-                <w:rFonts w:ascii="Times New Roman" w:hAnsi="Times New Roman" w:cs="Times New Roman"/>
-                <w:sz w:val="24"/>
-                <w:szCs w:val="24"/>
-              </w:rPr>
-              <w:t>4,69</w:t>
-            </w:r>
-            <w:r>
-              <w:rPr>
-                <w:rFonts w:ascii="Times New Roman" w:hAnsi="Times New Roman" w:cs="Times New Roman"/>
-                <w:sz w:val="24"/>
-                <w:szCs w:val="24"/>
-              </w:rPr>
-              <w:t>2</w:t>
+              <w:t>2,532</w:t>
+            </w:r>
+          </w:p>
+        </w:tc>
+        <w:tc>
+          <w:tcPr>
+            <w:tcW w:w="1837" w:type="dxa"/>
+            <w:vAlign w:val="center"/>
+          </w:tcPr>
+          <w:p>
+            <w:pPr>
+              <w:jc w:val="center"/>
+              <w:rPr>
+                <w:rFonts w:ascii="Times New Roman" w:hAnsi="Times New Roman" w:cs="Times New Roman"/>
+                <w:sz w:val="24"/>
+                <w:szCs w:val="24"/>
+              </w:rPr>
+            </w:pPr>
+            <w:r>
+              <w:rPr>
+                <w:rFonts w:ascii="Times New Roman" w:hAnsi="Times New Roman" w:cs="Times New Roman"/>
+                <w:sz w:val="24"/>
+                <w:szCs w:val="24"/>
+              </w:rPr>
+              <w:t>4,692</w:t>
             </w:r>
           </w:p>
         </w:tc>
@@ -32495,15 +32425,7 @@
                 <w:sz w:val="24"/>
                 <w:szCs w:val="24"/>
               </w:rPr>
-              <w:t>2,53</w:t>
-            </w:r>
-            <w:r>
-              <w:rPr>
-                <w:rFonts w:ascii="Times New Roman" w:hAnsi="Times New Roman" w:cs="Times New Roman"/>
-                <w:sz w:val="24"/>
-                <w:szCs w:val="24"/>
-              </w:rPr>
-              <w:t>0</w:t>
+              <w:t>2,530</w:t>
             </w:r>
           </w:p>
         </w:tc>
@@ -32923,15 +32845,7 @@
                 <w:sz w:val="24"/>
                 <w:szCs w:val="24"/>
               </w:rPr>
-              <w:t>2,52</w:t>
-            </w:r>
-            <w:r>
-              <w:rPr>
-                <w:rFonts w:ascii="Times New Roman" w:hAnsi="Times New Roman" w:cs="Times New Roman"/>
-                <w:sz w:val="24"/>
-                <w:szCs w:val="24"/>
-              </w:rPr>
-              <w:t>6</w:t>
+              <w:t>2,526</w:t>
             </w:r>
           </w:p>
         </w:tc>
@@ -33591,27 +33505,7 @@
           <w:sz w:val="24"/>
           <w:szCs w:val="24"/>
         </w:rPr>
-        <w:t xml:space="preserve">PAYLOAD DE </w:t>
-      </w:r>
-      <w:r>
-        <w:rPr>
-          <w:rFonts w:ascii="Times New Roman" w:hAnsi="Times New Roman" w:cs="Times New Roman"/>
-          <w:b/>
-          <w:bCs/>
-          <w:sz w:val="24"/>
-          <w:szCs w:val="24"/>
-        </w:rPr>
-        <w:t>102</w:t>
-      </w:r>
-      <w:r>
-        <w:rPr>
-          <w:rFonts w:ascii="Times New Roman" w:hAnsi="Times New Roman" w:cs="Times New Roman"/>
-          <w:b/>
-          <w:bCs/>
-          <w:sz w:val="24"/>
-          <w:szCs w:val="24"/>
-        </w:rPr>
-        <w:t xml:space="preserve"> BYTES</w:t>
+        <w:t>PAYLOAD DE 102 BYTES</w:t>
       </w:r>
     </w:p>
     <w:p>
@@ -34535,15 +34429,7 @@
                 <w:sz w:val="24"/>
                 <w:szCs w:val="24"/>
               </w:rPr>
-              <w:t>4,19</w:t>
-            </w:r>
-            <w:r>
-              <w:rPr>
-                <w:rFonts w:ascii="Times New Roman" w:hAnsi="Times New Roman" w:cs="Times New Roman"/>
-                <w:sz w:val="24"/>
-                <w:szCs w:val="24"/>
-              </w:rPr>
-              <w:t>4</w:t>
+              <w:t>4,194</w:t>
             </w:r>
           </w:p>
         </w:tc>
@@ -35272,47 +35158,31 @@
                 <w:sz w:val="24"/>
                 <w:szCs w:val="24"/>
               </w:rPr>
-              <w:t>4,19</w:t>
-            </w:r>
-            <w:r>
-              <w:rPr>
-                <w:rFonts w:ascii="Times New Roman" w:hAnsi="Times New Roman" w:cs="Times New Roman"/>
-                <w:sz w:val="24"/>
-                <w:szCs w:val="24"/>
-              </w:rPr>
-              <w:t>7</w:t>
-            </w:r>
-          </w:p>
-        </w:tc>
-        <w:tc>
-          <w:tcPr>
-            <w:tcW w:w="1837" w:type="dxa"/>
-            <w:vAlign w:val="center"/>
-          </w:tcPr>
-          <w:p>
-            <w:pPr>
-              <w:jc w:val="center"/>
-              <w:rPr>
-                <w:rFonts w:ascii="Times New Roman" w:hAnsi="Times New Roman" w:cs="Times New Roman"/>
-                <w:sz w:val="24"/>
-                <w:szCs w:val="24"/>
-              </w:rPr>
-            </w:pPr>
-            <w:r>
-              <w:rPr>
-                <w:rFonts w:ascii="Times New Roman" w:hAnsi="Times New Roman" w:cs="Times New Roman"/>
-                <w:sz w:val="24"/>
-                <w:szCs w:val="24"/>
-              </w:rPr>
-              <w:t>4,81</w:t>
-            </w:r>
-            <w:r>
-              <w:rPr>
-                <w:rFonts w:ascii="Times New Roman" w:hAnsi="Times New Roman" w:cs="Times New Roman"/>
-                <w:sz w:val="24"/>
-                <w:szCs w:val="24"/>
-              </w:rPr>
-              <w:t>8</w:t>
+              <w:t>4,197</w:t>
+            </w:r>
+          </w:p>
+        </w:tc>
+        <w:tc>
+          <w:tcPr>
+            <w:tcW w:w="1837" w:type="dxa"/>
+            <w:vAlign w:val="center"/>
+          </w:tcPr>
+          <w:p>
+            <w:pPr>
+              <w:jc w:val="center"/>
+              <w:rPr>
+                <w:rFonts w:ascii="Times New Roman" w:hAnsi="Times New Roman" w:cs="Times New Roman"/>
+                <w:sz w:val="24"/>
+                <w:szCs w:val="24"/>
+              </w:rPr>
+            </w:pPr>
+            <w:r>
+              <w:rPr>
+                <w:rFonts w:ascii="Times New Roman" w:hAnsi="Times New Roman" w:cs="Times New Roman"/>
+                <w:sz w:val="24"/>
+                <w:szCs w:val="24"/>
+              </w:rPr>
+              <w:t>4,818</w:t>
             </w:r>
           </w:p>
         </w:tc>
@@ -38035,8 +37905,6 @@
               </w:rPr>
               <w:fldChar w:fldCharType="end"/>
             </w:r>
-            <w:bookmarkStart w:id="0" w:name="_GoBack"/>
-            <w:bookmarkEnd w:id="0"/>
           </w:p>
         </w:tc>
       </w:tr>
@@ -38838,7 +38706,7 @@
 </file>
 
 <file path=customXml/itemProps1.xml><?xml version="1.0" encoding="utf-8"?>
-<ds:datastoreItem xmlns:ds="http://schemas.openxmlformats.org/officeDocument/2006/customXml" ds:itemID="{F7E91E7E-28AA-4B02-9727-84DA6E0DB84C}">
+<ds:datastoreItem xmlns:ds="http://schemas.openxmlformats.org/officeDocument/2006/customXml" ds:itemID="{A7193493-0756-410B-B130-334A36B94D9F}">
   <ds:schemaRefs>
     <ds:schemaRef ds:uri="http://schemas.openxmlformats.org/officeDocument/2006/bibliography"/>
   </ds:schemaRefs>

</xml_diff>